<commit_message>
Cambios a la documentación
Se realizaron algunos cambios y agregaciones a la documentación
</commit_message>
<xml_diff>
--- a/Documentación/Manual de Usuario.docx
+++ b/Documentación/Manual de Usuario.docx
@@ -7,7 +7,7 @@
         <w:spacing w:line="360" w:lineRule="auto"/>
         <w:jc w:val="center"/>
         <w:rPr>
-          <w:rFonts w:ascii="Arial" w:hAnsi="Arial" w:cs="Arial"/>
+          <w:rFonts w:ascii="Century Gothic" w:hAnsi="Century Gothic" w:cs="Arial"/>
           <w:b/>
           <w:bCs/>
           <w:sz w:val="32"/>
@@ -15,27 +15,86 @@
           <w:lang w:val="es-GT"/>
         </w:rPr>
       </w:pPr>
-    </w:p>
-    <w:p>
-      <w:pPr>
-        <w:spacing w:line="360" w:lineRule="auto"/>
-        <w:jc w:val="center"/>
-        <w:rPr>
-          <w:rFonts w:ascii="Arial" w:hAnsi="Arial" w:cs="Arial"/>
-          <w:b/>
-          <w:bCs/>
+      <w:r>
+        <w:rPr>
+          <w:rFonts w:ascii="Century Gothic" w:hAnsi="Century Gothic" w:cs="Arial"/>
+          <w:b/>
+          <w:bCs/>
+          <w:noProof/>
           <w:sz w:val="32"/>
           <w:szCs w:val="32"/>
           <w:lang w:val="es-GT"/>
         </w:rPr>
-      </w:pPr>
+        <w:drawing>
+          <wp:anchor distT="0" distB="0" distL="114300" distR="114300" simplePos="0" relativeHeight="251756032" behindDoc="0" locked="0" layoutInCell="1" allowOverlap="1" wp14:anchorId="62D8B120" wp14:editId="15E1239B">
+            <wp:simplePos x="0" y="0"/>
+            <wp:positionH relativeFrom="page">
+              <wp:align>right</wp:align>
+            </wp:positionH>
+            <wp:positionV relativeFrom="paragraph">
+              <wp:posOffset>-900118</wp:posOffset>
+            </wp:positionV>
+            <wp:extent cx="7759777" cy="10044752"/>
+            <wp:effectExtent l="0" t="0" r="0" b="0"/>
+            <wp:wrapNone/>
+            <wp:docPr id="11" name="Imagen 11"/>
+            <wp:cNvGraphicFramePr>
+              <a:graphicFrameLocks xmlns:a="http://schemas.openxmlformats.org/drawingml/2006/main" noChangeAspect="1"/>
+            </wp:cNvGraphicFramePr>
+            <a:graphic xmlns:a="http://schemas.openxmlformats.org/drawingml/2006/main">
+              <a:graphicData uri="http://schemas.openxmlformats.org/drawingml/2006/picture">
+                <pic:pic xmlns:pic="http://schemas.openxmlformats.org/drawingml/2006/picture">
+                  <pic:nvPicPr>
+                    <pic:cNvPr id="0" name="Picture 1"/>
+                    <pic:cNvPicPr>
+                      <a:picLocks noChangeAspect="1" noChangeArrowheads="1"/>
+                    </pic:cNvPicPr>
+                  </pic:nvPicPr>
+                  <pic:blipFill>
+                    <a:blip r:embed="rId8" cstate="print">
+                      <a:extLst>
+                        <a:ext uri="{28A0092B-C50C-407E-A947-70E740481C1C}">
+                          <a14:useLocalDpi xmlns:a14="http://schemas.microsoft.com/office/drawing/2010/main" val="0"/>
+                        </a:ext>
+                      </a:extLst>
+                    </a:blip>
+                    <a:srcRect/>
+                    <a:stretch>
+                      <a:fillRect/>
+                    </a:stretch>
+                  </pic:blipFill>
+                  <pic:spPr bwMode="auto">
+                    <a:xfrm>
+                      <a:off x="0" y="0"/>
+                      <a:ext cx="7759777" cy="10044752"/>
+                    </a:xfrm>
+                    <a:prstGeom prst="rect">
+                      <a:avLst/>
+                    </a:prstGeom>
+                    <a:noFill/>
+                    <a:ln>
+                      <a:noFill/>
+                    </a:ln>
+                  </pic:spPr>
+                </pic:pic>
+              </a:graphicData>
+            </a:graphic>
+            <wp14:sizeRelH relativeFrom="margin">
+              <wp14:pctWidth>0</wp14:pctWidth>
+            </wp14:sizeRelH>
+            <wp14:sizeRelV relativeFrom="margin">
+              <wp14:pctHeight>0</wp14:pctHeight>
+            </wp14:sizeRelV>
+          </wp:anchor>
+        </w:drawing>
+      </w:r>
     </w:p>
     <w:p>
       <w:pPr>
         <w:spacing w:line="360" w:lineRule="auto"/>
         <w:jc w:val="center"/>
         <w:rPr>
-          <w:rFonts w:ascii="Arial" w:hAnsi="Arial" w:cs="Arial"/>
+          <w:rFonts w:ascii="Century Gothic" w:hAnsi="Century Gothic" w:cs="Arial"/>
           <w:b/>
           <w:bCs/>
           <w:sz w:val="32"/>
@@ -49,7 +108,7 @@
         <w:spacing w:line="360" w:lineRule="auto"/>
         <w:jc w:val="center"/>
         <w:rPr>
-          <w:rFonts w:ascii="Arial" w:hAnsi="Arial" w:cs="Arial"/>
+          <w:rFonts w:ascii="Century Gothic" w:hAnsi="Century Gothic" w:cs="Arial"/>
           <w:b/>
           <w:bCs/>
           <w:sz w:val="32"/>
@@ -63,7 +122,7 @@
         <w:spacing w:line="360" w:lineRule="auto"/>
         <w:jc w:val="center"/>
         <w:rPr>
-          <w:rFonts w:ascii="Arial" w:hAnsi="Arial" w:cs="Arial"/>
+          <w:rFonts w:ascii="Century Gothic" w:hAnsi="Century Gothic" w:cs="Arial"/>
           <w:b/>
           <w:bCs/>
           <w:sz w:val="32"/>
@@ -71,15 +130,777 @@
           <w:lang w:val="es-GT"/>
         </w:rPr>
       </w:pPr>
-      <w:r>
-        <w:rPr>
-          <w:rFonts w:ascii="Arial" w:hAnsi="Arial" w:cs="Arial"/>
+    </w:p>
+    <w:p>
+      <w:pPr>
+        <w:spacing w:line="360" w:lineRule="auto"/>
+        <w:jc w:val="center"/>
+        <w:rPr>
+          <w:rFonts w:ascii="Century Gothic" w:hAnsi="Century Gothic" w:cs="Arial"/>
           <w:b/>
           <w:bCs/>
           <w:sz w:val="32"/>
           <w:szCs w:val="32"/>
           <w:lang w:val="es-GT"/>
         </w:rPr>
+      </w:pPr>
+    </w:p>
+    <w:p>
+      <w:pPr>
+        <w:spacing w:line="360" w:lineRule="auto"/>
+        <w:jc w:val="center"/>
+        <w:rPr>
+          <w:rFonts w:ascii="Century Gothic" w:hAnsi="Century Gothic" w:cs="Arial"/>
+          <w:b/>
+          <w:bCs/>
+          <w:sz w:val="32"/>
+          <w:szCs w:val="32"/>
+          <w:lang w:val="es-GT"/>
+        </w:rPr>
+      </w:pPr>
+    </w:p>
+    <w:p>
+      <w:pPr>
+        <w:spacing w:line="360" w:lineRule="auto"/>
+        <w:jc w:val="center"/>
+        <w:rPr>
+          <w:rFonts w:ascii="Century Gothic" w:hAnsi="Century Gothic" w:cs="Arial"/>
+          <w:b/>
+          <w:bCs/>
+          <w:sz w:val="32"/>
+          <w:szCs w:val="32"/>
+          <w:lang w:val="es-GT"/>
+        </w:rPr>
+      </w:pPr>
+    </w:p>
+    <w:p>
+      <w:pPr>
+        <w:spacing w:line="360" w:lineRule="auto"/>
+        <w:jc w:val="center"/>
+        <w:rPr>
+          <w:rFonts w:ascii="Century Gothic" w:hAnsi="Century Gothic" w:cs="Arial"/>
+          <w:b/>
+          <w:bCs/>
+          <w:sz w:val="32"/>
+          <w:szCs w:val="32"/>
+          <w:lang w:val="es-GT"/>
+        </w:rPr>
+      </w:pPr>
+    </w:p>
+    <w:p>
+      <w:pPr>
+        <w:spacing w:line="360" w:lineRule="auto"/>
+        <w:jc w:val="center"/>
+        <w:rPr>
+          <w:rFonts w:ascii="Century Gothic" w:hAnsi="Century Gothic" w:cs="Arial"/>
+          <w:b/>
+          <w:bCs/>
+          <w:sz w:val="32"/>
+          <w:szCs w:val="32"/>
+          <w:lang w:val="es-GT"/>
+        </w:rPr>
+      </w:pPr>
+    </w:p>
+    <w:p>
+      <w:pPr>
+        <w:spacing w:line="360" w:lineRule="auto"/>
+        <w:jc w:val="center"/>
+        <w:rPr>
+          <w:rFonts w:ascii="Century Gothic" w:hAnsi="Century Gothic" w:cs="Arial"/>
+          <w:b/>
+          <w:bCs/>
+          <w:sz w:val="32"/>
+          <w:szCs w:val="32"/>
+          <w:lang w:val="es-GT"/>
+        </w:rPr>
+      </w:pPr>
+    </w:p>
+    <w:p>
+      <w:pPr>
+        <w:spacing w:line="360" w:lineRule="auto"/>
+        <w:jc w:val="center"/>
+        <w:rPr>
+          <w:rFonts w:ascii="Century Gothic" w:hAnsi="Century Gothic" w:cs="Arial"/>
+          <w:b/>
+          <w:bCs/>
+          <w:sz w:val="32"/>
+          <w:szCs w:val="32"/>
+          <w:lang w:val="es-GT"/>
+        </w:rPr>
+      </w:pPr>
+    </w:p>
+    <w:p>
+      <w:pPr>
+        <w:spacing w:line="360" w:lineRule="auto"/>
+        <w:jc w:val="center"/>
+        <w:rPr>
+          <w:rFonts w:ascii="Century Gothic" w:hAnsi="Century Gothic" w:cs="Arial"/>
+          <w:b/>
+          <w:bCs/>
+          <w:sz w:val="32"/>
+          <w:szCs w:val="32"/>
+          <w:lang w:val="es-GT"/>
+        </w:rPr>
+      </w:pPr>
+    </w:p>
+    <w:p>
+      <w:pPr>
+        <w:spacing w:line="360" w:lineRule="auto"/>
+        <w:jc w:val="center"/>
+        <w:rPr>
+          <w:rFonts w:ascii="Century Gothic" w:hAnsi="Century Gothic" w:cs="Arial"/>
+          <w:b/>
+          <w:bCs/>
+          <w:sz w:val="32"/>
+          <w:szCs w:val="32"/>
+          <w:lang w:val="es-GT"/>
+        </w:rPr>
+      </w:pPr>
+    </w:p>
+    <w:p>
+      <w:pPr>
+        <w:spacing w:line="360" w:lineRule="auto"/>
+        <w:jc w:val="center"/>
+        <w:rPr>
+          <w:rFonts w:ascii="Century Gothic" w:hAnsi="Century Gothic" w:cs="Arial"/>
+          <w:b/>
+          <w:bCs/>
+          <w:sz w:val="32"/>
+          <w:szCs w:val="32"/>
+          <w:lang w:val="es-GT"/>
+        </w:rPr>
+      </w:pPr>
+    </w:p>
+    <w:p>
+      <w:pPr>
+        <w:spacing w:line="360" w:lineRule="auto"/>
+        <w:jc w:val="center"/>
+        <w:rPr>
+          <w:rFonts w:ascii="Century Gothic" w:hAnsi="Century Gothic" w:cs="Arial"/>
+          <w:b/>
+          <w:bCs/>
+          <w:sz w:val="32"/>
+          <w:szCs w:val="32"/>
+          <w:lang w:val="es-GT"/>
+        </w:rPr>
+      </w:pPr>
+    </w:p>
+    <w:p>
+      <w:pPr>
+        <w:spacing w:line="360" w:lineRule="auto"/>
+        <w:jc w:val="center"/>
+        <w:rPr>
+          <w:rFonts w:ascii="Century Gothic" w:hAnsi="Century Gothic" w:cs="Arial"/>
+          <w:b/>
+          <w:bCs/>
+          <w:sz w:val="32"/>
+          <w:szCs w:val="32"/>
+          <w:lang w:val="es-GT"/>
+        </w:rPr>
+      </w:pPr>
+      <w:r>
+        <w:rPr>
+          <w:rFonts w:ascii="Century Gothic" w:hAnsi="Century Gothic"/>
+          <w:b/>
+          <w:bCs/>
+          <w:noProof/>
+          <w:sz w:val="28"/>
+          <w:szCs w:val="28"/>
+          <w:lang w:val="es-ES"/>
+        </w:rPr>
+        <mc:AlternateContent>
+          <mc:Choice Requires="wps">
+            <w:drawing>
+              <wp:anchor distT="45720" distB="45720" distL="114300" distR="114300" simplePos="0" relativeHeight="251759104" behindDoc="0" locked="0" layoutInCell="1" allowOverlap="1" wp14:anchorId="4F28D0FC" wp14:editId="45D425A9">
+                <wp:simplePos x="0" y="0"/>
+                <wp:positionH relativeFrom="column">
+                  <wp:posOffset>1375661</wp:posOffset>
+                </wp:positionH>
+                <wp:positionV relativeFrom="paragraph">
+                  <wp:posOffset>72316</wp:posOffset>
+                </wp:positionV>
+                <wp:extent cx="2977116" cy="1509823"/>
+                <wp:effectExtent l="0" t="0" r="0" b="0"/>
+                <wp:wrapNone/>
+                <wp:docPr id="217" name="Cuadro de texto 2"/>
+                <wp:cNvGraphicFramePr>
+                  <a:graphicFrameLocks xmlns:a="http://schemas.openxmlformats.org/drawingml/2006/main"/>
+                </wp:cNvGraphicFramePr>
+                <a:graphic xmlns:a="http://schemas.openxmlformats.org/drawingml/2006/main">
+                  <a:graphicData uri="http://schemas.microsoft.com/office/word/2010/wordprocessingShape">
+                    <wps:wsp>
+                      <wps:cNvSpPr txBox="1">
+                        <a:spLocks noChangeArrowheads="1"/>
+                      </wps:cNvSpPr>
+                      <wps:spPr bwMode="auto">
+                        <a:xfrm>
+                          <a:off x="0" y="0"/>
+                          <a:ext cx="2977116" cy="1509823"/>
+                        </a:xfrm>
+                        <a:prstGeom prst="rect">
+                          <a:avLst/>
+                        </a:prstGeom>
+                        <a:noFill/>
+                        <a:ln w="9525">
+                          <a:noFill/>
+                          <a:miter lim="800000"/>
+                          <a:headEnd/>
+                          <a:tailEnd/>
+                        </a:ln>
+                      </wps:spPr>
+                      <wps:txbx>
+                        <w:txbxContent>
+                          <w:p>
+                            <w:pPr>
+                              <w:spacing w:line="240" w:lineRule="auto"/>
+                              <w:jc w:val="center"/>
+                              <w:rPr>
+                                <w:rFonts w:ascii="Century Gothic" w:hAnsi="Century Gothic"/>
+                                <w:b/>
+                                <w:bCs/>
+                                <w:color w:val="AEAAAA" w:themeColor="background2" w:themeShade="BF"/>
+                                <w:lang w:val="es-ES"/>
+                              </w:rPr>
+                            </w:pPr>
+                            <w:r>
+                              <w:rPr>
+                                <w:rFonts w:ascii="Century Gothic" w:hAnsi="Century Gothic"/>
+                                <w:b/>
+                                <w:bCs/>
+                                <w:color w:val="AEAAAA" w:themeColor="background2" w:themeShade="BF"/>
+                                <w:lang w:val="es-ES"/>
+                              </w:rPr>
+                              <w:t>Integrantes</w:t>
+                            </w:r>
+                          </w:p>
+                          <w:p>
+                            <w:pPr>
+                              <w:spacing w:line="240" w:lineRule="auto"/>
+                              <w:jc w:val="center"/>
+                              <w:rPr>
+                                <w:rFonts w:ascii="Century Gothic" w:hAnsi="Century Gothic"/>
+                                <w:color w:val="AEAAAA" w:themeColor="background2" w:themeShade="BF"/>
+                                <w:sz w:val="18"/>
+                                <w:szCs w:val="18"/>
+                                <w:lang w:val="es-ES"/>
+                              </w:rPr>
+                            </w:pPr>
+                            <w:r>
+                              <w:rPr>
+                                <w:rFonts w:ascii="Century Gothic" w:hAnsi="Century Gothic"/>
+                                <w:color w:val="AEAAAA" w:themeColor="background2" w:themeShade="BF"/>
+                                <w:sz w:val="18"/>
+                                <w:szCs w:val="18"/>
+                                <w:lang w:val="es-ES"/>
+                              </w:rPr>
+                              <w:t>Alicia Alejandra De León Monterroso</w:t>
+                            </w:r>
+                          </w:p>
+                          <w:p>
+                            <w:pPr>
+                              <w:spacing w:line="240" w:lineRule="auto"/>
+                              <w:jc w:val="center"/>
+                              <w:rPr>
+                                <w:rFonts w:ascii="Century Gothic" w:hAnsi="Century Gothic"/>
+                                <w:color w:val="AEAAAA" w:themeColor="background2" w:themeShade="BF"/>
+                                <w:sz w:val="18"/>
+                                <w:szCs w:val="18"/>
+                                <w:lang w:val="es-ES"/>
+                              </w:rPr>
+                            </w:pPr>
+                            <w:r>
+                              <w:rPr>
+                                <w:rFonts w:ascii="Century Gothic" w:hAnsi="Century Gothic"/>
+                                <w:color w:val="AEAAAA" w:themeColor="background2" w:themeShade="BF"/>
+                                <w:sz w:val="18"/>
+                                <w:szCs w:val="18"/>
+                                <w:lang w:val="es-ES"/>
+                              </w:rPr>
+                              <w:t>Danna Morelia Cifuentes López</w:t>
+                            </w:r>
+                          </w:p>
+                          <w:p>
+                            <w:pPr>
+                              <w:spacing w:line="240" w:lineRule="auto"/>
+                              <w:jc w:val="center"/>
+                              <w:rPr>
+                                <w:rFonts w:ascii="Century Gothic" w:hAnsi="Century Gothic"/>
+                                <w:color w:val="AEAAAA" w:themeColor="background2" w:themeShade="BF"/>
+                                <w:sz w:val="18"/>
+                                <w:szCs w:val="18"/>
+                                <w:lang w:val="es-ES"/>
+                              </w:rPr>
+                            </w:pPr>
+                            <w:r>
+                              <w:rPr>
+                                <w:rFonts w:ascii="Century Gothic" w:hAnsi="Century Gothic"/>
+                                <w:color w:val="AEAAAA" w:themeColor="background2" w:themeShade="BF"/>
+                                <w:sz w:val="18"/>
+                                <w:szCs w:val="18"/>
+                                <w:lang w:val="es-ES"/>
+                              </w:rPr>
+                              <w:t>Jennifer Paola Castillo Martínez</w:t>
+                            </w:r>
+                          </w:p>
+                          <w:p>
+                            <w:pPr>
+                              <w:spacing w:line="240" w:lineRule="auto"/>
+                              <w:jc w:val="center"/>
+                              <w:rPr>
+                                <w:rFonts w:ascii="Century Gothic" w:hAnsi="Century Gothic"/>
+                                <w:color w:val="AEAAAA" w:themeColor="background2" w:themeShade="BF"/>
+                                <w:sz w:val="18"/>
+                                <w:szCs w:val="18"/>
+                                <w:lang w:val="es-GT"/>
+                              </w:rPr>
+                            </w:pPr>
+                            <w:r>
+                              <w:rPr>
+                                <w:rFonts w:ascii="Century Gothic" w:hAnsi="Century Gothic"/>
+                                <w:color w:val="AEAAAA" w:themeColor="background2" w:themeShade="BF"/>
+                                <w:sz w:val="18"/>
+                                <w:szCs w:val="18"/>
+                                <w:lang w:val="es-ES"/>
+                              </w:rPr>
+                              <w:t>Job Benedicto Tzun Vicente</w:t>
+                            </w:r>
+                          </w:p>
+                          <w:p>
+                            <w:pPr>
+                              <w:spacing w:line="240" w:lineRule="auto"/>
+                              <w:jc w:val="center"/>
+                              <w:rPr>
+                                <w:rFonts w:ascii="Century Gothic" w:hAnsi="Century Gothic"/>
+                                <w:color w:val="AEAAAA" w:themeColor="background2" w:themeShade="BF"/>
+                                <w:sz w:val="18"/>
+                                <w:szCs w:val="18"/>
+                                <w:lang w:val="es-ES"/>
+                              </w:rPr>
+                            </w:pPr>
+                            <w:r>
+                              <w:rPr>
+                                <w:rFonts w:ascii="Century Gothic" w:hAnsi="Century Gothic"/>
+                                <w:color w:val="AEAAAA" w:themeColor="background2" w:themeShade="BF"/>
+                                <w:sz w:val="18"/>
+                                <w:szCs w:val="18"/>
+                                <w:lang w:val="es-ES"/>
+                              </w:rPr>
+                              <w:t xml:space="preserve">Miguel </w:t>
+                            </w:r>
+                            <w:proofErr w:type="spellStart"/>
+                            <w:r>
+                              <w:rPr>
+                                <w:rFonts w:ascii="Century Gothic" w:hAnsi="Century Gothic"/>
+                                <w:color w:val="AEAAAA" w:themeColor="background2" w:themeShade="BF"/>
+                                <w:sz w:val="18"/>
+                                <w:szCs w:val="18"/>
+                                <w:lang w:val="es-ES"/>
+                              </w:rPr>
+                              <w:t>Jimón</w:t>
+                            </w:r>
+                            <w:proofErr w:type="spellEnd"/>
+                            <w:r>
+                              <w:rPr>
+                                <w:rFonts w:ascii="Century Gothic" w:hAnsi="Century Gothic"/>
+                                <w:color w:val="AEAAAA" w:themeColor="background2" w:themeShade="BF"/>
+                                <w:sz w:val="18"/>
+                                <w:szCs w:val="18"/>
+                                <w:lang w:val="es-ES"/>
+                              </w:rPr>
+                              <w:t xml:space="preserve"> Quiej</w:t>
+                            </w:r>
+                          </w:p>
+                          <w:p>
+                            <w:pPr>
+                              <w:spacing w:line="240" w:lineRule="auto"/>
+                              <w:jc w:val="center"/>
+                              <w:rPr>
+                                <w:color w:val="AEAAAA" w:themeColor="background2" w:themeShade="BF"/>
+                                <w:sz w:val="18"/>
+                                <w:szCs w:val="18"/>
+                              </w:rPr>
+                            </w:pPr>
+                          </w:p>
+                        </w:txbxContent>
+                      </wps:txbx>
+                      <wps:bodyPr rot="0" vert="horz" wrap="square" lIns="91440" tIns="45720" rIns="91440" bIns="45720" anchor="t" anchorCtr="0">
+                        <a:noAutofit/>
+                      </wps:bodyPr>
+                    </wps:wsp>
+                  </a:graphicData>
+                </a:graphic>
+                <wp14:sizeRelH relativeFrom="margin">
+                  <wp14:pctWidth>0</wp14:pctWidth>
+                </wp14:sizeRelH>
+                <wp14:sizeRelV relativeFrom="margin">
+                  <wp14:pctHeight>0</wp14:pctHeight>
+                </wp14:sizeRelV>
+              </wp:anchor>
+            </w:drawing>
+          </mc:Choice>
+          <mc:Fallback>
+            <w:pict>
+              <v:shapetype w14:anchorId="4F28D0FC" id="_x0000_t202" coordsize="21600,21600" o:spt="202" path="m,l,21600r21600,l21600,xe">
+                <v:stroke joinstyle="miter"/>
+                <v:path gradientshapeok="t" o:connecttype="rect"/>
+              </v:shapetype>
+              <v:shape id="Cuadro de texto 2" o:spid="_x0000_s1026" type="#_x0000_t202" style="position:absolute;left:0;text-align:left;margin-left:108.3pt;margin-top:5.7pt;width:234.4pt;height:118.9pt;z-index:251759104;visibility:visible;mso-wrap-style:square;mso-width-percent:0;mso-height-percent:0;mso-wrap-distance-left:9pt;mso-wrap-distance-top:3.6pt;mso-wrap-distance-right:9pt;mso-wrap-distance-bottom:3.6pt;mso-position-horizontal:absolute;mso-position-horizontal-relative:text;mso-position-vertical:absolute;mso-position-vertical-relative:text;mso-width-percent:0;mso-height-percent:0;mso-width-relative:margin;mso-height-relative:margin;v-text-anchor:top" o:gfxdata="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" filled="f" stroked="f">
+                <v:textbox>
+                  <w:txbxContent>
+                    <w:p>
+                      <w:pPr>
+                        <w:spacing w:line="240" w:lineRule="auto"/>
+                        <w:jc w:val="center"/>
+                        <w:rPr>
+                          <w:rFonts w:ascii="Century Gothic" w:hAnsi="Century Gothic"/>
+                          <w:b/>
+                          <w:bCs/>
+                          <w:color w:val="AEAAAA" w:themeColor="background2" w:themeShade="BF"/>
+                          <w:lang w:val="es-ES"/>
+                        </w:rPr>
+                      </w:pPr>
+                      <w:r>
+                        <w:rPr>
+                          <w:rFonts w:ascii="Century Gothic" w:hAnsi="Century Gothic"/>
+                          <w:b/>
+                          <w:bCs/>
+                          <w:color w:val="AEAAAA" w:themeColor="background2" w:themeShade="BF"/>
+                          <w:lang w:val="es-ES"/>
+                        </w:rPr>
+                        <w:t>Integrantes</w:t>
+                      </w:r>
+                    </w:p>
+                    <w:p>
+                      <w:pPr>
+                        <w:spacing w:line="240" w:lineRule="auto"/>
+                        <w:jc w:val="center"/>
+                        <w:rPr>
+                          <w:rFonts w:ascii="Century Gothic" w:hAnsi="Century Gothic"/>
+                          <w:color w:val="AEAAAA" w:themeColor="background2" w:themeShade="BF"/>
+                          <w:sz w:val="18"/>
+                          <w:szCs w:val="18"/>
+                          <w:lang w:val="es-ES"/>
+                        </w:rPr>
+                      </w:pPr>
+                      <w:r>
+                        <w:rPr>
+                          <w:rFonts w:ascii="Century Gothic" w:hAnsi="Century Gothic"/>
+                          <w:color w:val="AEAAAA" w:themeColor="background2" w:themeShade="BF"/>
+                          <w:sz w:val="18"/>
+                          <w:szCs w:val="18"/>
+                          <w:lang w:val="es-ES"/>
+                        </w:rPr>
+                        <w:t>Alicia Alejandra De León Monterroso</w:t>
+                      </w:r>
+                    </w:p>
+                    <w:p>
+                      <w:pPr>
+                        <w:spacing w:line="240" w:lineRule="auto"/>
+                        <w:jc w:val="center"/>
+                        <w:rPr>
+                          <w:rFonts w:ascii="Century Gothic" w:hAnsi="Century Gothic"/>
+                          <w:color w:val="AEAAAA" w:themeColor="background2" w:themeShade="BF"/>
+                          <w:sz w:val="18"/>
+                          <w:szCs w:val="18"/>
+                          <w:lang w:val="es-ES"/>
+                        </w:rPr>
+                      </w:pPr>
+                      <w:r>
+                        <w:rPr>
+                          <w:rFonts w:ascii="Century Gothic" w:hAnsi="Century Gothic"/>
+                          <w:color w:val="AEAAAA" w:themeColor="background2" w:themeShade="BF"/>
+                          <w:sz w:val="18"/>
+                          <w:szCs w:val="18"/>
+                          <w:lang w:val="es-ES"/>
+                        </w:rPr>
+                        <w:t>Danna Morelia Cifuentes López</w:t>
+                      </w:r>
+                    </w:p>
+                    <w:p>
+                      <w:pPr>
+                        <w:spacing w:line="240" w:lineRule="auto"/>
+                        <w:jc w:val="center"/>
+                        <w:rPr>
+                          <w:rFonts w:ascii="Century Gothic" w:hAnsi="Century Gothic"/>
+                          <w:color w:val="AEAAAA" w:themeColor="background2" w:themeShade="BF"/>
+                          <w:sz w:val="18"/>
+                          <w:szCs w:val="18"/>
+                          <w:lang w:val="es-ES"/>
+                        </w:rPr>
+                      </w:pPr>
+                      <w:r>
+                        <w:rPr>
+                          <w:rFonts w:ascii="Century Gothic" w:hAnsi="Century Gothic"/>
+                          <w:color w:val="AEAAAA" w:themeColor="background2" w:themeShade="BF"/>
+                          <w:sz w:val="18"/>
+                          <w:szCs w:val="18"/>
+                          <w:lang w:val="es-ES"/>
+                        </w:rPr>
+                        <w:t>Jennifer Paola Castillo Martínez</w:t>
+                      </w:r>
+                    </w:p>
+                    <w:p>
+                      <w:pPr>
+                        <w:spacing w:line="240" w:lineRule="auto"/>
+                        <w:jc w:val="center"/>
+                        <w:rPr>
+                          <w:rFonts w:ascii="Century Gothic" w:hAnsi="Century Gothic"/>
+                          <w:color w:val="AEAAAA" w:themeColor="background2" w:themeShade="BF"/>
+                          <w:sz w:val="18"/>
+                          <w:szCs w:val="18"/>
+                          <w:lang w:val="es-GT"/>
+                        </w:rPr>
+                      </w:pPr>
+                      <w:r>
+                        <w:rPr>
+                          <w:rFonts w:ascii="Century Gothic" w:hAnsi="Century Gothic"/>
+                          <w:color w:val="AEAAAA" w:themeColor="background2" w:themeShade="BF"/>
+                          <w:sz w:val="18"/>
+                          <w:szCs w:val="18"/>
+                          <w:lang w:val="es-ES"/>
+                        </w:rPr>
+                        <w:t>Job Benedicto Tzun Vicente</w:t>
+                      </w:r>
+                    </w:p>
+                    <w:p>
+                      <w:pPr>
+                        <w:spacing w:line="240" w:lineRule="auto"/>
+                        <w:jc w:val="center"/>
+                        <w:rPr>
+                          <w:rFonts w:ascii="Century Gothic" w:hAnsi="Century Gothic"/>
+                          <w:color w:val="AEAAAA" w:themeColor="background2" w:themeShade="BF"/>
+                          <w:sz w:val="18"/>
+                          <w:szCs w:val="18"/>
+                          <w:lang w:val="es-ES"/>
+                        </w:rPr>
+                      </w:pPr>
+                      <w:r>
+                        <w:rPr>
+                          <w:rFonts w:ascii="Century Gothic" w:hAnsi="Century Gothic"/>
+                          <w:color w:val="AEAAAA" w:themeColor="background2" w:themeShade="BF"/>
+                          <w:sz w:val="18"/>
+                          <w:szCs w:val="18"/>
+                          <w:lang w:val="es-ES"/>
+                        </w:rPr>
+                        <w:t xml:space="preserve">Miguel </w:t>
+                      </w:r>
+                      <w:proofErr w:type="spellStart"/>
+                      <w:r>
+                        <w:rPr>
+                          <w:rFonts w:ascii="Century Gothic" w:hAnsi="Century Gothic"/>
+                          <w:color w:val="AEAAAA" w:themeColor="background2" w:themeShade="BF"/>
+                          <w:sz w:val="18"/>
+                          <w:szCs w:val="18"/>
+                          <w:lang w:val="es-ES"/>
+                        </w:rPr>
+                        <w:t>Jimón</w:t>
+                      </w:r>
+                      <w:proofErr w:type="spellEnd"/>
+                      <w:r>
+                        <w:rPr>
+                          <w:rFonts w:ascii="Century Gothic" w:hAnsi="Century Gothic"/>
+                          <w:color w:val="AEAAAA" w:themeColor="background2" w:themeShade="BF"/>
+                          <w:sz w:val="18"/>
+                          <w:szCs w:val="18"/>
+                          <w:lang w:val="es-ES"/>
+                        </w:rPr>
+                        <w:t xml:space="preserve"> Quiej</w:t>
+                      </w:r>
+                    </w:p>
+                    <w:p>
+                      <w:pPr>
+                        <w:spacing w:line="240" w:lineRule="auto"/>
+                        <w:jc w:val="center"/>
+                        <w:rPr>
+                          <w:color w:val="AEAAAA" w:themeColor="background2" w:themeShade="BF"/>
+                          <w:sz w:val="18"/>
+                          <w:szCs w:val="18"/>
+                        </w:rPr>
+                      </w:pPr>
+                    </w:p>
+                  </w:txbxContent>
+                </v:textbox>
+              </v:shape>
+            </w:pict>
+          </mc:Fallback>
+        </mc:AlternateContent>
+      </w:r>
+      <w:r>
+        <w:rPr>
+          <w:rFonts w:ascii="Century Gothic" w:hAnsi="Century Gothic" w:cs="Arial"/>
+          <w:b/>
+          <w:bCs/>
+          <w:noProof/>
+          <w:sz w:val="32"/>
+          <w:szCs w:val="32"/>
+          <w:lang w:val="es-GT"/>
+        </w:rPr>
+        <mc:AlternateContent>
+          <mc:Choice Requires="wps">
+            <w:drawing>
+              <wp:anchor distT="0" distB="0" distL="114300" distR="114300" simplePos="0" relativeHeight="251757056" behindDoc="0" locked="0" layoutInCell="1" allowOverlap="1" wp14:anchorId="5A689C05" wp14:editId="46E9DDCC">
+                <wp:simplePos x="0" y="0"/>
+                <wp:positionH relativeFrom="column">
+                  <wp:posOffset>1685011</wp:posOffset>
+                </wp:positionH>
+                <wp:positionV relativeFrom="paragraph">
+                  <wp:posOffset>229286</wp:posOffset>
+                </wp:positionV>
+                <wp:extent cx="2531059" cy="746023"/>
+                <wp:effectExtent l="0" t="0" r="3175" b="0"/>
+                <wp:wrapNone/>
+                <wp:docPr id="24" name="Rectángulo 24"/>
+                <wp:cNvGraphicFramePr/>
+                <a:graphic xmlns:a="http://schemas.openxmlformats.org/drawingml/2006/main">
+                  <a:graphicData uri="http://schemas.microsoft.com/office/word/2010/wordprocessingShape">
+                    <wps:wsp>
+                      <wps:cNvSpPr/>
+                      <wps:spPr>
+                        <a:xfrm>
+                          <a:off x="0" y="0"/>
+                          <a:ext cx="2531059" cy="746023"/>
+                        </a:xfrm>
+                        <a:prstGeom prst="rect">
+                          <a:avLst/>
+                        </a:prstGeom>
+                        <a:solidFill>
+                          <a:schemeClr val="bg1"/>
+                        </a:solidFill>
+                        <a:ln>
+                          <a:noFill/>
+                        </a:ln>
+                      </wps:spPr>
+                      <wps:style>
+                        <a:lnRef idx="2">
+                          <a:schemeClr val="accent1">
+                            <a:shade val="50000"/>
+                          </a:schemeClr>
+                        </a:lnRef>
+                        <a:fillRef idx="1">
+                          <a:schemeClr val="accent1"/>
+                        </a:fillRef>
+                        <a:effectRef idx="0">
+                          <a:schemeClr val="accent1"/>
+                        </a:effectRef>
+                        <a:fontRef idx="minor">
+                          <a:schemeClr val="lt1"/>
+                        </a:fontRef>
+                      </wps:style>
+                      <wps:bodyPr rot="0" spcFirstLastPara="0" vertOverflow="overflow" horzOverflow="overflow" vert="horz" wrap="square" lIns="91440" tIns="45720" rIns="91440" bIns="45720" numCol="1" spcCol="0" rtlCol="0" fromWordArt="0" anchor="ctr" anchorCtr="0" forceAA="0" compatLnSpc="1">
+                        <a:prstTxWarp prst="textNoShape">
+                          <a:avLst/>
+                        </a:prstTxWarp>
+                        <a:noAutofit/>
+                      </wps:bodyPr>
+                    </wps:wsp>
+                  </a:graphicData>
+                </a:graphic>
+                <wp14:sizeRelV relativeFrom="margin">
+                  <wp14:pctHeight>0</wp14:pctHeight>
+                </wp14:sizeRelV>
+              </wp:anchor>
+            </w:drawing>
+          </mc:Choice>
+          <mc:Fallback>
+            <w:pict>
+              <v:rect w14:anchorId="203F6C92" id="Rectángulo 24" o:spid="_x0000_s1026" style="position:absolute;margin-left:132.7pt;margin-top:18.05pt;width:199.3pt;height:58.75pt;z-index:251757056;visibility:visible;mso-wrap-style:square;mso-height-percent:0;mso-wrap-distance-left:9pt;mso-wrap-distance-top:0;mso-wrap-distance-right:9pt;mso-wrap-distance-bottom:0;mso-position-horizontal:absolute;mso-position-horizontal-relative:text;mso-position-vertical:absolute;mso-position-vertical-relative:text;mso-height-percent:0;mso-height-relative:margin;v-text-anchor:middle" o:gfxdata="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" fillcolor="white [3212]" stroked="f" strokeweight="1pt"/>
+            </w:pict>
+          </mc:Fallback>
+        </mc:AlternateContent>
+      </w:r>
+    </w:p>
+    <w:p>
+      <w:pPr>
+        <w:spacing w:line="360" w:lineRule="auto"/>
+        <w:jc w:val="center"/>
+        <w:rPr>
+          <w:rFonts w:ascii="Century Gothic" w:hAnsi="Century Gothic" w:cs="Arial"/>
+          <w:b/>
+          <w:bCs/>
+          <w:sz w:val="32"/>
+          <w:szCs w:val="32"/>
+          <w:lang w:val="es-GT"/>
+        </w:rPr>
+      </w:pPr>
+    </w:p>
+    <w:p>
+      <w:pPr>
+        <w:spacing w:line="360" w:lineRule="auto"/>
+        <w:jc w:val="center"/>
+        <w:rPr>
+          <w:rFonts w:ascii="Century Gothic" w:hAnsi="Century Gothic" w:cs="Arial"/>
+          <w:b/>
+          <w:bCs/>
+          <w:sz w:val="32"/>
+          <w:szCs w:val="32"/>
+          <w:lang w:val="es-GT"/>
+        </w:rPr>
+      </w:pPr>
+    </w:p>
+    <w:p>
+      <w:pPr>
+        <w:spacing w:line="360" w:lineRule="auto"/>
+        <w:jc w:val="center"/>
+        <w:rPr>
+          <w:rFonts w:ascii="Century Gothic" w:hAnsi="Century Gothic" w:cs="Arial"/>
+          <w:b/>
+          <w:bCs/>
+          <w:sz w:val="32"/>
+          <w:szCs w:val="32"/>
+          <w:lang w:val="es-GT"/>
+        </w:rPr>
+      </w:pPr>
+    </w:p>
+    <w:p>
+      <w:pPr>
+        <w:spacing w:line="360" w:lineRule="auto"/>
+        <w:jc w:val="center"/>
+        <w:rPr>
+          <w:rFonts w:ascii="Century Gothic" w:hAnsi="Century Gothic" w:cs="Arial"/>
+          <w:b/>
+          <w:bCs/>
+          <w:sz w:val="32"/>
+          <w:szCs w:val="32"/>
+          <w:lang w:val="es-GT"/>
+        </w:rPr>
+      </w:pPr>
+    </w:p>
+    <w:p>
+      <w:pPr>
+        <w:spacing w:line="360" w:lineRule="auto"/>
+        <w:jc w:val="center"/>
+        <w:rPr>
+          <w:rFonts w:ascii="Century Gothic" w:hAnsi="Century Gothic" w:cs="Arial"/>
+          <w:b/>
+          <w:bCs/>
+          <w:sz w:val="32"/>
+          <w:szCs w:val="32"/>
+          <w:lang w:val="es-GT"/>
+        </w:rPr>
+      </w:pPr>
+    </w:p>
+    <w:p>
+      <w:pPr>
+        <w:spacing w:line="360" w:lineRule="auto"/>
+        <w:jc w:val="center"/>
+        <w:rPr>
+          <w:rFonts w:ascii="Century Gothic" w:hAnsi="Century Gothic" w:cs="Arial"/>
+          <w:b/>
+          <w:bCs/>
+          <w:sz w:val="32"/>
+          <w:szCs w:val="32"/>
+          <w:lang w:val="es-GT"/>
+        </w:rPr>
+      </w:pPr>
+      <w:r>
+        <w:rPr>
+          <w:rFonts w:ascii="Century Gothic" w:hAnsi="Century Gothic" w:cs="Arial"/>
+          <w:b/>
+          <w:bCs/>
+          <w:sz w:val="32"/>
+          <w:szCs w:val="32"/>
+          <w:lang w:val="es-GT"/>
+        </w:rPr>
         <w:t>Manual de Usuario – Grupo 2</w:t>
       </w:r>
     </w:p>
@@ -88,7 +909,7 @@
         <w:spacing w:line="360" w:lineRule="auto"/>
         <w:jc w:val="both"/>
         <w:rPr>
-          <w:rFonts w:ascii="Arial" w:hAnsi="Arial" w:cs="Arial"/>
+          <w:rFonts w:ascii="Century Gothic" w:hAnsi="Century Gothic" w:cs="Arial"/>
           <w:sz w:val="24"/>
           <w:szCs w:val="24"/>
           <w:lang w:val="es-GT"/>
@@ -96,25 +917,61 @@
       </w:pPr>
       <w:r>
         <w:rPr>
-          <w:rFonts w:ascii="Arial" w:hAnsi="Arial" w:cs="Arial"/>
+          <w:rFonts w:ascii="Century Gothic" w:hAnsi="Century Gothic" w:cs="Arial"/>
           <w:sz w:val="24"/>
           <w:szCs w:val="24"/>
           <w:lang w:val="es-GT"/>
         </w:rPr>
-        <w:t xml:space="preserve">Al iniciar el programa le aparecerá el </w:t>
-      </w:r>
-      <w:r>
-        <w:rPr>
-          <w:rFonts w:ascii="Arial" w:hAnsi="Arial" w:cs="Arial"/>
+        <w:t xml:space="preserve">Al </w:t>
+      </w:r>
+      <w:r>
+        <w:rPr>
+          <w:rFonts w:ascii="Century Gothic" w:hAnsi="Century Gothic" w:cs="Arial"/>
           <w:sz w:val="24"/>
           <w:szCs w:val="24"/>
           <w:lang w:val="es-GT"/>
         </w:rPr>
+        <w:t>ejecutar</w:t>
+      </w:r>
+      <w:r>
+        <w:rPr>
+          <w:rFonts w:ascii="Century Gothic" w:hAnsi="Century Gothic" w:cs="Arial"/>
+          <w:sz w:val="24"/>
+          <w:szCs w:val="24"/>
+          <w:lang w:val="es-GT"/>
+        </w:rPr>
+        <w:t xml:space="preserve"> el</w:t>
+      </w:r>
+      <w:r>
+        <w:rPr>
+          <w:rFonts w:ascii="Century Gothic" w:hAnsi="Century Gothic" w:cs="Arial"/>
+          <w:sz w:val="24"/>
+          <w:szCs w:val="24"/>
+          <w:lang w:val="es-GT"/>
+        </w:rPr>
+        <w:t xml:space="preserve"> software </w:t>
+      </w:r>
+      <w:r>
+        <w:rPr>
+          <w:rFonts w:ascii="Century Gothic" w:hAnsi="Century Gothic" w:cs="Arial"/>
+          <w:sz w:val="24"/>
+          <w:szCs w:val="24"/>
+          <w:lang w:val="es-GT"/>
+        </w:rPr>
+        <w:t xml:space="preserve">le aparecerá el </w:t>
+      </w:r>
+      <w:r>
+        <w:rPr>
+          <w:rFonts w:ascii="Century Gothic" w:hAnsi="Century Gothic" w:cs="Arial"/>
+          <w:sz w:val="24"/>
+          <w:szCs w:val="24"/>
+          <w:lang w:val="es-GT"/>
+        </w:rPr>
         <w:t xml:space="preserve">Menú de </w:t>
       </w:r>
       <w:r>
         <w:rPr>
-          <w:rFonts w:ascii="Arial" w:hAnsi="Arial" w:cs="Arial"/>
+          <w:rFonts w:ascii="Century Gothic" w:hAnsi="Century Gothic" w:cs="Arial"/>
           <w:sz w:val="24"/>
           <w:szCs w:val="24"/>
           <w:lang w:val="es-GT"/>
@@ -123,7 +980,7 @@
       </w:r>
       <w:r>
         <w:rPr>
-          <w:rFonts w:ascii="Arial" w:hAnsi="Arial" w:cs="Arial"/>
+          <w:rFonts w:ascii="Century Gothic" w:hAnsi="Century Gothic" w:cs="Arial"/>
           <w:sz w:val="24"/>
           <w:szCs w:val="24"/>
           <w:lang w:val="es-GT"/>
@@ -132,22 +989,43 @@
       </w:r>
       <w:r>
         <w:rPr>
-          <w:rFonts w:ascii="Arial" w:hAnsi="Arial" w:cs="Arial"/>
+          <w:rFonts w:ascii="Century Gothic" w:hAnsi="Century Gothic" w:cs="Arial"/>
           <w:sz w:val="24"/>
           <w:szCs w:val="24"/>
           <w:lang w:val="es-GT"/>
         </w:rPr>
-        <w:t xml:space="preserve"> cada uno de los formularios. </w:t>
-      </w:r>
-    </w:p>
-    <w:p>
-      <w:pPr>
-        <w:rPr>
+        <w:t xml:space="preserve"> cada uno de los </w:t>
+      </w:r>
+      <w:r>
+        <w:rPr>
+          <w:rFonts w:ascii="Century Gothic" w:hAnsi="Century Gothic" w:cs="Arial"/>
+          <w:sz w:val="24"/>
+          <w:szCs w:val="24"/>
           <w:lang w:val="es-GT"/>
         </w:rPr>
-      </w:pPr>
-      <w:r>
-        <w:rPr>
+        <w:t>botones para los formularios de categorías, proveedores, productos y regiones.</w:t>
+      </w:r>
+      <w:r>
+        <w:rPr>
+          <w:rFonts w:ascii="Century Gothic" w:hAnsi="Century Gothic" w:cs="Arial"/>
+          <w:sz w:val="24"/>
+          <w:szCs w:val="24"/>
+          <w:lang w:val="es-GT"/>
+        </w:rPr>
+        <w:t xml:space="preserve"> </w:t>
+      </w:r>
+    </w:p>
+    <w:p>
+      <w:pPr>
+        <w:rPr>
+          <w:rFonts w:ascii="Century Gothic" w:hAnsi="Century Gothic"/>
+          <w:lang w:val="es-GT"/>
+        </w:rPr>
+      </w:pPr>
+      <w:r>
+        <w:rPr>
+          <w:rFonts w:ascii="Century Gothic" w:hAnsi="Century Gothic"/>
+          <w:noProof/>
           <w:lang w:val="es-GT"/>
         </w:rPr>
         <w:drawing>
@@ -166,7 +1044,7 @@
                     <pic:cNvPicPr/>
                   </pic:nvPicPr>
                   <pic:blipFill>
-                    <a:blip r:embed="rId8"/>
+                    <a:blip r:embed="rId9"/>
                     <a:stretch>
                       <a:fillRect/>
                     </a:stretch>
@@ -190,6 +1068,7 @@
     <w:p>
       <w:pPr>
         <w:rPr>
+          <w:rFonts w:ascii="Century Gothic" w:hAnsi="Century Gothic"/>
           <w:lang w:val="es-GT"/>
         </w:rPr>
       </w:pPr>
@@ -197,6 +1076,7 @@
     <w:p>
       <w:pPr>
         <w:rPr>
+          <w:rFonts w:ascii="Century Gothic" w:hAnsi="Century Gothic"/>
           <w:lang w:val="es-GT"/>
         </w:rPr>
       </w:pPr>
@@ -204,6 +1084,7 @@
     <w:p>
       <w:pPr>
         <w:rPr>
+          <w:rFonts w:ascii="Century Gothic" w:hAnsi="Century Gothic"/>
           <w:lang w:val="es-GT"/>
         </w:rPr>
       </w:pPr>
@@ -211,6 +1092,7 @@
     <w:p>
       <w:pPr>
         <w:rPr>
+          <w:rFonts w:ascii="Century Gothic" w:hAnsi="Century Gothic"/>
           <w:lang w:val="es-GT"/>
         </w:rPr>
       </w:pPr>
@@ -218,6 +1100,7 @@
     <w:p>
       <w:pPr>
         <w:rPr>
+          <w:rFonts w:ascii="Century Gothic" w:hAnsi="Century Gothic"/>
           <w:lang w:val="es-GT"/>
         </w:rPr>
       </w:pPr>
@@ -225,6 +1108,7 @@
     <w:p>
       <w:pPr>
         <w:rPr>
+          <w:rFonts w:ascii="Century Gothic" w:hAnsi="Century Gothic"/>
           <w:lang w:val="es-GT"/>
         </w:rPr>
       </w:pPr>
@@ -232,41 +1116,7 @@
     <w:p>
       <w:pPr>
         <w:rPr>
-          <w:lang w:val="es-GT"/>
-        </w:rPr>
-      </w:pPr>
-    </w:p>
-    <w:p>
-      <w:pPr>
-        <w:rPr>
-          <w:lang w:val="es-GT"/>
-        </w:rPr>
-      </w:pPr>
-    </w:p>
-    <w:p>
-      <w:pPr>
-        <w:rPr>
-          <w:lang w:val="es-GT"/>
-        </w:rPr>
-      </w:pPr>
-    </w:p>
-    <w:p>
-      <w:pPr>
-        <w:rPr>
-          <w:lang w:val="es-GT"/>
-        </w:rPr>
-      </w:pPr>
-    </w:p>
-    <w:p>
-      <w:pPr>
-        <w:rPr>
-          <w:lang w:val="es-GT"/>
-        </w:rPr>
-      </w:pPr>
-    </w:p>
-    <w:p>
-      <w:pPr>
-        <w:rPr>
+          <w:rFonts w:ascii="Century Gothic" w:hAnsi="Century Gothic"/>
           <w:lang w:val="es-GT"/>
         </w:rPr>
       </w:pPr>
@@ -280,24 +1130,35 @@
         </w:numPr>
         <w:spacing w:line="360" w:lineRule="auto"/>
         <w:rPr>
-          <w:rFonts w:ascii="Arial" w:hAnsi="Arial" w:cs="Arial"/>
-          <w:b/>
-          <w:bCs/>
-          <w:sz w:val="24"/>
-          <w:szCs w:val="24"/>
-          <w:lang w:val="es-ES"/>
-        </w:rPr>
-      </w:pPr>
-      <w:r>
-        <w:rPr>
-          <w:rFonts w:ascii="Arial" w:hAnsi="Arial" w:cs="Arial"/>
-          <w:b/>
-          <w:bCs/>
-          <w:sz w:val="24"/>
-          <w:szCs w:val="24"/>
-          <w:lang w:val="es-ES"/>
-        </w:rPr>
-        <w:t xml:space="preserve">Categorías </w:t>
+          <w:rFonts w:ascii="Century Gothic" w:hAnsi="Century Gothic" w:cs="Arial"/>
+          <w:b/>
+          <w:bCs/>
+          <w:sz w:val="24"/>
+          <w:szCs w:val="24"/>
+          <w:lang w:val="es-ES"/>
+        </w:rPr>
+      </w:pPr>
+      <w:r>
+        <w:rPr>
+          <w:rFonts w:ascii="Century Gothic" w:hAnsi="Century Gothic" w:cs="Arial"/>
+          <w:b/>
+          <w:bCs/>
+          <w:sz w:val="24"/>
+          <w:szCs w:val="24"/>
+          <w:lang w:val="es-ES"/>
+        </w:rPr>
+        <w:t>Formulario c</w:t>
+      </w:r>
+      <w:r>
+        <w:rPr>
+          <w:rFonts w:ascii="Century Gothic" w:hAnsi="Century Gothic" w:cs="Arial"/>
+          <w:b/>
+          <w:bCs/>
+          <w:sz w:val="24"/>
+          <w:szCs w:val="24"/>
+          <w:lang w:val="es-ES"/>
+        </w:rPr>
+        <w:t xml:space="preserve">ategorías </w:t>
       </w:r>
     </w:p>
     <w:p>
@@ -306,33 +1167,33 @@
         <w:spacing w:line="360" w:lineRule="auto"/>
         <w:jc w:val="both"/>
         <w:rPr>
-          <w:rFonts w:ascii="Arial" w:hAnsi="Arial" w:cs="Arial"/>
-          <w:sz w:val="24"/>
-          <w:szCs w:val="24"/>
-          <w:lang w:val="es-ES"/>
-        </w:rPr>
-      </w:pPr>
-      <w:r>
-        <w:rPr>
-          <w:rFonts w:ascii="Arial" w:hAnsi="Arial" w:cs="Arial"/>
-          <w:sz w:val="24"/>
-          <w:szCs w:val="24"/>
-          <w:lang w:val="es-ES"/>
-        </w:rPr>
-        <w:t xml:space="preserve">Cuenta con la </w:t>
-      </w:r>
-      <w:r>
-        <w:rPr>
-          <w:rFonts w:ascii="Arial" w:hAnsi="Arial" w:cs="Arial"/>
-          <w:sz w:val="24"/>
-          <w:szCs w:val="24"/>
-          <w:lang w:val="es-ES"/>
-        </w:rPr>
-        <w:t xml:space="preserve">opción de </w:t>
-      </w:r>
-      <w:r>
-        <w:rPr>
-          <w:rFonts w:ascii="Arial" w:hAnsi="Arial" w:cs="Arial"/>
+          <w:rFonts w:ascii="Century Gothic" w:hAnsi="Century Gothic" w:cs="Arial"/>
+          <w:sz w:val="24"/>
+          <w:szCs w:val="24"/>
+          <w:lang w:val="es-ES"/>
+        </w:rPr>
+      </w:pPr>
+      <w:r>
+        <w:rPr>
+          <w:rFonts w:ascii="Century Gothic" w:hAnsi="Century Gothic" w:cs="Arial"/>
+          <w:sz w:val="24"/>
+          <w:szCs w:val="24"/>
+          <w:lang w:val="es-ES"/>
+        </w:rPr>
+        <w:t>Botón</w:t>
+      </w:r>
+      <w:r>
+        <w:rPr>
+          <w:rFonts w:ascii="Century Gothic" w:hAnsi="Century Gothic" w:cs="Arial"/>
+          <w:sz w:val="24"/>
+          <w:szCs w:val="24"/>
+          <w:lang w:val="es-ES"/>
+        </w:rPr>
+        <w:t xml:space="preserve"> </w:t>
+      </w:r>
+      <w:r>
+        <w:rPr>
+          <w:rFonts w:ascii="Century Gothic" w:hAnsi="Century Gothic" w:cs="Arial"/>
           <w:b/>
           <w:bCs/>
           <w:color w:val="FF0000"/>
@@ -345,16 +1206,34 @@
       </w:r>
       <w:r>
         <w:rPr>
-          <w:rFonts w:ascii="Arial" w:hAnsi="Arial" w:cs="Arial"/>
-          <w:sz w:val="24"/>
-          <w:szCs w:val="24"/>
-          <w:lang w:val="es-ES"/>
-        </w:rPr>
-        <w:t xml:space="preserve">, donde podrá </w:t>
-      </w:r>
-      <w:r>
-        <w:rPr>
-          <w:rFonts w:ascii="Arial" w:hAnsi="Arial" w:cs="Arial"/>
+          <w:rFonts w:ascii="Century Gothic" w:hAnsi="Century Gothic" w:cs="Arial"/>
+          <w:sz w:val="24"/>
+          <w:szCs w:val="24"/>
+          <w:lang w:val="es-ES"/>
+        </w:rPr>
+        <w:t xml:space="preserve">, </w:t>
+      </w:r>
+      <w:r>
+        <w:rPr>
+          <w:rFonts w:ascii="Century Gothic" w:hAnsi="Century Gothic" w:cs="Arial"/>
+          <w:sz w:val="24"/>
+          <w:szCs w:val="24"/>
+          <w:lang w:val="es-ES"/>
+        </w:rPr>
+        <w:t>abrirá una ventana de dialogo para buscar e</w:t>
+      </w:r>
+      <w:r>
+        <w:rPr>
+          <w:rFonts w:ascii="Century Gothic" w:hAnsi="Century Gothic" w:cs="Arial"/>
+          <w:sz w:val="24"/>
+          <w:szCs w:val="24"/>
+          <w:lang w:val="es-ES"/>
+        </w:rPr>
+        <w:t xml:space="preserve"> </w:t>
+      </w:r>
+      <w:r>
+        <w:rPr>
+          <w:rFonts w:ascii="Century Gothic" w:hAnsi="Century Gothic" w:cs="Arial"/>
           <w:sz w:val="24"/>
           <w:szCs w:val="24"/>
           <w:lang w:val="es-ES"/>
@@ -363,16 +1242,25 @@
       </w:r>
       <w:r>
         <w:rPr>
-          <w:rFonts w:ascii="Arial" w:hAnsi="Arial" w:cs="Arial"/>
-          <w:sz w:val="24"/>
-          <w:szCs w:val="24"/>
-          <w:lang w:val="es-ES"/>
-        </w:rPr>
-        <w:t>que ya tenga guardada en su dispositivo</w:t>
-      </w:r>
-      <w:r>
-        <w:rPr>
-          <w:rFonts w:ascii="Arial" w:hAnsi="Arial" w:cs="Arial"/>
+          <w:rFonts w:ascii="Century Gothic" w:hAnsi="Century Gothic" w:cs="Arial"/>
+          <w:sz w:val="24"/>
+          <w:szCs w:val="24"/>
+          <w:lang w:val="es-ES"/>
+        </w:rPr>
+        <w:t xml:space="preserve">que tenga guardada en su </w:t>
+      </w:r>
+      <w:r>
+        <w:rPr>
+          <w:rFonts w:ascii="Century Gothic" w:hAnsi="Century Gothic" w:cs="Arial"/>
+          <w:sz w:val="24"/>
+          <w:szCs w:val="24"/>
+          <w:lang w:val="es-ES"/>
+        </w:rPr>
+        <w:t>equipo</w:t>
+      </w:r>
+      <w:r>
+        <w:rPr>
+          <w:rFonts w:ascii="Century Gothic" w:hAnsi="Century Gothic" w:cs="Arial"/>
           <w:sz w:val="24"/>
           <w:szCs w:val="24"/>
           <w:lang w:val="es-ES"/>
@@ -386,24 +1274,108 @@
         <w:spacing w:line="360" w:lineRule="auto"/>
         <w:jc w:val="both"/>
         <w:rPr>
-          <w:rFonts w:ascii="Arial" w:hAnsi="Arial" w:cs="Arial"/>
-          <w:sz w:val="24"/>
-          <w:szCs w:val="24"/>
-          <w:lang w:val="es-ES"/>
-        </w:rPr>
-      </w:pPr>
-      <w:r>
-        <w:rPr>
-          <w:rFonts w:ascii="Arial" w:hAnsi="Arial" w:cs="Arial"/>
-          <w:sz w:val="24"/>
-          <w:szCs w:val="24"/>
-          <w:lang w:val="es-ES"/>
-        </w:rPr>
-        <w:t xml:space="preserve">En </w:t>
-      </w:r>
-      <w:r>
-        <w:rPr>
-          <w:rFonts w:ascii="Arial" w:hAnsi="Arial" w:cs="Arial"/>
+          <w:rFonts w:ascii="Century Gothic" w:hAnsi="Century Gothic" w:cs="Arial"/>
+          <w:sz w:val="24"/>
+          <w:szCs w:val="24"/>
+          <w:lang w:val="es-ES"/>
+        </w:rPr>
+      </w:pPr>
+      <w:r>
+        <w:rPr>
+          <w:rFonts w:ascii="Century Gothic" w:hAnsi="Century Gothic" w:cs="Arial"/>
+          <w:sz w:val="24"/>
+          <w:szCs w:val="24"/>
+          <w:lang w:val="es-ES"/>
+        </w:rPr>
+        <w:t>Botón</w:t>
+      </w:r>
+      <w:r>
+        <w:rPr>
+          <w:rFonts w:ascii="Century Gothic" w:hAnsi="Century Gothic" w:cs="Arial"/>
+          <w:sz w:val="24"/>
+          <w:szCs w:val="24"/>
+          <w:lang w:val="es-ES"/>
+        </w:rPr>
+        <w:t xml:space="preserve"> </w:t>
+      </w:r>
+      <w:r>
+        <w:rPr>
+          <w:rFonts w:ascii="Century Gothic" w:hAnsi="Century Gothic" w:cs="Arial"/>
+          <w:b/>
+          <w:bCs/>
+          <w:color w:val="806000" w:themeColor="accent4" w:themeShade="80"/>
+          <w:sz w:val="24"/>
+          <w:szCs w:val="24"/>
+          <w:u w:val="single"/>
+          <w:lang w:val="es-ES"/>
+        </w:rPr>
+        <w:t>Guardar</w:t>
+      </w:r>
+      <w:r>
+        <w:rPr>
+          <w:rFonts w:ascii="Century Gothic" w:hAnsi="Century Gothic" w:cs="Arial"/>
+          <w:b/>
+          <w:bCs/>
+          <w:color w:val="806000" w:themeColor="accent4" w:themeShade="80"/>
+          <w:sz w:val="24"/>
+          <w:szCs w:val="24"/>
+          <w:u w:val="single"/>
+          <w:lang w:val="es-ES"/>
+        </w:rPr>
+        <w:t>,</w:t>
+      </w:r>
+      <w:r>
+        <w:rPr>
+          <w:rFonts w:ascii="Century Gothic" w:hAnsi="Century Gothic" w:cs="Arial"/>
+          <w:sz w:val="24"/>
+          <w:szCs w:val="24"/>
+          <w:lang w:val="es-ES"/>
+        </w:rPr>
+        <w:t xml:space="preserve"> </w:t>
+      </w:r>
+      <w:r>
+        <w:rPr>
+          <w:rFonts w:ascii="Century Gothic" w:hAnsi="Century Gothic" w:cs="Arial"/>
+          <w:sz w:val="24"/>
+          <w:szCs w:val="24"/>
+          <w:lang w:val="es-ES"/>
+        </w:rPr>
+        <w:t>permite guardar un registro en la base de datos tomando en cuenta los campos del formulario.</w:t>
+      </w:r>
+    </w:p>
+    <w:p>
+      <w:pPr>
+        <w:pStyle w:val="Prrafodelista"/>
+        <w:spacing w:line="360" w:lineRule="auto"/>
+        <w:jc w:val="both"/>
+        <w:rPr>
+          <w:rFonts w:ascii="Century Gothic" w:hAnsi="Century Gothic" w:cs="Arial"/>
+          <w:sz w:val="24"/>
+          <w:szCs w:val="24"/>
+          <w:lang w:val="es-ES"/>
+        </w:rPr>
+      </w:pPr>
+      <w:r>
+        <w:rPr>
+          <w:rFonts w:ascii="Century Gothic" w:hAnsi="Century Gothic" w:cs="Arial"/>
+          <w:sz w:val="24"/>
+          <w:szCs w:val="24"/>
+          <w:lang w:val="es-ES"/>
+        </w:rPr>
+        <w:t>Botón</w:t>
+      </w:r>
+      <w:r>
+        <w:rPr>
+          <w:rFonts w:ascii="Century Gothic" w:hAnsi="Century Gothic" w:cs="Arial"/>
+          <w:sz w:val="24"/>
+          <w:szCs w:val="24"/>
+          <w:lang w:val="es-ES"/>
+        </w:rPr>
+        <w:t xml:space="preserve"> </w:t>
+      </w:r>
+      <w:r>
+        <w:rPr>
+          <w:rFonts w:ascii="Century Gothic" w:hAnsi="Century Gothic" w:cs="Arial"/>
           <w:b/>
           <w:bCs/>
           <w:color w:val="1F4E79" w:themeColor="accent5" w:themeShade="80"/>
@@ -416,7 +1388,7 @@
       </w:r>
       <w:r>
         <w:rPr>
-          <w:rFonts w:ascii="Arial" w:hAnsi="Arial" w:cs="Arial"/>
+          <w:rFonts w:ascii="Century Gothic" w:hAnsi="Century Gothic" w:cs="Arial"/>
           <w:b/>
           <w:bCs/>
           <w:color w:val="1F4E79" w:themeColor="accent5" w:themeShade="80"/>
@@ -429,25 +1401,20 @@
       </w:r>
       <w:r>
         <w:rPr>
-          <w:rFonts w:ascii="Arial" w:hAnsi="Arial" w:cs="Arial"/>
-          <w:sz w:val="24"/>
-          <w:szCs w:val="24"/>
-          <w:lang w:val="es-ES"/>
-        </w:rPr>
-        <w:t xml:space="preserve"> podrá </w:t>
-      </w:r>
-      <w:r>
-        <w:rPr>
-          <w:rFonts w:ascii="Arial" w:hAnsi="Arial" w:cs="Arial"/>
-          <w:sz w:val="24"/>
-          <w:szCs w:val="24"/>
-          <w:lang w:val="es-ES"/>
-        </w:rPr>
-        <w:t>agregar</w:t>
-      </w:r>
-      <w:r>
-        <w:rPr>
-          <w:rFonts w:ascii="Arial" w:hAnsi="Arial" w:cs="Arial"/>
+          <w:rFonts w:ascii="Century Gothic" w:hAnsi="Century Gothic" w:cs="Arial"/>
+          <w:b/>
+          <w:bCs/>
+          <w:color w:val="1F4E79" w:themeColor="accent5" w:themeShade="80"/>
+          <w:sz w:val="24"/>
+          <w:szCs w:val="24"/>
+          <w:u w:val="single"/>
+          <w:lang w:val="es-ES"/>
+        </w:rPr>
+        <w:t>,</w:t>
+      </w:r>
+      <w:r>
+        <w:rPr>
+          <w:rFonts w:ascii="Century Gothic" w:hAnsi="Century Gothic" w:cs="Arial"/>
           <w:sz w:val="24"/>
           <w:szCs w:val="24"/>
           <w:lang w:val="es-ES"/>
@@ -456,52 +1423,87 @@
       </w:r>
       <w:r>
         <w:rPr>
-          <w:rFonts w:ascii="Arial" w:hAnsi="Arial" w:cs="Arial"/>
-          <w:sz w:val="24"/>
-          <w:szCs w:val="24"/>
-          <w:lang w:val="es-ES"/>
-        </w:rPr>
-        <w:t xml:space="preserve">una nueva </w:t>
-      </w:r>
-      <w:r>
-        <w:rPr>
-          <w:rFonts w:ascii="Arial" w:hAnsi="Arial" w:cs="Arial"/>
-          <w:sz w:val="24"/>
-          <w:szCs w:val="24"/>
-          <w:lang w:val="es-ES"/>
-        </w:rPr>
-        <w:t>categoría</w:t>
-      </w:r>
-      <w:r>
-        <w:rPr>
-          <w:rFonts w:ascii="Arial" w:hAnsi="Arial" w:cs="Arial"/>
-          <w:sz w:val="24"/>
-          <w:szCs w:val="24"/>
-          <w:lang w:val="es-ES"/>
-        </w:rPr>
-        <w:t xml:space="preserve">, seguidamente deberá presionar </w:t>
-      </w:r>
-      <w:r>
-        <w:rPr>
-          <w:rFonts w:ascii="Arial" w:hAnsi="Arial" w:cs="Arial"/>
-          <w:b/>
-          <w:bCs/>
-          <w:color w:val="806000" w:themeColor="accent4" w:themeShade="80"/>
+          <w:rFonts w:ascii="Century Gothic" w:hAnsi="Century Gothic" w:cs="Arial"/>
+          <w:sz w:val="24"/>
+          <w:szCs w:val="24"/>
+          <w:lang w:val="es-ES"/>
+        </w:rPr>
+        <w:t>limpia las cajas de texto de caracteres que tenga para una posterior inserción.</w:t>
+      </w:r>
+    </w:p>
+    <w:p>
+      <w:pPr>
+        <w:pStyle w:val="Prrafodelista"/>
+        <w:spacing w:line="360" w:lineRule="auto"/>
+        <w:jc w:val="both"/>
+        <w:rPr>
+          <w:rFonts w:ascii="Century Gothic" w:hAnsi="Century Gothic" w:cs="Arial"/>
+          <w:sz w:val="24"/>
+          <w:szCs w:val="24"/>
+          <w:lang w:val="es-ES"/>
+        </w:rPr>
+      </w:pPr>
+      <w:r>
+        <w:rPr>
+          <w:rFonts w:ascii="Century Gothic" w:hAnsi="Century Gothic" w:cs="Arial"/>
+          <w:sz w:val="24"/>
+          <w:szCs w:val="24"/>
+          <w:lang w:val="es-ES"/>
+        </w:rPr>
+        <w:t>Botón</w:t>
+      </w:r>
+      <w:r>
+        <w:rPr>
+          <w:rFonts w:ascii="Century Gothic" w:hAnsi="Century Gothic" w:cs="Arial"/>
+          <w:sz w:val="24"/>
+          <w:szCs w:val="24"/>
+          <w:lang w:val="es-ES"/>
+        </w:rPr>
+        <w:t xml:space="preserve"> </w:t>
+      </w:r>
+      <w:r>
+        <w:rPr>
+          <w:rFonts w:ascii="Century Gothic" w:hAnsi="Century Gothic" w:cs="Arial"/>
+          <w:b/>
+          <w:bCs/>
+          <w:color w:val="385623" w:themeColor="accent6" w:themeShade="80"/>
           <w:sz w:val="24"/>
           <w:szCs w:val="24"/>
           <w:u w:val="single"/>
           <w:lang w:val="es-ES"/>
         </w:rPr>
-        <w:t>Guardar</w:t>
-      </w:r>
-      <w:r>
-        <w:rPr>
-          <w:rFonts w:ascii="Arial" w:hAnsi="Arial" w:cs="Arial"/>
-          <w:sz w:val="24"/>
-          <w:szCs w:val="24"/>
-          <w:lang w:val="es-ES"/>
-        </w:rPr>
-        <w:t xml:space="preserve">. </w:t>
+        <w:t>Editar</w:t>
+      </w:r>
+      <w:r>
+        <w:rPr>
+          <w:rFonts w:ascii="Century Gothic" w:hAnsi="Century Gothic" w:cs="Arial"/>
+          <w:b/>
+          <w:bCs/>
+          <w:color w:val="385623" w:themeColor="accent6" w:themeShade="80"/>
+          <w:sz w:val="24"/>
+          <w:szCs w:val="24"/>
+          <w:u w:val="single"/>
+          <w:lang w:val="es-ES"/>
+        </w:rPr>
+        <w:t>,</w:t>
+      </w:r>
+      <w:r>
+        <w:rPr>
+          <w:rFonts w:ascii="Century Gothic" w:hAnsi="Century Gothic" w:cs="Arial"/>
+          <w:sz w:val="24"/>
+          <w:szCs w:val="24"/>
+          <w:lang w:val="es-ES"/>
+        </w:rPr>
+        <w:t xml:space="preserve"> </w:t>
+      </w:r>
+      <w:r>
+        <w:rPr>
+          <w:rFonts w:ascii="Century Gothic" w:hAnsi="Century Gothic" w:cs="Arial"/>
+          <w:sz w:val="24"/>
+          <w:szCs w:val="24"/>
+          <w:lang w:val="es-ES"/>
+        </w:rPr>
+        <w:t>permite guardar cambios de un registro previamente instaurado en la base de datos a treves de los campos del formulario.</w:t>
       </w:r>
     </w:p>
     <w:p>
@@ -510,37 +1512,37 @@
         <w:spacing w:line="360" w:lineRule="auto"/>
         <w:jc w:val="both"/>
         <w:rPr>
-          <w:rFonts w:ascii="Arial" w:hAnsi="Arial" w:cs="Arial"/>
-          <w:sz w:val="24"/>
-          <w:szCs w:val="24"/>
-          <w:lang w:val="es-ES"/>
-        </w:rPr>
-      </w:pPr>
-      <w:r>
-        <w:rPr>
-          <w:rFonts w:ascii="Arial" w:hAnsi="Arial" w:cs="Arial"/>
-          <w:sz w:val="24"/>
-          <w:szCs w:val="24"/>
-          <w:lang w:val="es-ES"/>
-        </w:rPr>
-        <w:t xml:space="preserve">En </w:t>
-      </w:r>
-      <w:r>
-        <w:rPr>
-          <w:rFonts w:ascii="Arial" w:hAnsi="Arial" w:cs="Arial"/>
-          <w:b/>
-          <w:bCs/>
-          <w:color w:val="385623" w:themeColor="accent6" w:themeShade="80"/>
+          <w:rFonts w:ascii="Century Gothic" w:hAnsi="Century Gothic" w:cs="Arial"/>
+          <w:sz w:val="24"/>
+          <w:szCs w:val="24"/>
+          <w:lang w:val="es-ES"/>
+        </w:rPr>
+      </w:pPr>
+      <w:r>
+        <w:rPr>
+          <w:rFonts w:ascii="Century Gothic" w:hAnsi="Century Gothic" w:cs="Arial"/>
+          <w:sz w:val="24"/>
+          <w:szCs w:val="24"/>
+          <w:lang w:val="es-ES"/>
+        </w:rPr>
+        <w:t xml:space="preserve">Botón </w:t>
+      </w:r>
+      <w:r>
+        <w:rPr>
+          <w:rFonts w:ascii="Century Gothic" w:hAnsi="Century Gothic" w:cs="Arial"/>
+          <w:b/>
+          <w:bCs/>
+          <w:color w:val="833C0B" w:themeColor="accent2" w:themeShade="80"/>
           <w:sz w:val="24"/>
           <w:szCs w:val="24"/>
           <w:u w:val="single"/>
           <w:lang w:val="es-ES"/>
         </w:rPr>
-        <w:t>Editar</w:t>
-      </w:r>
-      <w:r>
-        <w:rPr>
-          <w:rFonts w:ascii="Arial" w:hAnsi="Arial" w:cs="Arial"/>
+        <w:t>Eliminar</w:t>
+      </w:r>
+      <w:r>
+        <w:rPr>
+          <w:rFonts w:ascii="Century Gothic" w:hAnsi="Century Gothic" w:cs="Arial"/>
           <w:sz w:val="24"/>
           <w:szCs w:val="24"/>
           <w:lang w:val="es-ES"/>
@@ -549,30 +1551,21 @@
       </w:r>
       <w:r>
         <w:rPr>
-          <w:rFonts w:ascii="Arial" w:hAnsi="Arial" w:cs="Arial"/>
-          <w:sz w:val="24"/>
-          <w:szCs w:val="24"/>
-          <w:lang w:val="es-ES"/>
-        </w:rPr>
-        <w:t>puede modificar cada uno de los campos ya insertado</w:t>
-      </w:r>
-      <w:r>
-        <w:rPr>
-          <w:rFonts w:ascii="Arial" w:hAnsi="Arial" w:cs="Arial"/>
-          <w:sz w:val="24"/>
-          <w:szCs w:val="24"/>
-          <w:lang w:val="es-ES"/>
-        </w:rPr>
-        <w:t>s</w:t>
-      </w:r>
-      <w:r>
-        <w:rPr>
-          <w:rFonts w:ascii="Arial" w:hAnsi="Arial" w:cs="Arial"/>
-          <w:sz w:val="24"/>
-          <w:szCs w:val="24"/>
-          <w:lang w:val="es-ES"/>
-        </w:rPr>
-        <w:t>.</w:t>
+          <w:rFonts w:ascii="Century Gothic" w:hAnsi="Century Gothic" w:cs="Arial"/>
+          <w:sz w:val="24"/>
+          <w:szCs w:val="24"/>
+          <w:lang w:val="es-ES"/>
+        </w:rPr>
+        <w:t xml:space="preserve">permite eliminar un registro de la base de datos, tomando en cuenta el campo de texto referente al ID </w:t>
+      </w:r>
+      <w:r>
+        <w:rPr>
+          <w:rFonts w:ascii="Century Gothic" w:hAnsi="Century Gothic" w:cs="Arial"/>
+          <w:sz w:val="24"/>
+          <w:szCs w:val="24"/>
+          <w:lang w:val="es-ES"/>
+        </w:rPr>
+        <w:t>de este.</w:t>
       </w:r>
     </w:p>
     <w:p>
@@ -581,42 +1574,54 @@
         <w:spacing w:line="360" w:lineRule="auto"/>
         <w:jc w:val="both"/>
         <w:rPr>
-          <w:rFonts w:ascii="Arial" w:hAnsi="Arial" w:cs="Arial"/>
-          <w:sz w:val="24"/>
-          <w:szCs w:val="24"/>
-          <w:lang w:val="es-ES"/>
-        </w:rPr>
-      </w:pPr>
-      <w:r>
-        <w:rPr>
-          <w:rFonts w:ascii="Arial" w:hAnsi="Arial" w:cs="Arial"/>
-          <w:b/>
-          <w:bCs/>
-          <w:color w:val="833C0B" w:themeColor="accent2" w:themeShade="80"/>
+          <w:rFonts w:ascii="Century Gothic" w:hAnsi="Century Gothic" w:cs="Arial"/>
+          <w:sz w:val="24"/>
+          <w:szCs w:val="24"/>
+          <w:lang w:val="es-ES"/>
+        </w:rPr>
+      </w:pPr>
+      <w:proofErr w:type="spellStart"/>
+      <w:proofErr w:type="gramStart"/>
+      <w:r>
+        <w:rPr>
+          <w:rFonts w:ascii="Century Gothic" w:hAnsi="Century Gothic" w:cs="Arial"/>
+          <w:sz w:val="24"/>
+          <w:szCs w:val="24"/>
+          <w:lang w:val="es-ES"/>
+        </w:rPr>
+        <w:t>Click</w:t>
+      </w:r>
+      <w:proofErr w:type="spellEnd"/>
+      <w:proofErr w:type="gramEnd"/>
+      <w:r>
+        <w:rPr>
+          <w:rFonts w:ascii="Century Gothic" w:hAnsi="Century Gothic" w:cs="Arial"/>
+          <w:sz w:val="24"/>
+          <w:szCs w:val="24"/>
+          <w:lang w:val="es-ES"/>
+        </w:rPr>
+        <w:t xml:space="preserve"> en </w:t>
+      </w:r>
+      <w:r>
+        <w:rPr>
+          <w:rFonts w:ascii="Century Gothic" w:hAnsi="Century Gothic" w:cs="Arial"/>
+          <w:b/>
+          <w:bCs/>
           <w:sz w:val="24"/>
           <w:szCs w:val="24"/>
           <w:u w:val="single"/>
           <w:lang w:val="es-ES"/>
         </w:rPr>
-        <w:t>Eliminar</w:t>
-      </w:r>
-      <w:r>
-        <w:rPr>
-          <w:rFonts w:ascii="Arial" w:hAnsi="Arial" w:cs="Arial"/>
-          <w:sz w:val="24"/>
-          <w:szCs w:val="24"/>
-          <w:lang w:val="es-ES"/>
-        </w:rPr>
-        <w:t xml:space="preserve"> solo podrá usarlo </w:t>
-      </w:r>
-      <w:r>
-        <w:rPr>
-          <w:rFonts w:ascii="Arial" w:hAnsi="Arial" w:cs="Arial"/>
-          <w:sz w:val="24"/>
-          <w:szCs w:val="24"/>
-          <w:lang w:val="es-ES"/>
-        </w:rPr>
-        <w:t xml:space="preserve">en los datos que sean ingresados manualmente. </w:t>
+        <w:t>cuadrícula</w:t>
+      </w:r>
+      <w:r>
+        <w:rPr>
+          <w:rFonts w:ascii="Century Gothic" w:hAnsi="Century Gothic" w:cs="Arial"/>
+          <w:sz w:val="24"/>
+          <w:szCs w:val="24"/>
+          <w:lang w:val="es-ES"/>
+        </w:rPr>
+        <w:t>, permite obtener los datos del registro hacia las cajas de texto para una posterior edición o eliminación referente a la fila seleccionada.</w:t>
       </w:r>
     </w:p>
     <w:p>
@@ -625,14 +1630,15 @@
         <w:spacing w:line="276" w:lineRule="auto"/>
         <w:jc w:val="both"/>
         <w:rPr>
-          <w:rFonts w:ascii="Arial" w:hAnsi="Arial" w:cs="Arial"/>
-          <w:sz w:val="24"/>
-          <w:szCs w:val="24"/>
-          <w:lang w:val="es-ES"/>
-        </w:rPr>
-      </w:pPr>
-      <w:r>
-        <w:rPr>
+          <w:rFonts w:ascii="Century Gothic" w:hAnsi="Century Gothic" w:cs="Arial"/>
+          <w:sz w:val="24"/>
+          <w:szCs w:val="24"/>
+          <w:lang w:val="es-ES"/>
+        </w:rPr>
+      </w:pPr>
+      <w:r>
+        <w:rPr>
+          <w:rFonts w:ascii="Century Gothic" w:hAnsi="Century Gothic"/>
           <w:noProof/>
         </w:rPr>
         <w:drawing>
@@ -659,7 +1665,7 @@
                     <pic:cNvPicPr/>
                   </pic:nvPicPr>
                   <pic:blipFill>
-                    <a:blip r:embed="rId9">
+                    <a:blip r:embed="rId10">
                       <a:extLst>
                         <a:ext uri="{28A0092B-C50C-407E-A947-70E740481C1C}">
                           <a14:useLocalDpi xmlns:a14="http://schemas.microsoft.com/office/drawing/2010/main" val="0"/>
@@ -689,39 +1695,45 @@
     <w:p>
       <w:pPr>
         <w:rPr>
-          <w:lang w:val="es-ES"/>
-        </w:rPr>
-      </w:pPr>
-    </w:p>
-    <w:p>
-      <w:pPr>
-        <w:rPr>
-          <w:lang w:val="es-ES"/>
-        </w:rPr>
-      </w:pPr>
-    </w:p>
-    <w:p>
-      <w:pPr>
-        <w:rPr>
-          <w:lang w:val="es-ES"/>
-        </w:rPr>
-      </w:pPr>
-    </w:p>
-    <w:p>
-      <w:pPr>
-        <w:rPr>
-          <w:lang w:val="es-ES"/>
-        </w:rPr>
-      </w:pPr>
-    </w:p>
-    <w:p>
-      <w:pPr>
-        <w:rPr>
-          <w:lang w:val="es-ES"/>
-        </w:rPr>
-      </w:pPr>
-      <w:r>
-        <w:rPr>
+          <w:rFonts w:ascii="Century Gothic" w:hAnsi="Century Gothic"/>
+          <w:lang w:val="es-ES"/>
+        </w:rPr>
+      </w:pPr>
+    </w:p>
+    <w:p>
+      <w:pPr>
+        <w:rPr>
+          <w:rFonts w:ascii="Century Gothic" w:hAnsi="Century Gothic"/>
+          <w:lang w:val="es-ES"/>
+        </w:rPr>
+      </w:pPr>
+    </w:p>
+    <w:p>
+      <w:pPr>
+        <w:rPr>
+          <w:rFonts w:ascii="Century Gothic" w:hAnsi="Century Gothic"/>
+          <w:lang w:val="es-ES"/>
+        </w:rPr>
+      </w:pPr>
+    </w:p>
+    <w:p>
+      <w:pPr>
+        <w:rPr>
+          <w:rFonts w:ascii="Century Gothic" w:hAnsi="Century Gothic"/>
+          <w:lang w:val="es-ES"/>
+        </w:rPr>
+      </w:pPr>
+    </w:p>
+    <w:p>
+      <w:pPr>
+        <w:rPr>
+          <w:rFonts w:ascii="Century Gothic" w:hAnsi="Century Gothic"/>
+          <w:lang w:val="es-ES"/>
+        </w:rPr>
+      </w:pPr>
+      <w:r>
+        <w:rPr>
+          <w:rFonts w:ascii="Century Gothic" w:hAnsi="Century Gothic"/>
           <w:noProof/>
         </w:rPr>
         <mc:AlternateContent>
@@ -796,18 +1808,21 @@
     <w:p>
       <w:pPr>
         <w:rPr>
-          <w:lang w:val="es-ES"/>
-        </w:rPr>
-      </w:pPr>
-    </w:p>
-    <w:p>
-      <w:pPr>
-        <w:rPr>
-          <w:lang w:val="es-ES"/>
-        </w:rPr>
-      </w:pPr>
-      <w:r>
-        <w:rPr>
+          <w:rFonts w:ascii="Century Gothic" w:hAnsi="Century Gothic"/>
+          <w:lang w:val="es-ES"/>
+        </w:rPr>
+      </w:pPr>
+    </w:p>
+    <w:p>
+      <w:pPr>
+        <w:rPr>
+          <w:rFonts w:ascii="Century Gothic" w:hAnsi="Century Gothic"/>
+          <w:lang w:val="es-ES"/>
+        </w:rPr>
+      </w:pPr>
+      <w:r>
+        <w:rPr>
+          <w:rFonts w:ascii="Century Gothic" w:hAnsi="Century Gothic"/>
           <w:noProof/>
         </w:rPr>
         <mc:AlternateContent>
@@ -884,6 +1899,7 @@
       </w:r>
       <w:r>
         <w:rPr>
+          <w:rFonts w:ascii="Century Gothic" w:hAnsi="Century Gothic"/>
           <w:noProof/>
         </w:rPr>
         <mc:AlternateContent>
@@ -956,16 +1972,17 @@
     <w:p>
       <w:pPr>
         <w:rPr>
-          <w:rFonts w:ascii="Arial" w:hAnsi="Arial" w:cs="Arial"/>
-          <w:b/>
-          <w:bCs/>
-          <w:sz w:val="24"/>
-          <w:szCs w:val="24"/>
-          <w:lang w:val="es-ES"/>
-        </w:rPr>
-      </w:pPr>
-      <w:r>
-        <w:rPr>
+          <w:rFonts w:ascii="Century Gothic" w:hAnsi="Century Gothic" w:cs="Arial"/>
+          <w:b/>
+          <w:bCs/>
+          <w:sz w:val="24"/>
+          <w:szCs w:val="24"/>
+          <w:lang w:val="es-ES"/>
+        </w:rPr>
+      </w:pPr>
+      <w:r>
+        <w:rPr>
+          <w:rFonts w:ascii="Century Gothic" w:hAnsi="Century Gothic"/>
           <w:noProof/>
         </w:rPr>
         <mc:AlternateContent>
@@ -1042,6 +2059,7 @@
       </w:r>
       <w:r>
         <w:rPr>
+          <w:rFonts w:ascii="Century Gothic" w:hAnsi="Century Gothic"/>
           <w:noProof/>
         </w:rPr>
         <mc:AlternateContent>
@@ -1122,7 +2140,7 @@
         <w:pStyle w:val="Prrafodelista"/>
         <w:spacing w:line="360" w:lineRule="auto"/>
         <w:rPr>
-          <w:rFonts w:ascii="Arial" w:hAnsi="Arial" w:cs="Arial"/>
+          <w:rFonts w:ascii="Century Gothic" w:hAnsi="Century Gothic" w:cs="Arial"/>
           <w:b/>
           <w:bCs/>
           <w:sz w:val="24"/>
@@ -1136,7 +2154,7 @@
         <w:pStyle w:val="Prrafodelista"/>
         <w:spacing w:line="360" w:lineRule="auto"/>
         <w:rPr>
-          <w:rFonts w:ascii="Arial" w:hAnsi="Arial" w:cs="Arial"/>
+          <w:rFonts w:ascii="Century Gothic" w:hAnsi="Century Gothic" w:cs="Arial"/>
           <w:b/>
           <w:bCs/>
           <w:sz w:val="24"/>
@@ -1150,7 +2168,7 @@
         <w:pStyle w:val="Prrafodelista"/>
         <w:spacing w:line="360" w:lineRule="auto"/>
         <w:rPr>
-          <w:rFonts w:ascii="Arial" w:hAnsi="Arial" w:cs="Arial"/>
+          <w:rFonts w:ascii="Century Gothic" w:hAnsi="Century Gothic" w:cs="Arial"/>
           <w:b/>
           <w:bCs/>
           <w:sz w:val="24"/>
@@ -1164,7 +2182,7 @@
         <w:pStyle w:val="Prrafodelista"/>
         <w:spacing w:line="360" w:lineRule="auto"/>
         <w:rPr>
-          <w:rFonts w:ascii="Arial" w:hAnsi="Arial" w:cs="Arial"/>
+          <w:rFonts w:ascii="Century Gothic" w:hAnsi="Century Gothic" w:cs="Arial"/>
           <w:b/>
           <w:bCs/>
           <w:sz w:val="24"/>
@@ -1178,7 +2196,7 @@
         <w:pStyle w:val="Prrafodelista"/>
         <w:spacing w:line="360" w:lineRule="auto"/>
         <w:rPr>
-          <w:rFonts w:ascii="Arial" w:hAnsi="Arial" w:cs="Arial"/>
+          <w:rFonts w:ascii="Century Gothic" w:hAnsi="Century Gothic" w:cs="Arial"/>
           <w:b/>
           <w:bCs/>
           <w:sz w:val="24"/>
@@ -1192,133 +2210,7 @@
         <w:pStyle w:val="Prrafodelista"/>
         <w:spacing w:line="360" w:lineRule="auto"/>
         <w:rPr>
-          <w:rFonts w:ascii="Arial" w:hAnsi="Arial" w:cs="Arial"/>
-          <w:b/>
-          <w:bCs/>
-          <w:sz w:val="24"/>
-          <w:szCs w:val="24"/>
-          <w:lang w:val="es-ES"/>
-        </w:rPr>
-      </w:pPr>
-    </w:p>
-    <w:p>
-      <w:pPr>
-        <w:pStyle w:val="Prrafodelista"/>
-        <w:spacing w:line="360" w:lineRule="auto"/>
-        <w:rPr>
-          <w:rFonts w:ascii="Arial" w:hAnsi="Arial" w:cs="Arial"/>
-          <w:b/>
-          <w:bCs/>
-          <w:sz w:val="24"/>
-          <w:szCs w:val="24"/>
-          <w:lang w:val="es-ES"/>
-        </w:rPr>
-      </w:pPr>
-    </w:p>
-    <w:p>
-      <w:pPr>
-        <w:pStyle w:val="Prrafodelista"/>
-        <w:spacing w:line="360" w:lineRule="auto"/>
-        <w:rPr>
-          <w:rFonts w:ascii="Arial" w:hAnsi="Arial" w:cs="Arial"/>
-          <w:b/>
-          <w:bCs/>
-          <w:sz w:val="24"/>
-          <w:szCs w:val="24"/>
-          <w:lang w:val="es-ES"/>
-        </w:rPr>
-      </w:pPr>
-    </w:p>
-    <w:p>
-      <w:pPr>
-        <w:pStyle w:val="Prrafodelista"/>
-        <w:spacing w:line="360" w:lineRule="auto"/>
-        <w:rPr>
-          <w:rFonts w:ascii="Arial" w:hAnsi="Arial" w:cs="Arial"/>
-          <w:b/>
-          <w:bCs/>
-          <w:sz w:val="24"/>
-          <w:szCs w:val="24"/>
-          <w:lang w:val="es-ES"/>
-        </w:rPr>
-      </w:pPr>
-    </w:p>
-    <w:p>
-      <w:pPr>
-        <w:pStyle w:val="Prrafodelista"/>
-        <w:spacing w:line="360" w:lineRule="auto"/>
-        <w:rPr>
-          <w:rFonts w:ascii="Arial" w:hAnsi="Arial" w:cs="Arial"/>
-          <w:b/>
-          <w:bCs/>
-          <w:sz w:val="24"/>
-          <w:szCs w:val="24"/>
-          <w:lang w:val="es-ES"/>
-        </w:rPr>
-      </w:pPr>
-    </w:p>
-    <w:p>
-      <w:pPr>
-        <w:pStyle w:val="Prrafodelista"/>
-        <w:spacing w:line="360" w:lineRule="auto"/>
-        <w:rPr>
-          <w:rFonts w:ascii="Arial" w:hAnsi="Arial" w:cs="Arial"/>
-          <w:b/>
-          <w:bCs/>
-          <w:sz w:val="24"/>
-          <w:szCs w:val="24"/>
-          <w:lang w:val="es-ES"/>
-        </w:rPr>
-      </w:pPr>
-    </w:p>
-    <w:p>
-      <w:pPr>
-        <w:pStyle w:val="Prrafodelista"/>
-        <w:spacing w:line="360" w:lineRule="auto"/>
-        <w:rPr>
-          <w:rFonts w:ascii="Arial" w:hAnsi="Arial" w:cs="Arial"/>
-          <w:b/>
-          <w:bCs/>
-          <w:sz w:val="24"/>
-          <w:szCs w:val="24"/>
-          <w:lang w:val="es-ES"/>
-        </w:rPr>
-      </w:pPr>
-    </w:p>
-    <w:p>
-      <w:pPr>
-        <w:pStyle w:val="Prrafodelista"/>
-        <w:spacing w:line="360" w:lineRule="auto"/>
-        <w:rPr>
-          <w:rFonts w:ascii="Arial" w:hAnsi="Arial" w:cs="Arial"/>
-          <w:b/>
-          <w:bCs/>
-          <w:sz w:val="24"/>
-          <w:szCs w:val="24"/>
-          <w:lang w:val="es-ES"/>
-        </w:rPr>
-      </w:pPr>
-    </w:p>
-    <w:p>
-      <w:pPr>
-        <w:pStyle w:val="Prrafodelista"/>
-        <w:spacing w:line="360" w:lineRule="auto"/>
-        <w:rPr>
-          <w:rFonts w:ascii="Arial" w:hAnsi="Arial" w:cs="Arial"/>
-          <w:b/>
-          <w:bCs/>
-          <w:sz w:val="24"/>
-          <w:szCs w:val="24"/>
-          <w:lang w:val="es-ES"/>
-        </w:rPr>
-      </w:pPr>
-    </w:p>
-    <w:p>
-      <w:pPr>
-        <w:pStyle w:val="Prrafodelista"/>
-        <w:spacing w:line="360" w:lineRule="auto"/>
-        <w:rPr>
-          <w:rFonts w:ascii="Arial" w:hAnsi="Arial" w:cs="Arial"/>
+          <w:rFonts w:ascii="Century Gothic" w:hAnsi="Century Gothic" w:cs="Arial"/>
           <w:b/>
           <w:bCs/>
           <w:sz w:val="24"/>
@@ -1336,24 +2228,46 @@
         </w:numPr>
         <w:spacing w:line="360" w:lineRule="auto"/>
         <w:rPr>
-          <w:rFonts w:ascii="Arial" w:hAnsi="Arial" w:cs="Arial"/>
-          <w:b/>
-          <w:bCs/>
-          <w:sz w:val="24"/>
-          <w:szCs w:val="24"/>
-          <w:lang w:val="es-ES"/>
-        </w:rPr>
-      </w:pPr>
-      <w:r>
-        <w:rPr>
-          <w:rFonts w:ascii="Arial" w:hAnsi="Arial" w:cs="Arial"/>
-          <w:b/>
-          <w:bCs/>
-          <w:sz w:val="24"/>
-          <w:szCs w:val="24"/>
-          <w:lang w:val="es-ES"/>
-        </w:rPr>
-        <w:t>Proveedores</w:t>
+          <w:rFonts w:ascii="Century Gothic" w:hAnsi="Century Gothic" w:cs="Arial"/>
+          <w:b/>
+          <w:bCs/>
+          <w:sz w:val="24"/>
+          <w:szCs w:val="24"/>
+          <w:lang w:val="es-ES"/>
+        </w:rPr>
+      </w:pPr>
+      <w:r>
+        <w:rPr>
+          <w:rFonts w:ascii="Century Gothic" w:hAnsi="Century Gothic" w:cs="Arial"/>
+          <w:b/>
+          <w:bCs/>
+          <w:sz w:val="24"/>
+          <w:szCs w:val="24"/>
+          <w:lang w:val="es-ES"/>
+        </w:rPr>
+        <w:t>Formulario</w:t>
+      </w:r>
+      <w:r>
+        <w:rPr>
+          <w:rFonts w:ascii="Century Gothic" w:hAnsi="Century Gothic" w:cs="Arial"/>
+          <w:b/>
+          <w:bCs/>
+          <w:sz w:val="24"/>
+          <w:szCs w:val="24"/>
+          <w:lang w:val="es-ES"/>
+        </w:rPr>
+        <w:t xml:space="preserve"> p</w:t>
+      </w:r>
+      <w:r>
+        <w:rPr>
+          <w:rFonts w:ascii="Century Gothic" w:hAnsi="Century Gothic" w:cs="Arial"/>
+          <w:b/>
+          <w:bCs/>
+          <w:sz w:val="24"/>
+          <w:szCs w:val="24"/>
+          <w:lang w:val="es-ES"/>
+        </w:rPr>
+        <w:t>roveedores</w:t>
       </w:r>
     </w:p>
     <w:p>
@@ -1362,15 +2276,15 @@
         <w:spacing w:line="360" w:lineRule="auto"/>
         <w:jc w:val="both"/>
         <w:rPr>
-          <w:rFonts w:ascii="Arial" w:hAnsi="Arial" w:cs="Arial"/>
-          <w:sz w:val="24"/>
-          <w:szCs w:val="24"/>
-          <w:lang w:val="es-ES"/>
-        </w:rPr>
-      </w:pPr>
-      <w:r>
-        <w:rPr>
-          <w:rFonts w:ascii="Arial" w:hAnsi="Arial" w:cs="Arial"/>
+          <w:rFonts w:ascii="Century Gothic" w:hAnsi="Century Gothic" w:cs="Arial"/>
+          <w:sz w:val="24"/>
+          <w:szCs w:val="24"/>
+          <w:lang w:val="es-ES"/>
+        </w:rPr>
+      </w:pPr>
+      <w:r>
+        <w:rPr>
+          <w:rFonts w:ascii="Century Gothic" w:hAnsi="Century Gothic" w:cs="Arial"/>
           <w:sz w:val="24"/>
           <w:szCs w:val="24"/>
           <w:lang w:val="es-ES"/>
@@ -1384,15 +2298,24 @@
         <w:spacing w:line="360" w:lineRule="auto"/>
         <w:jc w:val="both"/>
         <w:rPr>
-          <w:rFonts w:ascii="Arial" w:hAnsi="Arial" w:cs="Arial"/>
-          <w:sz w:val="24"/>
-          <w:szCs w:val="24"/>
-          <w:lang w:val="es-ES"/>
-        </w:rPr>
-      </w:pPr>
-      <w:r>
-        <w:rPr>
-          <w:rFonts w:ascii="Arial" w:hAnsi="Arial" w:cs="Arial"/>
+          <w:rFonts w:ascii="Century Gothic" w:hAnsi="Century Gothic" w:cs="Arial"/>
+          <w:sz w:val="24"/>
+          <w:szCs w:val="24"/>
+          <w:lang w:val="es-ES"/>
+        </w:rPr>
+      </w:pPr>
+      <w:r>
+        <w:rPr>
+          <w:rFonts w:ascii="Century Gothic" w:hAnsi="Century Gothic" w:cs="Arial"/>
+          <w:sz w:val="24"/>
+          <w:szCs w:val="24"/>
+          <w:lang w:val="es-ES"/>
+        </w:rPr>
+        <w:t xml:space="preserve">Botón </w:t>
+      </w:r>
+      <w:r>
+        <w:rPr>
+          <w:rFonts w:ascii="Century Gothic" w:hAnsi="Century Gothic" w:cs="Arial"/>
           <w:b/>
           <w:bCs/>
           <w:color w:val="00B0F0"/>
@@ -1405,7 +2328,7 @@
       </w:r>
       <w:r>
         <w:rPr>
-          <w:rFonts w:ascii="Arial" w:hAnsi="Arial" w:cs="Arial"/>
+          <w:rFonts w:ascii="Century Gothic" w:hAnsi="Century Gothic" w:cs="Arial"/>
           <w:sz w:val="24"/>
           <w:szCs w:val="24"/>
           <w:lang w:val="es-ES"/>
@@ -1414,30 +2337,12 @@
       </w:r>
       <w:r>
         <w:rPr>
-          <w:rFonts w:ascii="Arial" w:hAnsi="Arial" w:cs="Arial"/>
-          <w:sz w:val="24"/>
-          <w:szCs w:val="24"/>
-          <w:lang w:val="es-ES"/>
-        </w:rPr>
-        <w:t>a</w:t>
-      </w:r>
-      <w:r>
-        <w:rPr>
-          <w:rFonts w:ascii="Arial" w:hAnsi="Arial" w:cs="Arial"/>
-          <w:sz w:val="24"/>
-          <w:szCs w:val="24"/>
-          <w:lang w:val="es-ES"/>
-        </w:rPr>
-        <w:t xml:space="preserve">grega un nuevo registro, </w:t>
-      </w:r>
-      <w:r>
-        <w:rPr>
-          <w:rFonts w:ascii="Arial" w:hAnsi="Arial" w:cs="Arial"/>
-          <w:sz w:val="24"/>
-          <w:szCs w:val="24"/>
-          <w:lang w:val="es-ES"/>
-        </w:rPr>
-        <w:t xml:space="preserve">se debe de tener en cuenta que debe ingresar correctamente cada uno de los campos. </w:t>
+          <w:rFonts w:ascii="Century Gothic" w:hAnsi="Century Gothic" w:cs="Arial"/>
+          <w:sz w:val="24"/>
+          <w:szCs w:val="24"/>
+          <w:lang w:val="es-ES"/>
+        </w:rPr>
+        <w:t>limpia las cajas de texto de caracteres que tenga para una posterior inserción.</w:t>
       </w:r>
     </w:p>
     <w:p>
@@ -1446,15 +2351,24 @@
         <w:spacing w:line="360" w:lineRule="auto"/>
         <w:jc w:val="both"/>
         <w:rPr>
-          <w:rFonts w:ascii="Arial" w:hAnsi="Arial" w:cs="Arial"/>
-          <w:sz w:val="24"/>
-          <w:szCs w:val="24"/>
-          <w:lang w:val="es-ES"/>
-        </w:rPr>
-      </w:pPr>
-      <w:r>
-        <w:rPr>
-          <w:rFonts w:ascii="Arial" w:hAnsi="Arial" w:cs="Arial"/>
+          <w:rFonts w:ascii="Century Gothic" w:hAnsi="Century Gothic" w:cs="Arial"/>
+          <w:sz w:val="24"/>
+          <w:szCs w:val="24"/>
+          <w:lang w:val="es-ES"/>
+        </w:rPr>
+      </w:pPr>
+      <w:r>
+        <w:rPr>
+          <w:rFonts w:ascii="Century Gothic" w:hAnsi="Century Gothic" w:cs="Arial"/>
+          <w:sz w:val="24"/>
+          <w:szCs w:val="24"/>
+          <w:lang w:val="es-ES"/>
+        </w:rPr>
+        <w:t xml:space="preserve">Botón </w:t>
+      </w:r>
+      <w:r>
+        <w:rPr>
+          <w:rFonts w:ascii="Century Gothic" w:hAnsi="Century Gothic" w:cs="Arial"/>
           <w:b/>
           <w:bCs/>
           <w:color w:val="92D050"/>
@@ -1467,40 +2381,22 @@
       </w:r>
       <w:r>
         <w:rPr>
-          <w:rFonts w:ascii="Arial" w:hAnsi="Arial" w:cs="Arial"/>
-          <w:sz w:val="24"/>
-          <w:szCs w:val="24"/>
-          <w:lang w:val="es-ES"/>
-        </w:rPr>
-        <w:t xml:space="preserve"> hace cambios </w:t>
-      </w:r>
-      <w:r>
-        <w:rPr>
-          <w:rFonts w:ascii="Arial" w:hAnsi="Arial" w:cs="Arial"/>
-          <w:sz w:val="24"/>
-          <w:szCs w:val="24"/>
-          <w:lang w:val="es-ES"/>
-        </w:rPr>
-        <w:t xml:space="preserve">en el </w:t>
-      </w:r>
-      <w:r>
-        <w:rPr>
-          <w:rFonts w:ascii="Arial" w:hAnsi="Arial" w:cs="Arial"/>
-          <w:sz w:val="24"/>
-          <w:szCs w:val="24"/>
-          <w:lang w:val="es-ES"/>
-        </w:rPr>
-        <w:t xml:space="preserve">campo que se desee. </w:t>
-      </w:r>
-      <w:r>
-        <w:rPr>
-          <w:rFonts w:ascii="Arial" w:hAnsi="Arial" w:cs="Arial"/>
+          <w:rFonts w:ascii="Century Gothic" w:hAnsi="Century Gothic" w:cs="Arial"/>
           <w:sz w:val="24"/>
           <w:szCs w:val="24"/>
           <w:lang w:val="es-ES"/>
         </w:rPr>
         <w:t xml:space="preserve"> </w:t>
       </w:r>
+      <w:r>
+        <w:rPr>
+          <w:rFonts w:ascii="Century Gothic" w:hAnsi="Century Gothic" w:cs="Arial"/>
+          <w:sz w:val="24"/>
+          <w:szCs w:val="24"/>
+          <w:lang w:val="es-ES"/>
+        </w:rPr>
+        <w:t>permite guardar cambios de un registro previamente instaurado en la base de datos a treves de los campos del formulario.</w:t>
+      </w:r>
     </w:p>
     <w:p>
       <w:pPr>
@@ -1508,15 +2404,24 @@
         <w:spacing w:line="360" w:lineRule="auto"/>
         <w:jc w:val="both"/>
         <w:rPr>
-          <w:rFonts w:ascii="Arial" w:hAnsi="Arial" w:cs="Arial"/>
-          <w:sz w:val="24"/>
-          <w:szCs w:val="24"/>
-          <w:lang w:val="es-ES"/>
-        </w:rPr>
-      </w:pPr>
-      <w:r>
-        <w:rPr>
-          <w:rFonts w:ascii="Arial" w:hAnsi="Arial" w:cs="Arial"/>
+          <w:rFonts w:ascii="Century Gothic" w:hAnsi="Century Gothic" w:cs="Arial"/>
+          <w:sz w:val="24"/>
+          <w:szCs w:val="24"/>
+          <w:lang w:val="es-ES"/>
+        </w:rPr>
+      </w:pPr>
+      <w:r>
+        <w:rPr>
+          <w:rFonts w:ascii="Century Gothic" w:hAnsi="Century Gothic" w:cs="Arial"/>
+          <w:sz w:val="24"/>
+          <w:szCs w:val="24"/>
+          <w:lang w:val="es-ES"/>
+        </w:rPr>
+        <w:t xml:space="preserve">Botón </w:t>
+      </w:r>
+      <w:r>
+        <w:rPr>
+          <w:rFonts w:ascii="Century Gothic" w:hAnsi="Century Gothic" w:cs="Arial"/>
           <w:b/>
           <w:bCs/>
           <w:color w:val="FFD966" w:themeColor="accent4" w:themeTint="99"/>
@@ -1529,7 +2434,7 @@
       </w:r>
       <w:r>
         <w:rPr>
-          <w:rFonts w:ascii="Arial" w:hAnsi="Arial" w:cs="Arial"/>
+          <w:rFonts w:ascii="Century Gothic" w:hAnsi="Century Gothic" w:cs="Arial"/>
           <w:sz w:val="24"/>
           <w:szCs w:val="24"/>
           <w:lang w:val="es-ES"/>
@@ -1538,21 +2443,12 @@
       </w:r>
       <w:r>
         <w:rPr>
-          <w:rFonts w:ascii="Arial" w:hAnsi="Arial" w:cs="Arial"/>
-          <w:sz w:val="24"/>
-          <w:szCs w:val="24"/>
-          <w:lang w:val="es-ES"/>
-        </w:rPr>
-        <w:t xml:space="preserve">se usa únicamente </w:t>
-      </w:r>
-      <w:r>
-        <w:rPr>
-          <w:rFonts w:ascii="Arial" w:hAnsi="Arial" w:cs="Arial"/>
-          <w:sz w:val="24"/>
-          <w:szCs w:val="24"/>
-          <w:lang w:val="es-ES"/>
-        </w:rPr>
-        <w:t>con los registros ingresados manualmente.</w:t>
+          <w:rFonts w:ascii="Century Gothic" w:hAnsi="Century Gothic" w:cs="Arial"/>
+          <w:sz w:val="24"/>
+          <w:szCs w:val="24"/>
+          <w:lang w:val="es-ES"/>
+        </w:rPr>
+        <w:t>permite eliminar un registro de la base de datos, tomando en cuenta el campo de texto referente al ID de este.</w:t>
       </w:r>
     </w:p>
     <w:p>
@@ -1561,12 +2457,24 @@
         <w:spacing w:line="360" w:lineRule="auto"/>
         <w:jc w:val="both"/>
         <w:rPr>
-          <w:lang w:val="es-ES"/>
-        </w:rPr>
-      </w:pPr>
-      <w:r>
-        <w:rPr>
-          <w:rFonts w:ascii="Arial" w:hAnsi="Arial" w:cs="Arial"/>
+          <w:rFonts w:ascii="Century Gothic" w:hAnsi="Century Gothic" w:cs="Arial"/>
+          <w:sz w:val="24"/>
+          <w:szCs w:val="24"/>
+          <w:lang w:val="es-ES"/>
+        </w:rPr>
+      </w:pPr>
+      <w:r>
+        <w:rPr>
+          <w:rFonts w:ascii="Century Gothic" w:hAnsi="Century Gothic" w:cs="Arial"/>
+          <w:sz w:val="24"/>
+          <w:szCs w:val="24"/>
+          <w:lang w:val="es-ES"/>
+        </w:rPr>
+        <w:t xml:space="preserve">Botón </w:t>
+      </w:r>
+      <w:r>
+        <w:rPr>
+          <w:rFonts w:ascii="Century Gothic" w:hAnsi="Century Gothic" w:cs="Arial"/>
           <w:b/>
           <w:bCs/>
           <w:color w:val="C00000"/>
@@ -1579,7 +2487,7 @@
       </w:r>
       <w:r>
         <w:rPr>
-          <w:rFonts w:ascii="Arial" w:hAnsi="Arial" w:cs="Arial"/>
+          <w:rFonts w:ascii="Century Gothic" w:hAnsi="Century Gothic" w:cs="Arial"/>
           <w:sz w:val="24"/>
           <w:szCs w:val="24"/>
           <w:lang w:val="es-ES"/>
@@ -1588,39 +2496,113 @@
       </w:r>
       <w:r>
         <w:rPr>
-          <w:rFonts w:ascii="Arial" w:hAnsi="Arial" w:cs="Arial"/>
-          <w:sz w:val="24"/>
-          <w:szCs w:val="24"/>
-          <w:lang w:val="es-ES"/>
-        </w:rPr>
-        <w:t xml:space="preserve">se usa al agregar un nuevo registro o para editarlo. </w:t>
-      </w:r>
-    </w:p>
-    <w:p>
-      <w:pPr>
-        <w:rPr>
-          <w:lang w:val="es-ES"/>
-        </w:rPr>
-      </w:pPr>
-      <w:r>
-        <w:rPr>
+          <w:rFonts w:ascii="Century Gothic" w:hAnsi="Century Gothic" w:cs="Arial"/>
+          <w:sz w:val="24"/>
+          <w:szCs w:val="24"/>
+          <w:lang w:val="es-ES"/>
+        </w:rPr>
+        <w:t>permite guardar un registro en la base de datos tomando en cuenta los campos del formulario.</w:t>
+      </w:r>
+    </w:p>
+    <w:p>
+      <w:pPr>
+        <w:pStyle w:val="Prrafodelista"/>
+        <w:spacing w:line="360" w:lineRule="auto"/>
+        <w:jc w:val="both"/>
+        <w:rPr>
+          <w:rFonts w:ascii="Century Gothic" w:hAnsi="Century Gothic" w:cs="Arial"/>
+          <w:sz w:val="24"/>
+          <w:szCs w:val="24"/>
+          <w:lang w:val="es-ES"/>
+        </w:rPr>
+      </w:pPr>
+      <w:proofErr w:type="spellStart"/>
+      <w:proofErr w:type="gramStart"/>
+      <w:r>
+        <w:rPr>
+          <w:rFonts w:ascii="Century Gothic" w:hAnsi="Century Gothic" w:cs="Arial"/>
+          <w:sz w:val="24"/>
+          <w:szCs w:val="24"/>
+          <w:lang w:val="es-ES"/>
+        </w:rPr>
+        <w:t>Click</w:t>
+      </w:r>
+      <w:proofErr w:type="spellEnd"/>
+      <w:proofErr w:type="gramEnd"/>
+      <w:r>
+        <w:rPr>
+          <w:rFonts w:ascii="Century Gothic" w:hAnsi="Century Gothic" w:cs="Arial"/>
+          <w:sz w:val="24"/>
+          <w:szCs w:val="24"/>
+          <w:lang w:val="es-ES"/>
+        </w:rPr>
+        <w:t xml:space="preserve"> en </w:t>
+      </w:r>
+      <w:r>
+        <w:rPr>
+          <w:rFonts w:ascii="Century Gothic" w:hAnsi="Century Gothic" w:cs="Arial"/>
+          <w:b/>
+          <w:bCs/>
+          <w:sz w:val="24"/>
+          <w:szCs w:val="24"/>
+          <w:u w:val="single"/>
+          <w:lang w:val="es-ES"/>
+        </w:rPr>
+        <w:t>cuadrícula</w:t>
+      </w:r>
+      <w:r>
+        <w:rPr>
+          <w:rFonts w:ascii="Century Gothic" w:hAnsi="Century Gothic" w:cs="Arial"/>
+          <w:sz w:val="24"/>
+          <w:szCs w:val="24"/>
+          <w:lang w:val="es-ES"/>
+        </w:rPr>
+        <w:t>, permite obtener los datos del registro hacia las cajas de texto para una posterior edición o eliminación referente a la fila seleccionada.</w:t>
+      </w:r>
+    </w:p>
+    <w:p>
+      <w:pPr>
+        <w:pStyle w:val="Prrafodelista"/>
+        <w:spacing w:line="360" w:lineRule="auto"/>
+        <w:jc w:val="both"/>
+        <w:rPr>
+          <w:rFonts w:ascii="Century Gothic" w:hAnsi="Century Gothic" w:cs="Arial"/>
+          <w:sz w:val="24"/>
+          <w:szCs w:val="24"/>
+          <w:lang w:val="es-ES"/>
+        </w:rPr>
+      </w:pPr>
+    </w:p>
+    <w:p>
+      <w:pPr>
+        <w:pStyle w:val="Prrafodelista"/>
+        <w:spacing w:line="360" w:lineRule="auto"/>
+        <w:jc w:val="both"/>
+        <w:rPr>
+          <w:rFonts w:ascii="Century Gothic" w:hAnsi="Century Gothic"/>
+          <w:lang w:val="es-ES"/>
+        </w:rPr>
+      </w:pPr>
+      <w:r>
+        <w:rPr>
+          <w:rFonts w:ascii="Century Gothic" w:hAnsi="Century Gothic"/>
           <w:noProof/>
         </w:rPr>
         <mc:AlternateContent>
           <mc:Choice Requires="wps">
             <w:drawing>
-              <wp:anchor distT="0" distB="0" distL="114300" distR="114300" simplePos="0" relativeHeight="251717120" behindDoc="0" locked="0" layoutInCell="1" allowOverlap="1" wp14:anchorId="497F9421" wp14:editId="5A146C0A">
+              <wp:anchor distT="0" distB="0" distL="114300" distR="114300" simplePos="0" relativeHeight="251705856" behindDoc="0" locked="0" layoutInCell="1" allowOverlap="1" wp14:anchorId="62FFDE51" wp14:editId="4D5DBB02">
                 <wp:simplePos x="0" y="0"/>
                 <wp:positionH relativeFrom="column">
-                  <wp:posOffset>4219575</wp:posOffset>
+                  <wp:posOffset>2801458</wp:posOffset>
                 </wp:positionH>
                 <wp:positionV relativeFrom="paragraph">
-                  <wp:posOffset>2594610</wp:posOffset>
+                  <wp:posOffset>2612330</wp:posOffset>
                 </wp:positionV>
                 <wp:extent cx="457200" cy="281940"/>
                 <wp:effectExtent l="19050" t="19050" r="19050" b="22860"/>
                 <wp:wrapNone/>
-                <wp:docPr id="13" name="Rectángulo 13"/>
+                <wp:docPr id="12" name="Rectángulo 12"/>
                 <wp:cNvGraphicFramePr/>
                 <a:graphic xmlns:a="http://schemas.openxmlformats.org/drawingml/2006/main">
                   <a:graphicData uri="http://schemas.microsoft.com/office/word/2010/wordprocessingShape">
@@ -1637,7 +2619,7 @@
                         <a:noFill/>
                         <a:ln w="28575">
                           <a:solidFill>
-                            <a:srgbClr val="C00000"/>
+                            <a:srgbClr val="00B0F0"/>
                           </a:solidFill>
                         </a:ln>
                       </wps:spPr>
@@ -1671,22 +2653,98 @@
           </mc:Choice>
           <mc:Fallback>
             <w:pict>
-              <v:rect w14:anchorId="169BAF34" id="Rectángulo 13" o:spid="_x0000_s1026" style="position:absolute;margin-left:332.25pt;margin-top:204.3pt;width:36pt;height:22.2pt;z-index:251717120;visibility:visible;mso-wrap-style:square;mso-wrap-distance-left:9pt;mso-wrap-distance-top:0;mso-wrap-distance-right:9pt;mso-wrap-distance-bottom:0;mso-position-horizontal:absolute;mso-position-horizontal-relative:text;mso-position-vertical:absolute;mso-position-vertical-relative:text;v-text-anchor:middle" o:gfxdata="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" filled="f" strokecolor="#c00000" strokeweight="2.25pt"/>
+              <v:rect w14:anchorId="49879952" id="Rectángulo 12" o:spid="_x0000_s1026" style="position:absolute;margin-left:220.6pt;margin-top:205.7pt;width:36pt;height:22.2pt;z-index:251705856;visibility:visible;mso-wrap-style:square;mso-wrap-distance-left:9pt;mso-wrap-distance-top:0;mso-wrap-distance-right:9pt;mso-wrap-distance-bottom:0;mso-position-horizontal:absolute;mso-position-horizontal-relative:text;mso-position-vertical:absolute;mso-position-vertical-relative:text;v-text-anchor:middle" o:gfxdata="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" filled="f" strokecolor="#00b0f0" strokeweight="2.25pt"/>
             </w:pict>
           </mc:Fallback>
         </mc:AlternateContent>
       </w:r>
       <w:r>
         <w:rPr>
+          <w:rFonts w:ascii="Century Gothic" w:hAnsi="Century Gothic"/>
           <w:noProof/>
         </w:rPr>
         <mc:AlternateContent>
           <mc:Choice Requires="wps">
             <w:drawing>
-              <wp:anchor distT="0" distB="0" distL="114300" distR="114300" simplePos="0" relativeHeight="251731456" behindDoc="0" locked="0" layoutInCell="1" allowOverlap="1" wp14:anchorId="67F5F9C9" wp14:editId="7363A93E">
+              <wp:anchor distT="0" distB="0" distL="114300" distR="114300" simplePos="0" relativeHeight="251723264" behindDoc="0" locked="0" layoutInCell="1" allowOverlap="1" wp14:anchorId="4B91026C" wp14:editId="50E965EF">
                 <wp:simplePos x="0" y="0"/>
                 <wp:positionH relativeFrom="column">
-                  <wp:posOffset>3587115</wp:posOffset>
+                  <wp:posOffset>3396615</wp:posOffset>
+                </wp:positionH>
+                <wp:positionV relativeFrom="paragraph">
+                  <wp:posOffset>2584243</wp:posOffset>
+                </wp:positionV>
+                <wp:extent cx="457200" cy="281940"/>
+                <wp:effectExtent l="19050" t="19050" r="19050" b="22860"/>
+                <wp:wrapNone/>
+                <wp:docPr id="14" name="Rectángulo 14"/>
+                <wp:cNvGraphicFramePr/>
+                <a:graphic xmlns:a="http://schemas.openxmlformats.org/drawingml/2006/main">
+                  <a:graphicData uri="http://schemas.microsoft.com/office/word/2010/wordprocessingShape">
+                    <wps:wsp>
+                      <wps:cNvSpPr/>
+                      <wps:spPr>
+                        <a:xfrm>
+                          <a:off x="0" y="0"/>
+                          <a:ext cx="457200" cy="281940"/>
+                        </a:xfrm>
+                        <a:prstGeom prst="rect">
+                          <a:avLst/>
+                        </a:prstGeom>
+                        <a:noFill/>
+                        <a:ln w="28575">
+                          <a:solidFill>
+                            <a:srgbClr val="00B050"/>
+                          </a:solidFill>
+                        </a:ln>
+                      </wps:spPr>
+                      <wps:style>
+                        <a:lnRef idx="2">
+                          <a:schemeClr val="accent1">
+                            <a:shade val="50000"/>
+                          </a:schemeClr>
+                        </a:lnRef>
+                        <a:fillRef idx="1">
+                          <a:schemeClr val="accent1"/>
+                        </a:fillRef>
+                        <a:effectRef idx="0">
+                          <a:schemeClr val="accent1"/>
+                        </a:effectRef>
+                        <a:fontRef idx="minor">
+                          <a:schemeClr val="lt1"/>
+                        </a:fontRef>
+                      </wps:style>
+                      <wps:bodyPr rot="0" spcFirstLastPara="0" vertOverflow="overflow" horzOverflow="overflow" vert="horz" wrap="square" lIns="91440" tIns="45720" rIns="91440" bIns="45720" numCol="1" spcCol="0" rtlCol="0" fromWordArt="0" anchor="ctr" anchorCtr="0" forceAA="0" compatLnSpc="1">
+                        <a:prstTxWarp prst="textNoShape">
+                          <a:avLst/>
+                        </a:prstTxWarp>
+                        <a:noAutofit/>
+                      </wps:bodyPr>
+                    </wps:wsp>
+                  </a:graphicData>
+                </a:graphic>
+              </wp:anchor>
+            </w:drawing>
+          </mc:Choice>
+          <mc:Fallback>
+            <w:pict>
+              <v:rect w14:anchorId="7D6F01B7" id="Rectángulo 14" o:spid="_x0000_s1026" style="position:absolute;margin-left:267.45pt;margin-top:203.5pt;width:36pt;height:22.2pt;z-index:251723264;visibility:visible;mso-wrap-style:square;mso-wrap-distance-left:9pt;mso-wrap-distance-top:0;mso-wrap-distance-right:9pt;mso-wrap-distance-bottom:0;mso-position-horizontal:absolute;mso-position-horizontal-relative:text;mso-position-vertical:absolute;mso-position-vertical-relative:text;v-text-anchor:middle" o:gfxdata="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" filled="f" strokecolor="#00b050" strokeweight="2.25pt"/>
+            </w:pict>
+          </mc:Fallback>
+        </mc:AlternateContent>
+      </w:r>
+      <w:r>
+        <w:rPr>
+          <w:rFonts w:ascii="Century Gothic" w:hAnsi="Century Gothic"/>
+          <w:noProof/>
+        </w:rPr>
+        <mc:AlternateContent>
+          <mc:Choice Requires="wps">
+            <w:drawing>
+              <wp:anchor distT="0" distB="0" distL="114300" distR="114300" simplePos="0" relativeHeight="251731456" behindDoc="0" locked="0" layoutInCell="1" allowOverlap="1" wp14:anchorId="67F5F9C9" wp14:editId="4A01A5D9">
+                <wp:simplePos x="0" y="0"/>
+                <wp:positionH relativeFrom="column">
+                  <wp:posOffset>4023050</wp:posOffset>
                 </wp:positionH>
                 <wp:positionV relativeFrom="paragraph">
                   <wp:posOffset>2602230</wp:posOffset>
@@ -1748,30 +2806,31 @@
           </mc:Choice>
           <mc:Fallback>
             <w:pict>
-              <v:rect w14:anchorId="32C5F953" id="Rectángulo 15" o:spid="_x0000_s1026" style="position:absolute;margin-left:282.45pt;margin-top:204.9pt;width:36pt;height:22.2pt;z-index:251731456;visibility:visible;mso-wrap-style:square;mso-wrap-distance-left:9pt;mso-wrap-distance-top:0;mso-wrap-distance-right:9pt;mso-wrap-distance-bottom:0;mso-position-horizontal:absolute;mso-position-horizontal-relative:text;mso-position-vertical:absolute;mso-position-vertical-relative:text;v-text-anchor:middle" o:gfxdata="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" filled="f" strokecolor="#ffd966 [1943]" strokeweight="2.25pt"/>
+              <v:rect w14:anchorId="2427A0B4" id="Rectángulo 15" o:spid="_x0000_s1026" style="position:absolute;margin-left:316.8pt;margin-top:204.9pt;width:36pt;height:22.2pt;z-index:251731456;visibility:visible;mso-wrap-style:square;mso-wrap-distance-left:9pt;mso-wrap-distance-top:0;mso-wrap-distance-right:9pt;mso-wrap-distance-bottom:0;mso-position-horizontal:absolute;mso-position-horizontal-relative:text;mso-position-vertical:absolute;mso-position-vertical-relative:text;v-text-anchor:middle" o:gfxdata="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" filled="f" strokecolor="#ffd966 [1943]" strokeweight="2.25pt"/>
             </w:pict>
           </mc:Fallback>
         </mc:AlternateContent>
       </w:r>
       <w:r>
         <w:rPr>
+          <w:rFonts w:ascii="Century Gothic" w:hAnsi="Century Gothic"/>
           <w:noProof/>
         </w:rPr>
         <mc:AlternateContent>
           <mc:Choice Requires="wps">
             <w:drawing>
-              <wp:anchor distT="0" distB="0" distL="114300" distR="114300" simplePos="0" relativeHeight="251723264" behindDoc="0" locked="0" layoutInCell="1" allowOverlap="1" wp14:anchorId="4B91026C" wp14:editId="05AC4E3E">
+              <wp:anchor distT="0" distB="0" distL="114300" distR="114300" simplePos="0" relativeHeight="251717120" behindDoc="0" locked="0" layoutInCell="1" allowOverlap="1" wp14:anchorId="497F9421" wp14:editId="3191F300">
                 <wp:simplePos x="0" y="0"/>
                 <wp:positionH relativeFrom="column">
-                  <wp:posOffset>2939415</wp:posOffset>
+                  <wp:posOffset>4676775</wp:posOffset>
                 </wp:positionH>
                 <wp:positionV relativeFrom="paragraph">
-                  <wp:posOffset>2602230</wp:posOffset>
+                  <wp:posOffset>2594610</wp:posOffset>
                 </wp:positionV>
                 <wp:extent cx="457200" cy="281940"/>
                 <wp:effectExtent l="19050" t="19050" r="19050" b="22860"/>
                 <wp:wrapNone/>
-                <wp:docPr id="14" name="Rectángulo 14"/>
+                <wp:docPr id="13" name="Rectángulo 13"/>
                 <wp:cNvGraphicFramePr/>
                 <a:graphic xmlns:a="http://schemas.openxmlformats.org/drawingml/2006/main">
                   <a:graphicData uri="http://schemas.microsoft.com/office/word/2010/wordprocessingShape">
@@ -1788,7 +2847,7 @@
                         <a:noFill/>
                         <a:ln w="28575">
                           <a:solidFill>
-                            <a:srgbClr val="00B050"/>
+                            <a:srgbClr val="C00000"/>
                           </a:solidFill>
                         </a:ln>
                       </wps:spPr>
@@ -1822,87 +2881,14 @@
           </mc:Choice>
           <mc:Fallback>
             <w:pict>
-              <v:rect w14:anchorId="30AE4CB1" id="Rectángulo 14" o:spid="_x0000_s1026" style="position:absolute;margin-left:231.45pt;margin-top:204.9pt;width:36pt;height:22.2pt;z-index:251723264;visibility:visible;mso-wrap-style:square;mso-wrap-distance-left:9pt;mso-wrap-distance-top:0;mso-wrap-distance-right:9pt;mso-wrap-distance-bottom:0;mso-position-horizontal:absolute;mso-position-horizontal-relative:text;mso-position-vertical:absolute;mso-position-vertical-relative:text;v-text-anchor:middle" o:gfxdata="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" filled="f" strokecolor="#00b050" strokeweight="2.25pt"/>
+              <v:rect w14:anchorId="01A0D46E" id="Rectángulo 13" o:spid="_x0000_s1026" style="position:absolute;margin-left:368.25pt;margin-top:204.3pt;width:36pt;height:22.2pt;z-index:251717120;visibility:visible;mso-wrap-style:square;mso-wrap-distance-left:9pt;mso-wrap-distance-top:0;mso-wrap-distance-right:9pt;mso-wrap-distance-bottom:0;mso-position-horizontal:absolute;mso-position-horizontal-relative:text;mso-position-vertical:absolute;mso-position-vertical-relative:text;v-text-anchor:middle" o:gfxdata="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" filled="f" strokecolor="#c00000" strokeweight="2.25pt"/>
             </w:pict>
           </mc:Fallback>
         </mc:AlternateContent>
       </w:r>
       <w:r>
         <w:rPr>
-          <w:noProof/>
-        </w:rPr>
-        <mc:AlternateContent>
-          <mc:Choice Requires="wps">
-            <w:drawing>
-              <wp:anchor distT="0" distB="0" distL="114300" distR="114300" simplePos="0" relativeHeight="251705856" behindDoc="0" locked="0" layoutInCell="1" allowOverlap="1" wp14:anchorId="62FFDE51" wp14:editId="10DF84A9">
-                <wp:simplePos x="0" y="0"/>
-                <wp:positionH relativeFrom="column">
-                  <wp:posOffset>2333625</wp:posOffset>
-                </wp:positionH>
-                <wp:positionV relativeFrom="paragraph">
-                  <wp:posOffset>2598420</wp:posOffset>
-                </wp:positionV>
-                <wp:extent cx="457200" cy="281940"/>
-                <wp:effectExtent l="19050" t="19050" r="19050" b="22860"/>
-                <wp:wrapNone/>
-                <wp:docPr id="12" name="Rectángulo 12"/>
-                <wp:cNvGraphicFramePr/>
-                <a:graphic xmlns:a="http://schemas.openxmlformats.org/drawingml/2006/main">
-                  <a:graphicData uri="http://schemas.microsoft.com/office/word/2010/wordprocessingShape">
-                    <wps:wsp>
-                      <wps:cNvSpPr/>
-                      <wps:spPr>
-                        <a:xfrm>
-                          <a:off x="0" y="0"/>
-                          <a:ext cx="457200" cy="281940"/>
-                        </a:xfrm>
-                        <a:prstGeom prst="rect">
-                          <a:avLst/>
-                        </a:prstGeom>
-                        <a:noFill/>
-                        <a:ln w="28575">
-                          <a:solidFill>
-                            <a:srgbClr val="00B0F0"/>
-                          </a:solidFill>
-                        </a:ln>
-                      </wps:spPr>
-                      <wps:style>
-                        <a:lnRef idx="2">
-                          <a:schemeClr val="accent1">
-                            <a:shade val="50000"/>
-                          </a:schemeClr>
-                        </a:lnRef>
-                        <a:fillRef idx="1">
-                          <a:schemeClr val="accent1"/>
-                        </a:fillRef>
-                        <a:effectRef idx="0">
-                          <a:schemeClr val="accent1"/>
-                        </a:effectRef>
-                        <a:fontRef idx="minor">
-                          <a:schemeClr val="lt1"/>
-                        </a:fontRef>
-                      </wps:style>
-                      <wps:bodyPr rot="0" spcFirstLastPara="0" vertOverflow="overflow" horzOverflow="overflow" vert="horz" wrap="square" lIns="91440" tIns="45720" rIns="91440" bIns="45720" numCol="1" spcCol="0" rtlCol="0" fromWordArt="0" anchor="ctr" anchorCtr="0" forceAA="0" compatLnSpc="1">
-                        <a:prstTxWarp prst="textNoShape">
-                          <a:avLst/>
-                        </a:prstTxWarp>
-                        <a:noAutofit/>
-                      </wps:bodyPr>
-                    </wps:wsp>
-                  </a:graphicData>
-                </a:graphic>
-              </wp:anchor>
-            </w:drawing>
-          </mc:Choice>
-          <mc:Fallback>
-            <w:pict>
-              <v:rect w14:anchorId="468C962D" id="Rectángulo 12" o:spid="_x0000_s1026" style="position:absolute;margin-left:183.75pt;margin-top:204.6pt;width:36pt;height:22.2pt;z-index:251705856;visibility:visible;mso-wrap-style:square;mso-wrap-distance-left:9pt;mso-wrap-distance-top:0;mso-wrap-distance-right:9pt;mso-wrap-distance-bottom:0;mso-position-horizontal:absolute;mso-position-horizontal-relative:text;mso-position-vertical:absolute;mso-position-vertical-relative:text;v-text-anchor:middle" o:gfxdata="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" filled="f" strokecolor="#00b0f0" strokeweight="2.25pt"/>
-            </w:pict>
-          </mc:Fallback>
-        </mc:AlternateContent>
-      </w:r>
-      <w:r>
-        <w:rPr>
+          <w:rFonts w:ascii="Century Gothic" w:hAnsi="Century Gothic"/>
           <w:noProof/>
         </w:rPr>
         <w:drawing>
@@ -1921,7 +2907,7 @@
                     <pic:cNvPicPr/>
                   </pic:nvPicPr>
                   <pic:blipFill>
-                    <a:blip r:embed="rId10"/>
+                    <a:blip r:embed="rId11"/>
                     <a:stretch>
                       <a:fillRect/>
                     </a:stretch>
@@ -1945,69 +2931,23 @@
     <w:p>
       <w:pPr>
         <w:rPr>
-          <w:lang w:val="es-ES"/>
-        </w:rPr>
-      </w:pPr>
-    </w:p>
-    <w:p>
-      <w:pPr>
-        <w:rPr>
-          <w:lang w:val="es-ES"/>
-        </w:rPr>
-      </w:pPr>
-    </w:p>
-    <w:p>
-      <w:pPr>
-        <w:rPr>
-          <w:lang w:val="es-ES"/>
-        </w:rPr>
-      </w:pPr>
-    </w:p>
-    <w:p>
-      <w:pPr>
-        <w:rPr>
-          <w:lang w:val="es-ES"/>
-        </w:rPr>
-      </w:pPr>
-    </w:p>
-    <w:p>
-      <w:pPr>
-        <w:rPr>
-          <w:lang w:val="es-ES"/>
-        </w:rPr>
-      </w:pPr>
-    </w:p>
-    <w:p>
-      <w:pPr>
-        <w:rPr>
-          <w:lang w:val="es-ES"/>
-        </w:rPr>
-      </w:pPr>
-    </w:p>
-    <w:p>
-      <w:pPr>
-        <w:rPr>
-          <w:lang w:val="es-ES"/>
-        </w:rPr>
-      </w:pPr>
-    </w:p>
-    <w:p>
-      <w:pPr>
-        <w:rPr>
-          <w:lang w:val="es-ES"/>
-        </w:rPr>
-      </w:pPr>
-    </w:p>
-    <w:p>
-      <w:pPr>
-        <w:rPr>
-          <w:lang w:val="es-ES"/>
-        </w:rPr>
-      </w:pPr>
-    </w:p>
-    <w:p>
-      <w:pPr>
-        <w:rPr>
+          <w:rFonts w:ascii="Century Gothic" w:hAnsi="Century Gothic"/>
+          <w:lang w:val="es-ES"/>
+        </w:rPr>
+      </w:pPr>
+    </w:p>
+    <w:p>
+      <w:pPr>
+        <w:rPr>
+          <w:rFonts w:ascii="Century Gothic" w:hAnsi="Century Gothic"/>
+          <w:lang w:val="es-ES"/>
+        </w:rPr>
+      </w:pPr>
+    </w:p>
+    <w:p>
+      <w:pPr>
+        <w:rPr>
+          <w:rFonts w:ascii="Century Gothic" w:hAnsi="Century Gothic"/>
           <w:lang w:val="es-ES"/>
         </w:rPr>
       </w:pPr>
@@ -2021,35 +2961,112 @@
         </w:numPr>
         <w:spacing w:line="360" w:lineRule="auto"/>
         <w:rPr>
-          <w:rFonts w:ascii="Arial" w:hAnsi="Arial" w:cs="Arial"/>
-          <w:b/>
-          <w:bCs/>
-          <w:sz w:val="24"/>
-          <w:szCs w:val="24"/>
-          <w:lang w:val="es-ES"/>
-        </w:rPr>
-      </w:pPr>
-      <w:r>
-        <w:rPr>
-          <w:rFonts w:ascii="Arial" w:hAnsi="Arial" w:cs="Arial"/>
-          <w:b/>
-          <w:bCs/>
-          <w:sz w:val="24"/>
-          <w:szCs w:val="24"/>
+          <w:rFonts w:ascii="Century Gothic" w:hAnsi="Century Gothic" w:cs="Arial"/>
+          <w:b/>
+          <w:bCs/>
+          <w:sz w:val="24"/>
+          <w:szCs w:val="24"/>
+          <w:lang w:val="es-ES"/>
+        </w:rPr>
+      </w:pPr>
+      <w:r>
+        <w:rPr>
+          <w:rFonts w:ascii="Century Gothic" w:hAnsi="Century Gothic" w:cs="Arial"/>
+          <w:b/>
+          <w:bCs/>
+          <w:sz w:val="24"/>
+          <w:szCs w:val="24"/>
+          <w:lang w:val="es-ES"/>
+        </w:rPr>
+        <w:t>Formulario</w:t>
+      </w:r>
+      <w:r>
+        <w:rPr>
+          <w:rFonts w:ascii="Century Gothic" w:hAnsi="Century Gothic" w:cs="Arial"/>
+          <w:b/>
+          <w:bCs/>
+          <w:sz w:val="24"/>
+          <w:szCs w:val="24"/>
+          <w:lang w:val="es-ES"/>
+        </w:rPr>
+        <w:t xml:space="preserve"> p</w:t>
+      </w:r>
+      <w:r>
+        <w:rPr>
+          <w:rFonts w:ascii="Century Gothic" w:hAnsi="Century Gothic" w:cs="Arial"/>
+          <w:b/>
+          <w:bCs/>
+          <w:sz w:val="24"/>
+          <w:szCs w:val="24"/>
+          <w:lang w:val="es-ES"/>
+        </w:rPr>
+        <w:t>roductos</w:t>
+      </w:r>
+    </w:p>
+    <w:p>
+      <w:pPr>
+        <w:pStyle w:val="Prrafodelista"/>
+        <w:spacing w:line="360" w:lineRule="auto"/>
+        <w:jc w:val="both"/>
+        <w:rPr>
+          <w:rFonts w:ascii="Century Gothic" w:hAnsi="Century Gothic" w:cs="Arial"/>
+          <w:sz w:val="24"/>
+          <w:szCs w:val="24"/>
+          <w:lang w:val="es-ES"/>
+        </w:rPr>
+      </w:pPr>
+      <w:r>
+        <w:rPr>
+          <w:rFonts w:ascii="Century Gothic" w:hAnsi="Century Gothic" w:cs="Arial"/>
+          <w:sz w:val="24"/>
+          <w:szCs w:val="24"/>
+          <w:lang w:val="es-ES"/>
+        </w:rPr>
+        <w:t>B</w:t>
+      </w:r>
+      <w:r>
+        <w:rPr>
+          <w:rFonts w:ascii="Century Gothic" w:hAnsi="Century Gothic" w:cs="Arial"/>
+          <w:sz w:val="24"/>
+          <w:szCs w:val="24"/>
+          <w:lang w:val="es-ES"/>
+        </w:rPr>
+        <w:t xml:space="preserve">otón </w:t>
+      </w:r>
+      <w:r>
+        <w:rPr>
+          <w:rFonts w:ascii="Century Gothic" w:hAnsi="Century Gothic" w:cs="Arial"/>
+          <w:b/>
+          <w:bCs/>
+          <w:color w:val="806000" w:themeColor="accent4" w:themeShade="80"/>
+          <w:sz w:val="24"/>
+          <w:szCs w:val="24"/>
+          <w:u w:val="single"/>
+          <w:lang w:val="es-ES"/>
+        </w:rPr>
+        <w:t>Nuevo</w:t>
+      </w:r>
+      <w:r>
+        <w:rPr>
+          <w:rFonts w:ascii="Century Gothic" w:hAnsi="Century Gothic" w:cs="Arial"/>
+          <w:b/>
+          <w:bCs/>
+          <w:color w:val="806000" w:themeColor="accent4" w:themeShade="80"/>
+          <w:sz w:val="24"/>
+          <w:szCs w:val="24"/>
+          <w:u w:val="single"/>
           <w:lang w:val="es-ES"/>
         </w:rPr>
         <w:t xml:space="preserve"> </w:t>
       </w:r>
       <w:r>
         <w:rPr>
-          <w:rFonts w:ascii="Arial" w:hAnsi="Arial" w:cs="Arial"/>
-          <w:b/>
-          <w:bCs/>
-          <w:sz w:val="24"/>
-          <w:szCs w:val="24"/>
-          <w:lang w:val="es-ES"/>
-        </w:rPr>
-        <w:t>Productos</w:t>
+          <w:rFonts w:ascii="Century Gothic" w:hAnsi="Century Gothic" w:cs="Arial"/>
+          <w:sz w:val="24"/>
+          <w:szCs w:val="24"/>
+          <w:lang w:val="es-ES"/>
+        </w:rPr>
+        <w:t>limpia las cajas de texto de caracteres que tenga para una posterior inserción.</w:t>
       </w:r>
     </w:p>
     <w:p>
@@ -2058,51 +3075,51 @@
         <w:spacing w:line="360" w:lineRule="auto"/>
         <w:jc w:val="both"/>
         <w:rPr>
-          <w:rFonts w:ascii="Arial" w:hAnsi="Arial" w:cs="Arial"/>
-          <w:sz w:val="24"/>
-          <w:szCs w:val="24"/>
-          <w:lang w:val="es-ES"/>
-        </w:rPr>
-      </w:pPr>
-      <w:r>
-        <w:rPr>
-          <w:rFonts w:ascii="Arial" w:hAnsi="Arial" w:cs="Arial"/>
-          <w:sz w:val="24"/>
-          <w:szCs w:val="24"/>
-          <w:lang w:val="es-ES"/>
-        </w:rPr>
-        <w:t>Ag</w:t>
-      </w:r>
-      <w:r>
-        <w:rPr>
-          <w:rFonts w:ascii="Arial" w:hAnsi="Arial" w:cs="Arial"/>
-          <w:sz w:val="24"/>
-          <w:szCs w:val="24"/>
-          <w:lang w:val="es-ES"/>
-        </w:rPr>
-        <w:t>rega un nuevo registro</w:t>
-      </w:r>
-      <w:r>
-        <w:rPr>
-          <w:rFonts w:ascii="Arial" w:hAnsi="Arial" w:cs="Arial"/>
-          <w:sz w:val="24"/>
-          <w:szCs w:val="24"/>
-          <w:lang w:val="es-ES"/>
-        </w:rPr>
-        <w:t xml:space="preserve"> con el botón de </w:t>
-      </w:r>
-      <w:r>
-        <w:rPr>
-          <w:rFonts w:ascii="Arial" w:hAnsi="Arial" w:cs="Arial"/>
-          <w:b/>
-          <w:bCs/>
-          <w:color w:val="806000" w:themeColor="accent4" w:themeShade="80"/>
+          <w:rFonts w:ascii="Century Gothic" w:hAnsi="Century Gothic" w:cs="Arial"/>
+          <w:sz w:val="24"/>
+          <w:szCs w:val="24"/>
+          <w:lang w:val="es-ES"/>
+        </w:rPr>
+      </w:pPr>
+      <w:r>
+        <w:rPr>
+          <w:rFonts w:ascii="Century Gothic" w:hAnsi="Century Gothic" w:cs="Arial"/>
+          <w:sz w:val="24"/>
+          <w:szCs w:val="24"/>
+          <w:lang w:val="es-ES"/>
+        </w:rPr>
+        <w:t xml:space="preserve">Botón </w:t>
+      </w:r>
+      <w:r>
+        <w:rPr>
+          <w:rFonts w:ascii="Century Gothic" w:hAnsi="Century Gothic" w:cs="Arial"/>
+          <w:b/>
+          <w:bCs/>
+          <w:color w:val="002060"/>
           <w:sz w:val="24"/>
           <w:szCs w:val="24"/>
           <w:u w:val="single"/>
           <w:lang w:val="es-ES"/>
         </w:rPr>
-        <w:t>Nuevo</w:t>
+        <w:t>Editar</w:t>
+      </w:r>
+      <w:r>
+        <w:rPr>
+          <w:rFonts w:ascii="Century Gothic" w:hAnsi="Century Gothic" w:cs="Arial"/>
+          <w:sz w:val="24"/>
+          <w:szCs w:val="24"/>
+          <w:lang w:val="es-ES"/>
+        </w:rPr>
+        <w:t xml:space="preserve"> </w:t>
+      </w:r>
+      <w:r>
+        <w:rPr>
+          <w:rFonts w:ascii="Century Gothic" w:hAnsi="Century Gothic" w:cs="Arial"/>
+          <w:sz w:val="24"/>
+          <w:szCs w:val="24"/>
+          <w:lang w:val="es-ES"/>
+        </w:rPr>
+        <w:t>permite guardar cambios de un registro previamente instaurado en la base de datos a treves de los campos del formulario.</w:t>
       </w:r>
     </w:p>
     <w:p>
@@ -2111,51 +3128,60 @@
         <w:spacing w:line="360" w:lineRule="auto"/>
         <w:jc w:val="both"/>
         <w:rPr>
-          <w:rFonts w:ascii="Arial" w:hAnsi="Arial" w:cs="Arial"/>
-          <w:sz w:val="24"/>
-          <w:szCs w:val="24"/>
-          <w:lang w:val="es-ES"/>
-        </w:rPr>
-      </w:pPr>
-      <w:r>
-        <w:rPr>
-          <w:rFonts w:ascii="Arial" w:hAnsi="Arial" w:cs="Arial"/>
-          <w:b/>
-          <w:bCs/>
-          <w:color w:val="002060"/>
+          <w:rFonts w:ascii="Century Gothic" w:hAnsi="Century Gothic" w:cs="Arial"/>
+          <w:sz w:val="24"/>
+          <w:szCs w:val="24"/>
+          <w:lang w:val="es-ES"/>
+        </w:rPr>
+      </w:pPr>
+      <w:r>
+        <w:rPr>
+          <w:rFonts w:ascii="Century Gothic" w:hAnsi="Century Gothic" w:cs="Arial"/>
+          <w:sz w:val="24"/>
+          <w:szCs w:val="24"/>
+          <w:lang w:val="es-ES"/>
+        </w:rPr>
+        <w:t>Botón</w:t>
+      </w:r>
+      <w:r>
+        <w:rPr>
+          <w:rFonts w:ascii="Century Gothic" w:hAnsi="Century Gothic" w:cs="Arial"/>
+          <w:sz w:val="24"/>
+          <w:szCs w:val="24"/>
+          <w:lang w:val="es-ES"/>
+        </w:rPr>
+        <w:t xml:space="preserve"> </w:t>
+      </w:r>
+      <w:r>
+        <w:rPr>
+          <w:rFonts w:ascii="Century Gothic" w:hAnsi="Century Gothic" w:cs="Arial"/>
+          <w:b/>
+          <w:bCs/>
+          <w:color w:val="FFC000"/>
           <w:sz w:val="24"/>
           <w:szCs w:val="24"/>
           <w:u w:val="single"/>
           <w:lang w:val="es-ES"/>
         </w:rPr>
-        <w:t>Editar</w:t>
-      </w:r>
-      <w:r>
-        <w:rPr>
-          <w:rFonts w:ascii="Arial" w:hAnsi="Arial" w:cs="Arial"/>
-          <w:sz w:val="24"/>
-          <w:szCs w:val="24"/>
-          <w:lang w:val="es-ES"/>
-        </w:rPr>
-        <w:t xml:space="preserve"> hace cambios e</w:t>
-      </w:r>
-      <w:r>
-        <w:rPr>
-          <w:rFonts w:ascii="Arial" w:hAnsi="Arial" w:cs="Arial"/>
-          <w:sz w:val="24"/>
-          <w:szCs w:val="24"/>
-          <w:lang w:val="es-ES"/>
-        </w:rPr>
-        <w:t>n cualquier de los registros</w:t>
-      </w:r>
-      <w:r>
-        <w:rPr>
-          <w:rFonts w:ascii="Arial" w:hAnsi="Arial" w:cs="Arial"/>
-          <w:sz w:val="24"/>
-          <w:szCs w:val="24"/>
-          <w:lang w:val="es-ES"/>
-        </w:rPr>
-        <w:t xml:space="preserve">.  </w:t>
+        <w:t>Eliminar</w:t>
+      </w:r>
+      <w:r>
+        <w:rPr>
+          <w:rFonts w:ascii="Century Gothic" w:hAnsi="Century Gothic" w:cs="Arial"/>
+          <w:sz w:val="24"/>
+          <w:szCs w:val="24"/>
+          <w:lang w:val="es-ES"/>
+        </w:rPr>
+        <w:t xml:space="preserve"> </w:t>
+      </w:r>
+      <w:r>
+        <w:rPr>
+          <w:rFonts w:ascii="Century Gothic" w:hAnsi="Century Gothic" w:cs="Arial"/>
+          <w:sz w:val="24"/>
+          <w:szCs w:val="24"/>
+          <w:lang w:val="es-ES"/>
+        </w:rPr>
+        <w:t>permite eliminar un registro de la base de datos, tomando en cuenta el campo de texto referente al ID de este.</w:t>
       </w:r>
     </w:p>
     <w:p>
@@ -2164,33 +3190,51 @@
         <w:spacing w:line="360" w:lineRule="auto"/>
         <w:jc w:val="both"/>
         <w:rPr>
-          <w:rFonts w:ascii="Arial" w:hAnsi="Arial" w:cs="Arial"/>
-          <w:sz w:val="24"/>
-          <w:szCs w:val="24"/>
-          <w:lang w:val="es-ES"/>
-        </w:rPr>
-      </w:pPr>
-      <w:r>
-        <w:rPr>
-          <w:rFonts w:ascii="Arial" w:hAnsi="Arial" w:cs="Arial"/>
-          <w:b/>
-          <w:bCs/>
-          <w:color w:val="FFC000"/>
+          <w:rFonts w:ascii="Century Gothic" w:hAnsi="Century Gothic" w:cs="Arial"/>
+          <w:sz w:val="24"/>
+          <w:szCs w:val="24"/>
+          <w:lang w:val="es-ES"/>
+        </w:rPr>
+      </w:pPr>
+      <w:r>
+        <w:rPr>
+          <w:rFonts w:ascii="Century Gothic" w:hAnsi="Century Gothic" w:cs="Arial"/>
+          <w:sz w:val="24"/>
+          <w:szCs w:val="24"/>
+          <w:lang w:val="es-ES"/>
+        </w:rPr>
+        <w:t xml:space="preserve">Botón </w:t>
+      </w:r>
+      <w:r>
+        <w:rPr>
+          <w:rFonts w:ascii="Century Gothic" w:hAnsi="Century Gothic" w:cs="Arial"/>
+          <w:b/>
+          <w:bCs/>
+          <w:color w:val="FF0000"/>
           <w:sz w:val="24"/>
           <w:szCs w:val="24"/>
           <w:u w:val="single"/>
           <w:lang w:val="es-ES"/>
         </w:rPr>
-        <w:t>Eliminar</w:t>
-      </w:r>
-      <w:r>
-        <w:rPr>
-          <w:rFonts w:ascii="Arial" w:hAnsi="Arial" w:cs="Arial"/>
-          <w:sz w:val="24"/>
-          <w:szCs w:val="24"/>
-          <w:lang w:val="es-ES"/>
-        </w:rPr>
-        <w:t xml:space="preserve"> se usa únicamente con los registros ingresados manualmente.</w:t>
+        <w:t>Guardar</w:t>
+      </w:r>
+      <w:r>
+        <w:rPr>
+          <w:rFonts w:ascii="Century Gothic" w:hAnsi="Century Gothic" w:cs="Arial"/>
+          <w:sz w:val="24"/>
+          <w:szCs w:val="24"/>
+          <w:lang w:val="es-ES"/>
+        </w:rPr>
+        <w:t xml:space="preserve"> </w:t>
+      </w:r>
+      <w:r>
+        <w:rPr>
+          <w:rFonts w:ascii="Century Gothic" w:hAnsi="Century Gothic" w:cs="Arial"/>
+          <w:sz w:val="24"/>
+          <w:szCs w:val="24"/>
+          <w:lang w:val="es-ES"/>
+        </w:rPr>
+        <w:t>permite guardar un registro en la base de datos tomando en cuenta los campos del formulario.</w:t>
       </w:r>
     </w:p>
     <w:p>
@@ -2199,51 +3243,79 @@
         <w:spacing w:line="360" w:lineRule="auto"/>
         <w:jc w:val="both"/>
         <w:rPr>
-          <w:lang w:val="es-ES"/>
-        </w:rPr>
-      </w:pPr>
-      <w:r>
-        <w:rPr>
-          <w:rFonts w:ascii="Arial" w:hAnsi="Arial" w:cs="Arial"/>
-          <w:b/>
-          <w:bCs/>
-          <w:color w:val="FF0000"/>
+          <w:rFonts w:ascii="Century Gothic" w:hAnsi="Century Gothic" w:cs="Arial"/>
+          <w:sz w:val="24"/>
+          <w:szCs w:val="24"/>
+          <w:lang w:val="es-ES"/>
+        </w:rPr>
+      </w:pPr>
+      <w:proofErr w:type="spellStart"/>
+      <w:proofErr w:type="gramStart"/>
+      <w:r>
+        <w:rPr>
+          <w:rFonts w:ascii="Century Gothic" w:hAnsi="Century Gothic" w:cs="Arial"/>
+          <w:sz w:val="24"/>
+          <w:szCs w:val="24"/>
+          <w:lang w:val="es-ES"/>
+        </w:rPr>
+        <w:t>Click</w:t>
+      </w:r>
+      <w:proofErr w:type="spellEnd"/>
+      <w:proofErr w:type="gramEnd"/>
+      <w:r>
+        <w:rPr>
+          <w:rFonts w:ascii="Century Gothic" w:hAnsi="Century Gothic" w:cs="Arial"/>
+          <w:sz w:val="24"/>
+          <w:szCs w:val="24"/>
+          <w:lang w:val="es-ES"/>
+        </w:rPr>
+        <w:t xml:space="preserve"> en </w:t>
+      </w:r>
+      <w:r>
+        <w:rPr>
+          <w:rFonts w:ascii="Century Gothic" w:hAnsi="Century Gothic" w:cs="Arial"/>
+          <w:b/>
+          <w:bCs/>
           <w:sz w:val="24"/>
           <w:szCs w:val="24"/>
           <w:u w:val="single"/>
           <w:lang w:val="es-ES"/>
         </w:rPr>
-        <w:t>Guardar</w:t>
-      </w:r>
-      <w:r>
-        <w:rPr>
-          <w:rFonts w:ascii="Arial" w:hAnsi="Arial" w:cs="Arial"/>
-          <w:sz w:val="24"/>
-          <w:szCs w:val="24"/>
-          <w:lang w:val="es-ES"/>
-        </w:rPr>
-        <w:t xml:space="preserve"> se usa al agregar un nuevo registro o para editarlo. </w:t>
+        <w:t>cuadrícula</w:t>
+      </w:r>
+      <w:r>
+        <w:rPr>
+          <w:rFonts w:ascii="Century Gothic" w:hAnsi="Century Gothic" w:cs="Arial"/>
+          <w:sz w:val="24"/>
+          <w:szCs w:val="24"/>
+          <w:lang w:val="es-ES"/>
+        </w:rPr>
+        <w:t>, permite obtener los datos del registro hacia las cajas de texto para una posterior edición o eliminación referente a la fila seleccionada.</w:t>
       </w:r>
     </w:p>
     <w:p>
       <w:pPr>
         <w:pStyle w:val="Prrafodelista"/>
-        <w:rPr>
-          <w:rFonts w:ascii="Arial" w:hAnsi="Arial" w:cs="Arial"/>
-          <w:sz w:val="24"/>
-          <w:szCs w:val="24"/>
-          <w:lang w:val="es-ES"/>
-        </w:rPr>
-      </w:pPr>
-    </w:p>
-    <w:p>
-      <w:pPr>
-        <w:rPr>
-          <w:lang w:val="es-ES"/>
-        </w:rPr>
-      </w:pPr>
-      <w:r>
-        <w:rPr>
+        <w:spacing w:line="360" w:lineRule="auto"/>
+        <w:jc w:val="both"/>
+        <w:rPr>
+          <w:rFonts w:ascii="Century Gothic" w:hAnsi="Century Gothic" w:cs="Arial"/>
+          <w:sz w:val="24"/>
+          <w:szCs w:val="24"/>
+          <w:lang w:val="es-ES"/>
+        </w:rPr>
+      </w:pPr>
+    </w:p>
+    <w:p>
+      <w:pPr>
+        <w:rPr>
+          <w:rFonts w:ascii="Century Gothic" w:hAnsi="Century Gothic"/>
+          <w:lang w:val="es-ES"/>
+        </w:rPr>
+      </w:pPr>
+      <w:r>
+        <w:rPr>
+          <w:rFonts w:ascii="Century Gothic" w:hAnsi="Century Gothic"/>
           <w:noProof/>
         </w:rPr>
         <mc:AlternateContent>
@@ -2324,6 +3396,7 @@
       </w:r>
       <w:r>
         <w:rPr>
+          <w:rFonts w:ascii="Century Gothic" w:hAnsi="Century Gothic"/>
           <w:noProof/>
         </w:rPr>
         <mc:AlternateContent>
@@ -2404,6 +3477,7 @@
       </w:r>
       <w:r>
         <w:rPr>
+          <w:rFonts w:ascii="Century Gothic" w:hAnsi="Century Gothic"/>
           <w:noProof/>
         </w:rPr>
         <mc:AlternateContent>
@@ -2484,6 +3558,7 @@
       </w:r>
       <w:r>
         <w:rPr>
+          <w:rFonts w:ascii="Century Gothic" w:hAnsi="Century Gothic"/>
           <w:noProof/>
         </w:rPr>
         <mc:AlternateContent>
@@ -2566,6 +3641,7 @@
       </w:r>
       <w:r>
         <w:rPr>
+          <w:rFonts w:ascii="Century Gothic" w:hAnsi="Century Gothic"/>
           <w:noProof/>
         </w:rPr>
         <w:drawing>
@@ -2584,7 +3660,7 @@
                     <pic:cNvPicPr/>
                   </pic:nvPicPr>
                   <pic:blipFill>
-                    <a:blip r:embed="rId11"/>
+                    <a:blip r:embed="rId12"/>
                     <a:stretch>
                       <a:fillRect/>
                     </a:stretch>
@@ -2608,89 +3684,31 @@
     <w:p>
       <w:pPr>
         <w:rPr>
-          <w:lang w:val="es-ES"/>
-        </w:rPr>
-      </w:pPr>
-    </w:p>
-    <w:p>
-      <w:pPr>
-        <w:rPr>
-          <w:lang w:val="es-ES"/>
-        </w:rPr>
-      </w:pPr>
-    </w:p>
-    <w:p>
-      <w:pPr>
-        <w:rPr>
-          <w:lang w:val="es-ES"/>
-        </w:rPr>
-      </w:pPr>
-    </w:p>
-    <w:p>
-      <w:pPr>
-        <w:rPr>
-          <w:lang w:val="es-ES"/>
-        </w:rPr>
-      </w:pPr>
-    </w:p>
-    <w:p>
-      <w:pPr>
-        <w:rPr>
-          <w:lang w:val="es-ES"/>
-        </w:rPr>
-      </w:pPr>
-    </w:p>
-    <w:p>
-      <w:pPr>
-        <w:rPr>
-          <w:lang w:val="es-ES"/>
-        </w:rPr>
-      </w:pPr>
-    </w:p>
-    <w:p>
-      <w:pPr>
-        <w:rPr>
-          <w:lang w:val="es-ES"/>
-        </w:rPr>
-      </w:pPr>
-    </w:p>
-    <w:p>
-      <w:pPr>
-        <w:rPr>
-          <w:lang w:val="es-ES"/>
-        </w:rPr>
-      </w:pPr>
-    </w:p>
-    <w:p>
-      <w:pPr>
-        <w:rPr>
-          <w:lang w:val="es-ES"/>
-        </w:rPr>
-      </w:pPr>
-    </w:p>
-    <w:p>
-      <w:pPr>
-        <w:rPr>
-          <w:lang w:val="es-ES"/>
-        </w:rPr>
-      </w:pPr>
-    </w:p>
-    <w:p>
-      <w:pPr>
-        <w:rPr>
-          <w:rFonts w:ascii="Arial" w:hAnsi="Arial" w:cs="Arial"/>
-          <w:sz w:val="24"/>
-          <w:szCs w:val="24"/>
-          <w:lang w:val="es-ES"/>
-        </w:rPr>
-      </w:pPr>
-    </w:p>
-    <w:p>
-      <w:pPr>
-        <w:rPr>
-          <w:rFonts w:ascii="Arial" w:hAnsi="Arial" w:cs="Arial"/>
-          <w:sz w:val="24"/>
-          <w:szCs w:val="24"/>
+          <w:rFonts w:ascii="Century Gothic" w:hAnsi="Century Gothic"/>
+          <w:lang w:val="es-ES"/>
+        </w:rPr>
+      </w:pPr>
+    </w:p>
+    <w:p>
+      <w:pPr>
+        <w:rPr>
+          <w:rFonts w:ascii="Century Gothic" w:hAnsi="Century Gothic"/>
+          <w:lang w:val="es-ES"/>
+        </w:rPr>
+      </w:pPr>
+    </w:p>
+    <w:p>
+      <w:pPr>
+        <w:rPr>
+          <w:rFonts w:ascii="Century Gothic" w:hAnsi="Century Gothic"/>
+          <w:lang w:val="es-ES"/>
+        </w:rPr>
+      </w:pPr>
+    </w:p>
+    <w:p>
+      <w:pPr>
+        <w:rPr>
+          <w:rFonts w:ascii="Century Gothic" w:hAnsi="Century Gothic"/>
           <w:lang w:val="es-ES"/>
         </w:rPr>
       </w:pPr>
@@ -2704,24 +3722,46 @@
         </w:numPr>
         <w:spacing w:line="360" w:lineRule="auto"/>
         <w:rPr>
-          <w:rFonts w:ascii="Arial" w:hAnsi="Arial" w:cs="Arial"/>
-          <w:b/>
-          <w:bCs/>
-          <w:sz w:val="24"/>
-          <w:szCs w:val="24"/>
-          <w:lang w:val="es-ES"/>
-        </w:rPr>
-      </w:pPr>
-      <w:r>
-        <w:rPr>
-          <w:rFonts w:ascii="Arial" w:hAnsi="Arial" w:cs="Arial"/>
-          <w:b/>
-          <w:bCs/>
-          <w:sz w:val="24"/>
-          <w:szCs w:val="24"/>
-          <w:lang w:val="es-ES"/>
-        </w:rPr>
-        <w:t>Regiones</w:t>
+          <w:rFonts w:ascii="Century Gothic" w:hAnsi="Century Gothic" w:cs="Arial"/>
+          <w:b/>
+          <w:bCs/>
+          <w:sz w:val="24"/>
+          <w:szCs w:val="24"/>
+          <w:lang w:val="es-ES"/>
+        </w:rPr>
+      </w:pPr>
+      <w:r>
+        <w:rPr>
+          <w:rFonts w:ascii="Century Gothic" w:hAnsi="Century Gothic" w:cs="Arial"/>
+          <w:b/>
+          <w:bCs/>
+          <w:sz w:val="24"/>
+          <w:szCs w:val="24"/>
+          <w:lang w:val="es-ES"/>
+        </w:rPr>
+        <w:t>Formulario</w:t>
+      </w:r>
+      <w:r>
+        <w:rPr>
+          <w:rFonts w:ascii="Century Gothic" w:hAnsi="Century Gothic" w:cs="Arial"/>
+          <w:b/>
+          <w:bCs/>
+          <w:sz w:val="24"/>
+          <w:szCs w:val="24"/>
+          <w:lang w:val="es-ES"/>
+        </w:rPr>
+        <w:t xml:space="preserve"> r</w:t>
+      </w:r>
+      <w:r>
+        <w:rPr>
+          <w:rFonts w:ascii="Century Gothic" w:hAnsi="Century Gothic" w:cs="Arial"/>
+          <w:b/>
+          <w:bCs/>
+          <w:sz w:val="24"/>
+          <w:szCs w:val="24"/>
+          <w:lang w:val="es-ES"/>
+        </w:rPr>
+        <w:t>egiones</w:t>
       </w:r>
     </w:p>
     <w:p>
@@ -2730,7 +3770,24 @@
         <w:spacing w:line="360" w:lineRule="auto"/>
         <w:jc w:val="both"/>
         <w:rPr>
-          <w:rFonts w:ascii="Arial" w:hAnsi="Arial" w:cs="Arial"/>
+          <w:rFonts w:ascii="Century Gothic" w:hAnsi="Century Gothic" w:cs="Arial"/>
+          <w:sz w:val="24"/>
+          <w:szCs w:val="24"/>
+          <w:lang w:val="es-ES"/>
+        </w:rPr>
+      </w:pPr>
+      <w:r>
+        <w:rPr>
+          <w:rFonts w:ascii="Century Gothic" w:hAnsi="Century Gothic" w:cs="Arial"/>
+          <w:sz w:val="24"/>
+          <w:szCs w:val="24"/>
+          <w:lang w:val="es-ES"/>
+        </w:rPr>
+        <w:t xml:space="preserve">Botón </w:t>
+      </w:r>
+      <w:r>
+        <w:rPr>
+          <w:rFonts w:ascii="Century Gothic" w:hAnsi="Century Gothic" w:cs="Arial"/>
           <w:b/>
           <w:bCs/>
           <w:color w:val="385623" w:themeColor="accent6" w:themeShade="80"/>
@@ -2739,28 +3796,82 @@
           <w:u w:val="single"/>
           <w:lang w:val="es-ES"/>
         </w:rPr>
-      </w:pPr>
-      <w:r>
-        <w:rPr>
-          <w:rFonts w:ascii="Arial" w:hAnsi="Arial" w:cs="Arial"/>
-          <w:sz w:val="24"/>
-          <w:szCs w:val="24"/>
-          <w:lang w:val="es-ES"/>
-        </w:rPr>
-        <w:t xml:space="preserve">Puede agregar un registro con </w:t>
-      </w:r>
-      <w:r>
-        <w:rPr>
-          <w:rFonts w:ascii="Arial" w:hAnsi="Arial" w:cs="Arial"/>
-          <w:b/>
-          <w:bCs/>
-          <w:color w:val="385623" w:themeColor="accent6" w:themeShade="80"/>
+        <w:t xml:space="preserve">Nuevo </w:t>
+      </w:r>
+      <w:r>
+        <w:rPr>
+          <w:rFonts w:ascii="Century Gothic" w:hAnsi="Century Gothic" w:cs="Arial"/>
+          <w:sz w:val="24"/>
+          <w:szCs w:val="24"/>
+          <w:lang w:val="es-ES"/>
+        </w:rPr>
+        <w:t>limpia las cajas de texto de caracteres que tenga para una posterior inserción.</w:t>
+      </w:r>
+    </w:p>
+    <w:p>
+      <w:pPr>
+        <w:pStyle w:val="Prrafodelista"/>
+        <w:spacing w:line="360" w:lineRule="auto"/>
+        <w:jc w:val="both"/>
+        <w:rPr>
+          <w:rFonts w:ascii="Century Gothic" w:hAnsi="Century Gothic" w:cs="Arial"/>
+          <w:sz w:val="24"/>
+          <w:szCs w:val="24"/>
+          <w:lang w:val="es-ES"/>
+        </w:rPr>
+      </w:pPr>
+      <w:r>
+        <w:rPr>
+          <w:rFonts w:ascii="Century Gothic" w:hAnsi="Century Gothic" w:cs="Arial"/>
+          <w:sz w:val="24"/>
+          <w:szCs w:val="24"/>
+          <w:lang w:val="es-ES"/>
+        </w:rPr>
+        <w:t>B</w:t>
+      </w:r>
+      <w:r>
+        <w:rPr>
+          <w:rFonts w:ascii="Century Gothic" w:hAnsi="Century Gothic" w:cs="Arial"/>
+          <w:sz w:val="24"/>
+          <w:szCs w:val="24"/>
+          <w:lang w:val="es-ES"/>
+        </w:rPr>
+        <w:t xml:space="preserve">otón </w:t>
+      </w:r>
+      <w:r>
+        <w:rPr>
+          <w:rFonts w:ascii="Century Gothic" w:hAnsi="Century Gothic" w:cs="Arial"/>
+          <w:b/>
+          <w:bCs/>
+          <w:color w:val="2F5496" w:themeColor="accent1" w:themeShade="BF"/>
           <w:sz w:val="24"/>
           <w:szCs w:val="24"/>
           <w:u w:val="single"/>
           <w:lang w:val="es-ES"/>
         </w:rPr>
-        <w:t xml:space="preserve">Nuevo </w:t>
+        <w:t>Editar</w:t>
+      </w:r>
+      <w:r>
+        <w:rPr>
+          <w:rFonts w:ascii="Century Gothic" w:hAnsi="Century Gothic" w:cs="Arial"/>
+          <w:b/>
+          <w:bCs/>
+          <w:color w:val="2F5496" w:themeColor="accent1" w:themeShade="BF"/>
+          <w:sz w:val="24"/>
+          <w:szCs w:val="24"/>
+          <w:u w:val="single"/>
+          <w:lang w:val="es-ES"/>
+        </w:rPr>
+        <w:t xml:space="preserve"> </w:t>
+      </w:r>
+      <w:r>
+        <w:rPr>
+          <w:rFonts w:ascii="Century Gothic" w:hAnsi="Century Gothic" w:cs="Arial"/>
+          <w:sz w:val="24"/>
+          <w:szCs w:val="24"/>
+          <w:lang w:val="es-ES"/>
+        </w:rPr>
+        <w:t>permite guardar cambios de un registro previamente instaurado en la base de datos a treves de los campos del formulario.</w:t>
       </w:r>
     </w:p>
     <w:p>
@@ -2769,37 +3880,95 @@
         <w:spacing w:line="360" w:lineRule="auto"/>
         <w:jc w:val="both"/>
         <w:rPr>
-          <w:rFonts w:ascii="Arial" w:hAnsi="Arial" w:cs="Arial"/>
-          <w:b/>
-          <w:bCs/>
-          <w:color w:val="2F5496" w:themeColor="accent1" w:themeShade="BF"/>
+          <w:rFonts w:ascii="Century Gothic" w:hAnsi="Century Gothic" w:cs="Arial"/>
+          <w:sz w:val="24"/>
+          <w:szCs w:val="24"/>
+          <w:lang w:val="es-ES"/>
+        </w:rPr>
+      </w:pPr>
+      <w:r>
+        <w:rPr>
+          <w:rFonts w:ascii="Century Gothic" w:hAnsi="Century Gothic" w:cs="Arial"/>
+          <w:sz w:val="24"/>
+          <w:szCs w:val="24"/>
+          <w:lang w:val="es-ES"/>
+        </w:rPr>
+        <w:t xml:space="preserve">Botón </w:t>
+      </w:r>
+      <w:r>
+        <w:rPr>
+          <w:rFonts w:ascii="Century Gothic" w:hAnsi="Century Gothic" w:cs="Arial"/>
+          <w:b/>
+          <w:bCs/>
+          <w:color w:val="C45911" w:themeColor="accent2" w:themeShade="BF"/>
           <w:sz w:val="24"/>
           <w:szCs w:val="24"/>
           <w:u w:val="single"/>
           <w:lang w:val="es-ES"/>
         </w:rPr>
-      </w:pPr>
-      <w:r>
-        <w:rPr>
-          <w:rFonts w:ascii="Arial" w:hAnsi="Arial" w:cs="Arial"/>
-          <w:sz w:val="24"/>
-          <w:szCs w:val="24"/>
-          <w:lang w:val="es-ES"/>
-        </w:rPr>
-        <w:t xml:space="preserve">Puede hacer cambios en los registros con el botón de </w:t>
-      </w:r>
-      <w:r>
-        <w:rPr>
-          <w:rFonts w:ascii="Arial" w:hAnsi="Arial" w:cs="Arial"/>
-          <w:b/>
-          <w:bCs/>
-          <w:color w:val="2F5496" w:themeColor="accent1" w:themeShade="BF"/>
+        <w:t>Eliminar</w:t>
+      </w:r>
+      <w:r>
+        <w:rPr>
+          <w:rFonts w:ascii="Century Gothic" w:hAnsi="Century Gothic" w:cs="Arial"/>
+          <w:sz w:val="24"/>
+          <w:szCs w:val="24"/>
+          <w:lang w:val="es-ES"/>
+        </w:rPr>
+        <w:t xml:space="preserve"> </w:t>
+      </w:r>
+      <w:r>
+        <w:rPr>
+          <w:rFonts w:ascii="Century Gothic" w:hAnsi="Century Gothic" w:cs="Arial"/>
+          <w:sz w:val="24"/>
+          <w:szCs w:val="24"/>
+          <w:lang w:val="es-ES"/>
+        </w:rPr>
+        <w:t>permite eliminar un registro de la base de datos, tomando en cuenta el campo de texto referente al ID de este.</w:t>
+      </w:r>
+    </w:p>
+    <w:p>
+      <w:pPr>
+        <w:pStyle w:val="Prrafodelista"/>
+        <w:spacing w:line="360" w:lineRule="auto"/>
+        <w:jc w:val="both"/>
+        <w:rPr>
+          <w:rFonts w:ascii="Century Gothic" w:hAnsi="Century Gothic" w:cs="Arial"/>
+          <w:sz w:val="24"/>
+          <w:szCs w:val="24"/>
+          <w:lang w:val="es-ES"/>
+        </w:rPr>
+      </w:pPr>
+      <w:r>
+        <w:rPr>
+          <w:rFonts w:ascii="Century Gothic" w:hAnsi="Century Gothic" w:cs="Arial"/>
+          <w:sz w:val="24"/>
+          <w:szCs w:val="24"/>
+          <w:lang w:val="es-ES"/>
+        </w:rPr>
+        <w:t xml:space="preserve">Botón </w:t>
+      </w:r>
+      <w:r>
+        <w:rPr>
+          <w:rFonts w:ascii="Century Gothic" w:hAnsi="Century Gothic" w:cs="Arial"/>
+          <w:b/>
+          <w:bCs/>
+          <w:color w:val="F4B083" w:themeColor="accent2" w:themeTint="99"/>
           <w:sz w:val="24"/>
           <w:szCs w:val="24"/>
           <w:u w:val="single"/>
           <w:lang w:val="es-ES"/>
         </w:rPr>
-        <w:t>Editar</w:t>
+        <w:t xml:space="preserve">Guardar </w:t>
+      </w:r>
+      <w:r>
+        <w:rPr>
+          <w:rFonts w:ascii="Century Gothic" w:hAnsi="Century Gothic" w:cs="Arial"/>
+          <w:sz w:val="24"/>
+          <w:szCs w:val="24"/>
+          <w:lang w:val="es-ES"/>
+        </w:rPr>
+        <w:t>permite guardar un registro en la base de datos tomando en cuenta los campos del formulario.</w:t>
       </w:r>
     </w:p>
     <w:p>
@@ -2808,51 +3977,54 @@
         <w:spacing w:line="360" w:lineRule="auto"/>
         <w:jc w:val="both"/>
         <w:rPr>
-          <w:rFonts w:ascii="Arial" w:hAnsi="Arial" w:cs="Arial"/>
-          <w:sz w:val="24"/>
-          <w:szCs w:val="24"/>
-          <w:lang w:val="es-ES"/>
-        </w:rPr>
-      </w:pPr>
-      <w:r>
-        <w:rPr>
-          <w:rFonts w:ascii="Arial" w:hAnsi="Arial" w:cs="Arial"/>
-          <w:b/>
-          <w:bCs/>
-          <w:color w:val="C45911" w:themeColor="accent2" w:themeShade="BF"/>
+          <w:rFonts w:ascii="Century Gothic" w:hAnsi="Century Gothic" w:cs="Arial"/>
+          <w:sz w:val="24"/>
+          <w:szCs w:val="24"/>
+          <w:lang w:val="es-ES"/>
+        </w:rPr>
+      </w:pPr>
+      <w:proofErr w:type="spellStart"/>
+      <w:proofErr w:type="gramStart"/>
+      <w:r>
+        <w:rPr>
+          <w:rFonts w:ascii="Century Gothic" w:hAnsi="Century Gothic" w:cs="Arial"/>
+          <w:sz w:val="24"/>
+          <w:szCs w:val="24"/>
+          <w:lang w:val="es-ES"/>
+        </w:rPr>
+        <w:t>Click</w:t>
+      </w:r>
+      <w:proofErr w:type="spellEnd"/>
+      <w:proofErr w:type="gramEnd"/>
+      <w:r>
+        <w:rPr>
+          <w:rFonts w:ascii="Century Gothic" w:hAnsi="Century Gothic" w:cs="Arial"/>
+          <w:sz w:val="24"/>
+          <w:szCs w:val="24"/>
+          <w:lang w:val="es-ES"/>
+        </w:rPr>
+        <w:t xml:space="preserve"> en </w:t>
+      </w:r>
+      <w:r>
+        <w:rPr>
+          <w:rFonts w:ascii="Century Gothic" w:hAnsi="Century Gothic" w:cs="Arial"/>
+          <w:b/>
+          <w:bCs/>
           <w:sz w:val="24"/>
           <w:szCs w:val="24"/>
           <w:u w:val="single"/>
           <w:lang w:val="es-ES"/>
         </w:rPr>
-        <w:t>Eliminar</w:t>
-      </w:r>
-      <w:r>
-        <w:rPr>
-          <w:rFonts w:ascii="Arial" w:hAnsi="Arial" w:cs="Arial"/>
-          <w:sz w:val="24"/>
-          <w:szCs w:val="24"/>
-          <w:lang w:val="es-ES"/>
-        </w:rPr>
-        <w:t xml:space="preserve"> s</w:t>
-      </w:r>
-      <w:r>
-        <w:rPr>
-          <w:rFonts w:ascii="Arial" w:hAnsi="Arial" w:cs="Arial"/>
-          <w:sz w:val="24"/>
-          <w:szCs w:val="24"/>
-          <w:lang w:val="es-ES"/>
-        </w:rPr>
-        <w:t>e usa únicamente en los registros que ingrese</w:t>
-      </w:r>
-      <w:r>
-        <w:rPr>
-          <w:rFonts w:ascii="Arial" w:hAnsi="Arial" w:cs="Arial"/>
-          <w:sz w:val="24"/>
-          <w:szCs w:val="24"/>
-          <w:lang w:val="es-ES"/>
-        </w:rPr>
-        <w:t>.</w:t>
+        <w:t>cuadrícula</w:t>
+      </w:r>
+      <w:r>
+        <w:rPr>
+          <w:rFonts w:ascii="Century Gothic" w:hAnsi="Century Gothic" w:cs="Arial"/>
+          <w:sz w:val="24"/>
+          <w:szCs w:val="24"/>
+          <w:lang w:val="es-ES"/>
+        </w:rPr>
+        <w:t>, permite obtener los datos del registro hacia las cajas de texto para una posterior edición o eliminación referente a la fila seleccionada.</w:t>
       </w:r>
     </w:p>
     <w:p>
@@ -2861,60 +4033,30 @@
         <w:spacing w:line="360" w:lineRule="auto"/>
         <w:jc w:val="both"/>
         <w:rPr>
-          <w:rFonts w:ascii="Arial" w:hAnsi="Arial" w:cs="Arial"/>
-          <w:sz w:val="24"/>
-          <w:szCs w:val="24"/>
-          <w:lang w:val="es-ES"/>
-        </w:rPr>
-      </w:pPr>
-      <w:r>
-        <w:rPr>
-          <w:rFonts w:ascii="Arial" w:hAnsi="Arial" w:cs="Arial"/>
-          <w:b/>
-          <w:bCs/>
-          <w:color w:val="F4B083" w:themeColor="accent2" w:themeTint="99"/>
-          <w:sz w:val="24"/>
-          <w:szCs w:val="24"/>
-          <w:u w:val="single"/>
-          <w:lang w:val="es-ES"/>
-        </w:rPr>
-        <w:t xml:space="preserve">Guardar </w:t>
-      </w:r>
-      <w:r>
-        <w:rPr>
-          <w:rFonts w:ascii="Arial" w:hAnsi="Arial" w:cs="Arial"/>
-          <w:sz w:val="24"/>
-          <w:szCs w:val="24"/>
-          <w:lang w:val="es-ES"/>
-        </w:rPr>
-        <w:t>se usa cuando ingrese o haga cambios en un registro.</w:t>
-      </w:r>
-    </w:p>
-    <w:p>
-      <w:pPr>
-        <w:rPr>
-          <w:lang w:val="es-ES"/>
-        </w:rPr>
-      </w:pPr>
-      <w:r>
-        <w:rPr>
+          <w:rFonts w:ascii="Century Gothic" w:hAnsi="Century Gothic"/>
+          <w:lang w:val="es-ES"/>
+        </w:rPr>
+      </w:pPr>
+      <w:r>
+        <w:rPr>
+          <w:rFonts w:ascii="Century Gothic" w:hAnsi="Century Gothic"/>
           <w:noProof/>
         </w:rPr>
         <mc:AlternateContent>
           <mc:Choice Requires="wps">
             <w:drawing>
-              <wp:anchor distT="0" distB="0" distL="114300" distR="114300" simplePos="0" relativeHeight="251753984" behindDoc="0" locked="0" layoutInCell="1" allowOverlap="1" wp14:anchorId="2D144A35" wp14:editId="6BE8CCAB">
+              <wp:anchor distT="0" distB="0" distL="114300" distR="114300" simplePos="0" relativeHeight="251750912" behindDoc="0" locked="0" layoutInCell="1" allowOverlap="1" wp14:anchorId="3805CBF2" wp14:editId="3972039C">
                 <wp:simplePos x="0" y="0"/>
                 <wp:positionH relativeFrom="column">
-                  <wp:posOffset>1522095</wp:posOffset>
+                  <wp:posOffset>592455</wp:posOffset>
                 </wp:positionH>
                 <wp:positionV relativeFrom="paragraph">
-                  <wp:posOffset>1061085</wp:posOffset>
+                  <wp:posOffset>1064895</wp:posOffset>
                 </wp:positionV>
                 <wp:extent cx="628650" cy="461010"/>
                 <wp:effectExtent l="19050" t="19050" r="19050" b="15240"/>
                 <wp:wrapNone/>
-                <wp:docPr id="22" name="Rectángulo 22"/>
+                <wp:docPr id="20" name="Rectángulo 20"/>
                 <wp:cNvGraphicFramePr/>
                 <a:graphic xmlns:a="http://schemas.openxmlformats.org/drawingml/2006/main">
                   <a:graphicData uri="http://schemas.microsoft.com/office/word/2010/wordprocessingShape">
@@ -2931,7 +4073,90 @@
                         <a:noFill/>
                         <a:ln w="28575">
                           <a:solidFill>
-                            <a:schemeClr val="accent2">
+                            <a:schemeClr val="accent6">
+                              <a:lumMod val="50000"/>
+                            </a:schemeClr>
+                          </a:solidFill>
+                        </a:ln>
+                      </wps:spPr>
+                      <wps:style>
+                        <a:lnRef idx="2">
+                          <a:schemeClr val="accent1">
+                            <a:shade val="50000"/>
+                          </a:schemeClr>
+                        </a:lnRef>
+                        <a:fillRef idx="1">
+                          <a:schemeClr val="accent1"/>
+                        </a:fillRef>
+                        <a:effectRef idx="0">
+                          <a:schemeClr val="accent1"/>
+                        </a:effectRef>
+                        <a:fontRef idx="minor">
+                          <a:schemeClr val="lt1"/>
+                        </a:fontRef>
+                      </wps:style>
+                      <wps:bodyPr rot="0" spcFirstLastPara="0" vertOverflow="overflow" horzOverflow="overflow" vert="horz" wrap="square" lIns="91440" tIns="45720" rIns="91440" bIns="45720" numCol="1" spcCol="0" rtlCol="0" fromWordArt="0" anchor="ctr" anchorCtr="0" forceAA="0" compatLnSpc="1">
+                        <a:prstTxWarp prst="textNoShape">
+                          <a:avLst/>
+                        </a:prstTxWarp>
+                        <a:noAutofit/>
+                      </wps:bodyPr>
+                    </wps:wsp>
+                  </a:graphicData>
+                </a:graphic>
+                <wp14:sizeRelH relativeFrom="margin">
+                  <wp14:pctWidth>0</wp14:pctWidth>
+                </wp14:sizeRelH>
+                <wp14:sizeRelV relativeFrom="margin">
+                  <wp14:pctHeight>0</wp14:pctHeight>
+                </wp14:sizeRelV>
+              </wp:anchor>
+            </w:drawing>
+          </mc:Choice>
+          <mc:Fallback>
+            <w:pict>
+              <v:rect w14:anchorId="31CCAA83" id="Rectángulo 20" o:spid="_x0000_s1026" style="position:absolute;margin-left:46.65pt;margin-top:83.85pt;width:49.5pt;height:36.3pt;z-index:251750912;visibility:visible;mso-wrap-style:square;mso-width-percent:0;mso-height-percent:0;mso-wrap-distance-left:9pt;mso-wrap-distance-top:0;mso-wrap-distance-right:9pt;mso-wrap-distance-bottom:0;mso-position-horizontal:absolute;mso-position-horizontal-relative:text;mso-position-vertical:absolute;mso-position-vertical-relative:text;mso-width-percent:0;mso-height-percent:0;mso-width-relative:margin;mso-height-relative:margin;v-text-anchor:middle" o:gfxdata="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" filled="f" strokecolor="#375623 [1609]" strokeweight="2.25pt"/>
+            </w:pict>
+          </mc:Fallback>
+        </mc:AlternateContent>
+      </w:r>
+      <w:r>
+        <w:rPr>
+          <w:rFonts w:ascii="Century Gothic" w:hAnsi="Century Gothic"/>
+          <w:noProof/>
+        </w:rPr>
+        <mc:AlternateContent>
+          <mc:Choice Requires="wps">
+            <w:drawing>
+              <wp:anchor distT="0" distB="0" distL="114300" distR="114300" simplePos="0" relativeHeight="251751936" behindDoc="0" locked="0" layoutInCell="1" allowOverlap="1" wp14:anchorId="5789648E" wp14:editId="6EC29243">
+                <wp:simplePos x="0" y="0"/>
+                <wp:positionH relativeFrom="column">
+                  <wp:posOffset>1278255</wp:posOffset>
+                </wp:positionH>
+                <wp:positionV relativeFrom="paragraph">
+                  <wp:posOffset>1064895</wp:posOffset>
+                </wp:positionV>
+                <wp:extent cx="628650" cy="461010"/>
+                <wp:effectExtent l="19050" t="19050" r="19050" b="15240"/>
+                <wp:wrapNone/>
+                <wp:docPr id="21" name="Rectángulo 21"/>
+                <wp:cNvGraphicFramePr/>
+                <a:graphic xmlns:a="http://schemas.openxmlformats.org/drawingml/2006/main">
+                  <a:graphicData uri="http://schemas.microsoft.com/office/word/2010/wordprocessingShape">
+                    <wps:wsp>
+                      <wps:cNvSpPr/>
+                      <wps:spPr>
+                        <a:xfrm>
+                          <a:off x="0" y="0"/>
+                          <a:ext cx="628650" cy="461010"/>
+                        </a:xfrm>
+                        <a:prstGeom prst="rect">
+                          <a:avLst/>
+                        </a:prstGeom>
+                        <a:noFill/>
+                        <a:ln w="28575">
+                          <a:solidFill>
+                            <a:schemeClr val="accent5">
                               <a:lumMod val="75000"/>
                             </a:schemeClr>
                           </a:solidFill>
@@ -2973,22 +4198,23 @@
           </mc:Choice>
           <mc:Fallback>
             <w:pict>
-              <v:rect w14:anchorId="3BCE493C" id="Rectángulo 22" o:spid="_x0000_s1026" style="position:absolute;margin-left:119.85pt;margin-top:83.55pt;width:49.5pt;height:36.3pt;z-index:251753984;visibility:visible;mso-wrap-style:square;mso-width-percent:0;mso-height-percent:0;mso-wrap-distance-left:9pt;mso-wrap-distance-top:0;mso-wrap-distance-right:9pt;mso-wrap-distance-bottom:0;mso-position-horizontal:absolute;mso-position-horizontal-relative:text;mso-position-vertical:absolute;mso-position-vertical-relative:text;mso-width-percent:0;mso-height-percent:0;mso-width-relative:margin;mso-height-relative:margin;v-text-anchor:middle" o:gfxdata="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" filled="f" strokecolor="#c45911 [2405]" strokeweight="2.25pt"/>
+              <v:rect w14:anchorId="1C311648" id="Rectángulo 21" o:spid="_x0000_s1026" style="position:absolute;margin-left:100.65pt;margin-top:83.85pt;width:49.5pt;height:36.3pt;z-index:251751936;visibility:visible;mso-wrap-style:square;mso-width-percent:0;mso-height-percent:0;mso-wrap-distance-left:9pt;mso-wrap-distance-top:0;mso-wrap-distance-right:9pt;mso-wrap-distance-bottom:0;mso-position-horizontal:absolute;mso-position-horizontal-relative:text;mso-position-vertical:absolute;mso-position-vertical-relative:text;mso-width-percent:0;mso-height-percent:0;mso-width-relative:margin;mso-height-relative:margin;v-text-anchor:middle" o:gfxdata="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" filled="f" strokecolor="#2e74b5 [2408]" strokeweight="2.25pt"/>
             </w:pict>
           </mc:Fallback>
         </mc:AlternateContent>
       </w:r>
       <w:r>
         <w:rPr>
+          <w:rFonts w:ascii="Century Gothic" w:hAnsi="Century Gothic"/>
           <w:noProof/>
         </w:rPr>
         <mc:AlternateContent>
           <mc:Choice Requires="wps">
             <w:drawing>
-              <wp:anchor distT="0" distB="0" distL="114300" distR="114300" simplePos="0" relativeHeight="251755008" behindDoc="0" locked="0" layoutInCell="1" allowOverlap="1" wp14:anchorId="423EBD1B" wp14:editId="7C5C402F">
+              <wp:anchor distT="0" distB="0" distL="114300" distR="114300" simplePos="0" relativeHeight="251755008" behindDoc="0" locked="0" layoutInCell="1" allowOverlap="1" wp14:anchorId="423EBD1B" wp14:editId="59C17C18">
                 <wp:simplePos x="0" y="0"/>
                 <wp:positionH relativeFrom="column">
-                  <wp:posOffset>2200275</wp:posOffset>
+                  <wp:posOffset>2657475</wp:posOffset>
                 </wp:positionH>
                 <wp:positionV relativeFrom="paragraph">
                   <wp:posOffset>1064895</wp:posOffset>
@@ -3056,30 +4282,31 @@
           </mc:Choice>
           <mc:Fallback>
             <w:pict>
-              <v:rect w14:anchorId="414F96F2" id="Rectángulo 23" o:spid="_x0000_s1026" style="position:absolute;margin-left:173.25pt;margin-top:83.85pt;width:49.5pt;height:36.3pt;z-index:251755008;visibility:visible;mso-wrap-style:square;mso-width-percent:0;mso-height-percent:0;mso-wrap-distance-left:9pt;mso-wrap-distance-top:0;mso-wrap-distance-right:9pt;mso-wrap-distance-bottom:0;mso-position-horizontal:absolute;mso-position-horizontal-relative:text;mso-position-vertical:absolute;mso-position-vertical-relative:text;mso-width-percent:0;mso-height-percent:0;mso-width-relative:margin;mso-height-relative:margin;v-text-anchor:middle" o:gfxdata="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" filled="f" strokecolor="#f4b083 [1941]" strokeweight="2.25pt"/>
+              <v:rect w14:anchorId="253D61CD" id="Rectángulo 23" o:spid="_x0000_s1026" style="position:absolute;margin-left:209.25pt;margin-top:83.85pt;width:49.5pt;height:36.3pt;z-index:251755008;visibility:visible;mso-wrap-style:square;mso-width-percent:0;mso-height-percent:0;mso-wrap-distance-left:9pt;mso-wrap-distance-top:0;mso-wrap-distance-right:9pt;mso-wrap-distance-bottom:0;mso-position-horizontal:absolute;mso-position-horizontal-relative:text;mso-position-vertical:absolute;mso-position-vertical-relative:text;mso-width-percent:0;mso-height-percent:0;mso-width-relative:margin;mso-height-relative:margin;v-text-anchor:middle" o:gfxdata="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" filled="f" strokecolor="#f4b083 [1941]" strokeweight="2.25pt"/>
             </w:pict>
           </mc:Fallback>
         </mc:AlternateContent>
       </w:r>
       <w:r>
         <w:rPr>
+          <w:rFonts w:ascii="Century Gothic" w:hAnsi="Century Gothic"/>
           <w:noProof/>
         </w:rPr>
         <mc:AlternateContent>
           <mc:Choice Requires="wps">
             <w:drawing>
-              <wp:anchor distT="0" distB="0" distL="114300" distR="114300" simplePos="0" relativeHeight="251751936" behindDoc="0" locked="0" layoutInCell="1" allowOverlap="1" wp14:anchorId="5789648E" wp14:editId="523AD77F">
+              <wp:anchor distT="0" distB="0" distL="114300" distR="114300" simplePos="0" relativeHeight="251753984" behindDoc="0" locked="0" layoutInCell="1" allowOverlap="1" wp14:anchorId="2D144A35" wp14:editId="00DFC9CD">
                 <wp:simplePos x="0" y="0"/>
                 <wp:positionH relativeFrom="column">
-                  <wp:posOffset>821055</wp:posOffset>
+                  <wp:posOffset>1979295</wp:posOffset>
                 </wp:positionH>
                 <wp:positionV relativeFrom="paragraph">
-                  <wp:posOffset>1064895</wp:posOffset>
+                  <wp:posOffset>1061085</wp:posOffset>
                 </wp:positionV>
                 <wp:extent cx="628650" cy="461010"/>
                 <wp:effectExtent l="19050" t="19050" r="19050" b="15240"/>
                 <wp:wrapNone/>
-                <wp:docPr id="21" name="Rectángulo 21"/>
+                <wp:docPr id="22" name="Rectángulo 22"/>
                 <wp:cNvGraphicFramePr/>
                 <a:graphic xmlns:a="http://schemas.openxmlformats.org/drawingml/2006/main">
                   <a:graphicData uri="http://schemas.microsoft.com/office/word/2010/wordprocessingShape">
@@ -3096,7 +4323,7 @@
                         <a:noFill/>
                         <a:ln w="28575">
                           <a:solidFill>
-                            <a:schemeClr val="accent5">
+                            <a:schemeClr val="accent2">
                               <a:lumMod val="75000"/>
                             </a:schemeClr>
                           </a:solidFill>
@@ -3138,95 +4365,14 @@
           </mc:Choice>
           <mc:Fallback>
             <w:pict>
-              <v:rect w14:anchorId="39C3696C" id="Rectángulo 21" o:spid="_x0000_s1026" style="position:absolute;margin-left:64.65pt;margin-top:83.85pt;width:49.5pt;height:36.3pt;z-index:251751936;visibility:visible;mso-wrap-style:square;mso-width-percent:0;mso-height-percent:0;mso-wrap-distance-left:9pt;mso-wrap-distance-top:0;mso-wrap-distance-right:9pt;mso-wrap-distance-bottom:0;mso-position-horizontal:absolute;mso-position-horizontal-relative:text;mso-position-vertical:absolute;mso-position-vertical-relative:text;mso-width-percent:0;mso-height-percent:0;mso-width-relative:margin;mso-height-relative:margin;v-text-anchor:middle" o:gfxdata="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" filled="f" strokecolor="#2e74b5 [2408]" strokeweight="2.25pt"/>
+              <v:rect w14:anchorId="2C25B974" id="Rectángulo 22" o:spid="_x0000_s1026" style="position:absolute;margin-left:155.85pt;margin-top:83.55pt;width:49.5pt;height:36.3pt;z-index:251753984;visibility:visible;mso-wrap-style:square;mso-width-percent:0;mso-height-percent:0;mso-wrap-distance-left:9pt;mso-wrap-distance-top:0;mso-wrap-distance-right:9pt;mso-wrap-distance-bottom:0;mso-position-horizontal:absolute;mso-position-horizontal-relative:text;mso-position-vertical:absolute;mso-position-vertical-relative:text;mso-width-percent:0;mso-height-percent:0;mso-width-relative:margin;mso-height-relative:margin;v-text-anchor:middle" o:gfxdata="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" filled="f" strokecolor="#c45911 [2405]" strokeweight="2.25pt"/>
             </w:pict>
           </mc:Fallback>
         </mc:AlternateContent>
       </w:r>
       <w:r>
         <w:rPr>
-          <w:noProof/>
-        </w:rPr>
-        <mc:AlternateContent>
-          <mc:Choice Requires="wps">
-            <w:drawing>
-              <wp:anchor distT="0" distB="0" distL="114300" distR="114300" simplePos="0" relativeHeight="251750912" behindDoc="0" locked="0" layoutInCell="1" allowOverlap="1" wp14:anchorId="3805CBF2" wp14:editId="64D49A45">
-                <wp:simplePos x="0" y="0"/>
-                <wp:positionH relativeFrom="column">
-                  <wp:posOffset>135255</wp:posOffset>
-                </wp:positionH>
-                <wp:positionV relativeFrom="paragraph">
-                  <wp:posOffset>1064895</wp:posOffset>
-                </wp:positionV>
-                <wp:extent cx="628650" cy="461010"/>
-                <wp:effectExtent l="19050" t="19050" r="19050" b="15240"/>
-                <wp:wrapNone/>
-                <wp:docPr id="20" name="Rectángulo 20"/>
-                <wp:cNvGraphicFramePr/>
-                <a:graphic xmlns:a="http://schemas.openxmlformats.org/drawingml/2006/main">
-                  <a:graphicData uri="http://schemas.microsoft.com/office/word/2010/wordprocessingShape">
-                    <wps:wsp>
-                      <wps:cNvSpPr/>
-                      <wps:spPr>
-                        <a:xfrm>
-                          <a:off x="0" y="0"/>
-                          <a:ext cx="628650" cy="461010"/>
-                        </a:xfrm>
-                        <a:prstGeom prst="rect">
-                          <a:avLst/>
-                        </a:prstGeom>
-                        <a:noFill/>
-                        <a:ln w="28575">
-                          <a:solidFill>
-                            <a:schemeClr val="accent6">
-                              <a:lumMod val="50000"/>
-                            </a:schemeClr>
-                          </a:solidFill>
-                        </a:ln>
-                      </wps:spPr>
-                      <wps:style>
-                        <a:lnRef idx="2">
-                          <a:schemeClr val="accent1">
-                            <a:shade val="50000"/>
-                          </a:schemeClr>
-                        </a:lnRef>
-                        <a:fillRef idx="1">
-                          <a:schemeClr val="accent1"/>
-                        </a:fillRef>
-                        <a:effectRef idx="0">
-                          <a:schemeClr val="accent1"/>
-                        </a:effectRef>
-                        <a:fontRef idx="minor">
-                          <a:schemeClr val="lt1"/>
-                        </a:fontRef>
-                      </wps:style>
-                      <wps:bodyPr rot="0" spcFirstLastPara="0" vertOverflow="overflow" horzOverflow="overflow" vert="horz" wrap="square" lIns="91440" tIns="45720" rIns="91440" bIns="45720" numCol="1" spcCol="0" rtlCol="0" fromWordArt="0" anchor="ctr" anchorCtr="0" forceAA="0" compatLnSpc="1">
-                        <a:prstTxWarp prst="textNoShape">
-                          <a:avLst/>
-                        </a:prstTxWarp>
-                        <a:noAutofit/>
-                      </wps:bodyPr>
-                    </wps:wsp>
-                  </a:graphicData>
-                </a:graphic>
-                <wp14:sizeRelH relativeFrom="margin">
-                  <wp14:pctWidth>0</wp14:pctWidth>
-                </wp14:sizeRelH>
-                <wp14:sizeRelV relativeFrom="margin">
-                  <wp14:pctHeight>0</wp14:pctHeight>
-                </wp14:sizeRelV>
-              </wp:anchor>
-            </w:drawing>
-          </mc:Choice>
-          <mc:Fallback>
-            <w:pict>
-              <v:rect w14:anchorId="59101043" id="Rectángulo 20" o:spid="_x0000_s1026" style="position:absolute;margin-left:10.65pt;margin-top:83.85pt;width:49.5pt;height:36.3pt;z-index:251750912;visibility:visible;mso-wrap-style:square;mso-width-percent:0;mso-height-percent:0;mso-wrap-distance-left:9pt;mso-wrap-distance-top:0;mso-wrap-distance-right:9pt;mso-wrap-distance-bottom:0;mso-position-horizontal:absolute;mso-position-horizontal-relative:text;mso-position-vertical:absolute;mso-position-vertical-relative:text;mso-width-percent:0;mso-height-percent:0;mso-width-relative:margin;mso-height-relative:margin;v-text-anchor:middle" o:gfxdata="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" filled="f" strokecolor="#375623 [1609]" strokeweight="2.25pt"/>
-            </w:pict>
-          </mc:Fallback>
-        </mc:AlternateContent>
-      </w:r>
-      <w:r>
-        <w:rPr>
+          <w:rFonts w:ascii="Century Gothic" w:hAnsi="Century Gothic"/>
           <w:noProof/>
         </w:rPr>
         <w:drawing>
@@ -3245,7 +4391,7 @@
                     <pic:cNvPicPr/>
                   </pic:nvPicPr>
                   <pic:blipFill>
-                    <a:blip r:embed="rId12"/>
+                    <a:blip r:embed="rId13"/>
                     <a:stretch>
                       <a:fillRect/>
                     </a:stretch>
@@ -3269,9 +4415,132 @@
     <w:p>
       <w:pPr>
         <w:rPr>
-          <w:lang w:val="es-ES"/>
-        </w:rPr>
-      </w:pPr>
+          <w:rFonts w:ascii="Century Gothic" w:hAnsi="Century Gothic"/>
+          <w:lang w:val="es-ES"/>
+        </w:rPr>
+      </w:pPr>
+    </w:p>
+    <w:p>
+      <w:pPr>
+        <w:rPr>
+          <w:rFonts w:ascii="Century Gothic" w:hAnsi="Century Gothic"/>
+          <w:b/>
+          <w:bCs/>
+          <w:sz w:val="28"/>
+          <w:szCs w:val="28"/>
+          <w:lang w:val="es-ES"/>
+        </w:rPr>
+      </w:pPr>
+      <w:r>
+        <w:rPr>
+          <w:rFonts w:ascii="Century Gothic" w:hAnsi="Century Gothic"/>
+          <w:b/>
+          <w:bCs/>
+          <w:sz w:val="28"/>
+          <w:szCs w:val="28"/>
+          <w:lang w:val="es-ES"/>
+        </w:rPr>
+        <w:lastRenderedPageBreak/>
+        <w:t>Integrantes</w:t>
+      </w:r>
+    </w:p>
+    <w:p>
+      <w:pPr>
+        <w:rPr>
+          <w:rFonts w:ascii="Century Gothic" w:hAnsi="Century Gothic"/>
+          <w:lang w:val="es-ES"/>
+        </w:rPr>
+      </w:pPr>
+      <w:r>
+        <w:rPr>
+          <w:rFonts w:ascii="Century Gothic" w:hAnsi="Century Gothic"/>
+          <w:lang w:val="es-ES"/>
+        </w:rPr>
+        <w:t>Alicia Alejandra De León Monterroso</w:t>
+      </w:r>
+    </w:p>
+    <w:p>
+      <w:pPr>
+        <w:rPr>
+          <w:rFonts w:ascii="Century Gothic" w:hAnsi="Century Gothic"/>
+          <w:lang w:val="es-ES"/>
+        </w:rPr>
+      </w:pPr>
+      <w:r>
+        <w:rPr>
+          <w:rFonts w:ascii="Century Gothic" w:hAnsi="Century Gothic"/>
+          <w:lang w:val="es-ES"/>
+        </w:rPr>
+        <w:t>Danna Morelia Cifuentes López</w:t>
+      </w:r>
+    </w:p>
+    <w:p>
+      <w:pPr>
+        <w:rPr>
+          <w:rFonts w:ascii="Century Gothic" w:hAnsi="Century Gothic"/>
+          <w:lang w:val="es-ES"/>
+        </w:rPr>
+      </w:pPr>
+      <w:r>
+        <w:rPr>
+          <w:rFonts w:ascii="Century Gothic" w:hAnsi="Century Gothic"/>
+          <w:lang w:val="es-ES"/>
+        </w:rPr>
+        <w:t>Jennifer Paola Castillo Martínez</w:t>
+      </w:r>
+    </w:p>
+    <w:p>
+      <w:pPr>
+        <w:rPr>
+          <w:rFonts w:ascii="Century Gothic" w:hAnsi="Century Gothic"/>
+          <w:lang w:val="es-GT"/>
+        </w:rPr>
+      </w:pPr>
+      <w:r>
+        <w:rPr>
+          <w:rFonts w:ascii="Century Gothic" w:hAnsi="Century Gothic"/>
+          <w:lang w:val="es-ES"/>
+        </w:rPr>
+        <w:t xml:space="preserve">Job </w:t>
+      </w:r>
+      <w:r>
+        <w:rPr>
+          <w:rFonts w:ascii="Century Gothic" w:hAnsi="Century Gothic"/>
+          <w:lang w:val="es-ES"/>
+        </w:rPr>
+        <w:t>Benedicto Tzun Vicente</w:t>
+      </w:r>
+    </w:p>
+    <w:p>
+      <w:pPr>
+        <w:rPr>
+          <w:rFonts w:ascii="Century Gothic" w:hAnsi="Century Gothic"/>
+          <w:lang w:val="es-ES"/>
+        </w:rPr>
+      </w:pPr>
+      <w:r>
+        <w:rPr>
+          <w:rFonts w:ascii="Century Gothic" w:hAnsi="Century Gothic"/>
+          <w:lang w:val="es-ES"/>
+        </w:rPr>
+        <w:t xml:space="preserve">Miguel </w:t>
+      </w:r>
+      <w:proofErr w:type="spellStart"/>
+      <w:r>
+        <w:rPr>
+          <w:rFonts w:ascii="Century Gothic" w:hAnsi="Century Gothic"/>
+          <w:lang w:val="es-ES"/>
+        </w:rPr>
+        <w:t>Jimón</w:t>
+      </w:r>
+      <w:proofErr w:type="spellEnd"/>
+      <w:r>
+        <w:rPr>
+          <w:rFonts w:ascii="Century Gothic" w:hAnsi="Century Gothic"/>
+          <w:lang w:val="es-ES"/>
+        </w:rPr>
+        <w:t xml:space="preserve"> Quiej</w:t>
+      </w:r>
     </w:p>
     <w:sectPr>
       <w:pgSz w:w="12240" w:h="15840"/>
@@ -3924,7 +5193,6 @@
   <w:style w:type="character" w:default="1" w:styleId="Fuentedeprrafopredeter">
     <w:name w:val="Default Paragraph Font"/>
     <w:uiPriority w:val="1"/>
-    <w:semiHidden/>
     <w:unhideWhenUsed/>
   </w:style>
   <w:style w:type="table" w:default="1" w:styleId="Tablanormal">
@@ -4002,6 +5270,23 @@
     <w:link w:val="Piedepgina"/>
     <w:uiPriority w:val="99"/>
     <w:rsid w:val="00705CAA"/>
+  </w:style>
+  <w:style w:type="paragraph" w:styleId="NormalWeb">
+    <w:name w:val="Normal (Web)"/>
+    <w:basedOn w:val="Normal"/>
+    <w:uiPriority w:val="99"/>
+    <w:semiHidden/>
+    <w:unhideWhenUsed/>
+    <w:rsid w:val="00A32EAD"/>
+    <w:pPr>
+      <w:spacing w:before="100" w:beforeAutospacing="1" w:after="100" w:afterAutospacing="1" w:line="240" w:lineRule="auto"/>
+    </w:pPr>
+    <w:rPr>
+      <w:rFonts w:ascii="Times New Roman" w:eastAsia="Times New Roman" w:hAnsi="Times New Roman" w:cs="Times New Roman"/>
+      <w:sz w:val="24"/>
+      <w:szCs w:val="24"/>
+      <w:lang w:val="es-GT" w:eastAsia="es-GT"/>
+    </w:rPr>
   </w:style>
 </w:styles>
 </file>

</xml_diff>